<commit_message>
trabajando en las tablas relacionadas con los clientes
</commit_message>
<xml_diff>
--- a/franchesca Contabilidad (1).docx
+++ b/franchesca Contabilidad (1).docx
@@ -18,16 +18,15 @@
     </w:p>
     <w:p>
       <w:pPr>
-        <w:rPr>
-          <w:lang w:val="es-ES"/>
-        </w:rPr>
-      </w:pPr>
-      <w:r>
-        <w:rPr>
-          <w:lang w:val="es-ES"/>
-        </w:rPr>
-        <w:t>**-</w:t>
-      </w:r>
+        <w:pStyle w:val="ListParagraph"/>
+        <w:numPr>
+          <w:ilvl w:val="0"/>
+          <w:numId w:val="3"/>
+        </w:numPr>
+        <w:rPr>
+          <w:lang w:val="es-ES"/>
+        </w:rPr>
+      </w:pPr>
       <w:r>
         <w:rPr>
           <w:lang w:val="es-ES"/>
@@ -37,6 +36,11 @@
     </w:p>
     <w:p>
       <w:pPr>
+        <w:pStyle w:val="ListParagraph"/>
+        <w:numPr>
+          <w:ilvl w:val="0"/>
+          <w:numId w:val="3"/>
+        </w:numPr>
         <w:rPr>
           <w:lang w:val="es-ES"/>
         </w:rPr>
@@ -51,28 +55,51 @@
         <w:rPr>
           <w:lang w:val="es-ES"/>
         </w:rPr>
-        <w:t xml:space="preserve">eudas que el </w:t>
+        <w:t xml:space="preserve">eudas </w:t>
+      </w:r>
+      <w:r>
+        <w:rPr>
+          <w:lang w:val="es-ES"/>
+        </w:rPr>
+        <w:t xml:space="preserve">Del </w:t>
       </w:r>
       <w:proofErr w:type="gramStart"/>
       <w:r>
         <w:rPr>
           <w:lang w:val="es-ES"/>
         </w:rPr>
-        <w:t>cliente ,</w:t>
+        <w:t xml:space="preserve">cliente </w:t>
+      </w:r>
+      <w:r>
+        <w:rPr>
+          <w:lang w:val="es-ES"/>
+        </w:rPr>
+        <w:t>,</w:t>
       </w:r>
       <w:proofErr w:type="gramEnd"/>
     </w:p>
     <w:p>
       <w:pPr>
-        <w:rPr>
-          <w:lang w:val="es-ES"/>
-        </w:rPr>
-      </w:pPr>
-      <w:r>
-        <w:rPr>
-          <w:lang w:val="es-ES"/>
-        </w:rPr>
-        <w:t xml:space="preserve"> ventas al </w:t>
+        <w:pStyle w:val="ListParagraph"/>
+        <w:numPr>
+          <w:ilvl w:val="0"/>
+          <w:numId w:val="3"/>
+        </w:numPr>
+        <w:rPr>
+          <w:lang w:val="es-ES"/>
+        </w:rPr>
+      </w:pPr>
+      <w:r>
+        <w:rPr>
+          <w:lang w:val="es-ES"/>
+        </w:rPr>
+        <w:t>V</w:t>
+      </w:r>
+      <w:r>
+        <w:rPr>
+          <w:lang w:val="es-ES"/>
+        </w:rPr>
+        <w:t xml:space="preserve">entas al </w:t>
       </w:r>
       <w:proofErr w:type="gramStart"/>
       <w:r>
@@ -91,15 +118,26 @@
     </w:p>
     <w:p>
       <w:pPr>
-        <w:rPr>
-          <w:lang w:val="es-ES"/>
-        </w:rPr>
-      </w:pPr>
-      <w:r>
-        <w:rPr>
-          <w:lang w:val="es-ES"/>
-        </w:rPr>
-        <w:t xml:space="preserve"> ventas de </w:t>
+        <w:pStyle w:val="ListParagraph"/>
+        <w:numPr>
+          <w:ilvl w:val="0"/>
+          <w:numId w:val="3"/>
+        </w:numPr>
+        <w:rPr>
+          <w:lang w:val="es-ES"/>
+        </w:rPr>
+      </w:pPr>
+      <w:r>
+        <w:rPr>
+          <w:lang w:val="es-ES"/>
+        </w:rPr>
+        <w:t>V</w:t>
+      </w:r>
+      <w:r>
+        <w:rPr>
+          <w:lang w:val="es-ES"/>
+        </w:rPr>
+        <w:t xml:space="preserve">entas de </w:t>
       </w:r>
       <w:proofErr w:type="spellStart"/>
       <w:r>
@@ -122,32 +160,6 @@
           <w:lang w:val="es-ES"/>
         </w:rPr>
       </w:pPr>
-      <w:r>
-        <w:rPr>
-          <w:lang w:val="es-ES"/>
-        </w:rPr>
-        <w:t>venta es ingreso</w:t>
-      </w:r>
-    </w:p>
-    <w:p>
-      <w:pPr>
-        <w:rPr>
-          <w:lang w:val="es-ES"/>
-        </w:rPr>
-      </w:pPr>
-      <w:r>
-        <w:rPr>
-          <w:lang w:val="es-ES"/>
-        </w:rPr>
-        <w:t xml:space="preserve"> y gasto es egreso</w:t>
-      </w:r>
-    </w:p>
-    <w:p>
-      <w:pPr>
-        <w:rPr>
-          <w:lang w:val="es-ES"/>
-        </w:rPr>
-      </w:pPr>
     </w:p>
     <w:p>
       <w:pPr>
@@ -329,10 +341,17 @@
     </w:p>
     <w:p>
       <w:pPr>
-        <w:rPr>
-          <w:lang w:val="es-ES"/>
-        </w:rPr>
-      </w:pPr>
+        <w:pStyle w:val="Heading2"/>
+        <w:rPr>
+          <w:lang w:val="es-ES"/>
+        </w:rPr>
+      </w:pPr>
+      <w:r>
+        <w:rPr>
+          <w:lang w:val="es-ES"/>
+        </w:rPr>
+        <w:t>2.</w:t>
+      </w:r>
       <w:r>
         <w:rPr>
           <w:lang w:val="es-ES"/>
@@ -403,69 +422,6 @@
         </w:rPr>
         <w:t xml:space="preserve"> a que permita definir actividad y cuenta a afectar</w:t>
       </w:r>
-    </w:p>
-    <w:p>
-      <w:pPr>
-        <w:rPr>
-          <w:lang w:val="es-ES"/>
-        </w:rPr>
-      </w:pPr>
-    </w:p>
-    <w:p>
-      <w:pPr>
-        <w:rPr>
-          <w:lang w:val="es-ES"/>
-        </w:rPr>
-      </w:pPr>
-    </w:p>
-    <w:p>
-      <w:pPr>
-        <w:rPr>
-          <w:lang w:val="es-ES"/>
-        </w:rPr>
-      </w:pPr>
-    </w:p>
-    <w:p>
-      <w:pPr>
-        <w:rPr>
-          <w:lang w:val="es-ES"/>
-        </w:rPr>
-      </w:pPr>
-    </w:p>
-    <w:p>
-      <w:pPr>
-        <w:rPr>
-          <w:lang w:val="es-ES"/>
-        </w:rPr>
-      </w:pPr>
-    </w:p>
-    <w:p>
-      <w:pPr>
-        <w:rPr>
-          <w:lang w:val="es-ES"/>
-        </w:rPr>
-      </w:pPr>
-    </w:p>
-    <w:p>
-      <w:pPr>
-        <w:rPr>
-          <w:lang w:val="es-ES"/>
-        </w:rPr>
-      </w:pPr>
-    </w:p>
-    <w:p>
-      <w:pPr>
-        <w:rPr>
-          <w:lang w:val="es-ES"/>
-        </w:rPr>
-      </w:pPr>
-    </w:p>
-    <w:p>
-      <w:pPr>
-        <w:rPr>
-          <w:lang w:val="es-ES"/>
-        </w:rPr>
-      </w:pPr>
     </w:p>
     <w:p>
       <w:pPr>
@@ -495,7 +451,6 @@
           <w:szCs w:val="33"/>
           <w:lang w:val="es-ES"/>
         </w:rPr>
-        <w:lastRenderedPageBreak/>
         <w:t>Esto es lo que da vida a todo sistema contable:</w:t>
       </w:r>
     </w:p>
@@ -1385,358 +1340,358 @@
           <w:szCs w:val="20"/>
           <w:lang w:val="es-ES"/>
         </w:rPr>
+        <w:t>1) Cuentas de Activos</w:t>
+      </w:r>
+    </w:p>
+    <w:p>
+      <w:pPr>
+        <w:shd w:val="clear" w:color="auto" w:fill="FFFFFF"/>
+        <w:rPr>
+          <w:rFonts w:ascii="Arial" w:hAnsi="Arial" w:cs="Arial"/>
+          <w:b/>
+          <w:color w:val="222222"/>
+          <w:sz w:val="20"/>
+          <w:szCs w:val="20"/>
+          <w:lang w:val="es-ES"/>
+        </w:rPr>
+      </w:pPr>
+      <w:r>
+        <w:rPr>
+          <w:rFonts w:ascii="Arial" w:hAnsi="Arial" w:cs="Arial"/>
+          <w:b/>
+          <w:color w:val="222222"/>
+          <w:sz w:val="20"/>
+          <w:szCs w:val="20"/>
+          <w:lang w:val="es-ES"/>
+        </w:rPr>
+        <w:t>  10 Activos Corrientes</w:t>
+      </w:r>
+    </w:p>
+    <w:p>
+      <w:pPr>
+        <w:shd w:val="clear" w:color="auto" w:fill="FFFFFF"/>
+        <w:rPr>
+          <w:rFonts w:ascii="Arial" w:hAnsi="Arial" w:cs="Arial"/>
+          <w:color w:val="222222"/>
+          <w:sz w:val="20"/>
+          <w:szCs w:val="20"/>
+          <w:lang w:val="es-ES"/>
+        </w:rPr>
+      </w:pPr>
+      <w:r>
+        <w:rPr>
+          <w:rFonts w:ascii="Arial" w:hAnsi="Arial" w:cs="Arial"/>
+          <w:color w:val="222222"/>
+          <w:sz w:val="20"/>
+          <w:szCs w:val="20"/>
+          <w:lang w:val="es-ES"/>
+        </w:rPr>
+        <w:t>100</w:t>
+      </w:r>
+      <w:r>
+        <w:rPr>
+          <w:rFonts w:ascii="Arial" w:hAnsi="Arial" w:cs="Arial"/>
+          <w:color w:val="222222"/>
+          <w:sz w:val="20"/>
+          <w:szCs w:val="20"/>
+          <w:lang w:val="es-ES"/>
+        </w:rPr>
+        <w:t xml:space="preserve"> Efectivo en caja y banco</w:t>
+      </w:r>
+    </w:p>
+    <w:p>
+      <w:pPr>
+        <w:shd w:val="clear" w:color="auto" w:fill="FFFFFF"/>
+        <w:rPr>
+          <w:rFonts w:ascii="Arial" w:hAnsi="Arial" w:cs="Arial"/>
+          <w:color w:val="222222"/>
+          <w:sz w:val="20"/>
+          <w:szCs w:val="20"/>
+          <w:lang w:val="es-ES"/>
+        </w:rPr>
+      </w:pPr>
+      <w:r>
+        <w:rPr>
+          <w:rFonts w:ascii="Arial" w:hAnsi="Arial" w:cs="Arial"/>
+          <w:color w:val="222222"/>
+          <w:sz w:val="20"/>
+          <w:szCs w:val="20"/>
+          <w:lang w:val="es-ES"/>
+        </w:rPr>
+        <w:t>          01 Caja general</w:t>
+      </w:r>
+    </w:p>
+    <w:p>
+      <w:pPr>
+        <w:shd w:val="clear" w:color="auto" w:fill="FFFFFF"/>
+        <w:rPr>
+          <w:rFonts w:ascii="Arial" w:hAnsi="Arial" w:cs="Arial"/>
+          <w:color w:val="222222"/>
+          <w:sz w:val="20"/>
+          <w:szCs w:val="20"/>
+          <w:lang w:val="es-ES"/>
+        </w:rPr>
+      </w:pPr>
+      <w:r>
+        <w:rPr>
+          <w:rFonts w:ascii="Arial" w:hAnsi="Arial" w:cs="Arial"/>
+          <w:color w:val="222222"/>
+          <w:sz w:val="20"/>
+          <w:szCs w:val="20"/>
+          <w:lang w:val="es-ES"/>
+        </w:rPr>
+        <w:t>          02 Banco BHD</w:t>
+      </w:r>
+    </w:p>
+    <w:p>
+      <w:pPr>
+        <w:shd w:val="clear" w:color="auto" w:fill="FFFFFF"/>
+        <w:rPr>
+          <w:rFonts w:ascii="Arial" w:hAnsi="Arial" w:cs="Arial"/>
+          <w:color w:val="222222"/>
+          <w:sz w:val="20"/>
+          <w:szCs w:val="20"/>
+          <w:lang w:val="es-ES"/>
+        </w:rPr>
+      </w:pPr>
+      <w:r>
+        <w:rPr>
+          <w:rFonts w:ascii="Arial" w:hAnsi="Arial" w:cs="Arial"/>
+          <w:color w:val="222222"/>
+          <w:sz w:val="20"/>
+          <w:szCs w:val="20"/>
+          <w:lang w:val="es-ES"/>
+        </w:rPr>
+        <w:t>          0</w:t>
+      </w:r>
+      <w:r>
+        <w:rPr>
+          <w:rFonts w:ascii="Arial" w:hAnsi="Arial" w:cs="Arial"/>
+          <w:color w:val="222222"/>
+          <w:sz w:val="20"/>
+          <w:szCs w:val="20"/>
+          <w:lang w:val="es-ES"/>
+        </w:rPr>
+        <w:t>3 ……</w:t>
+      </w:r>
+    </w:p>
+    <w:p>
+      <w:pPr>
+        <w:shd w:val="clear" w:color="auto" w:fill="FFFFFF"/>
+        <w:rPr>
+          <w:rFonts w:ascii="Arial" w:hAnsi="Arial" w:cs="Arial"/>
+          <w:b/>
+          <w:color w:val="222222"/>
+          <w:sz w:val="20"/>
+          <w:szCs w:val="20"/>
+          <w:lang w:val="es-ES"/>
+        </w:rPr>
+      </w:pPr>
+      <w:r>
+        <w:rPr>
+          <w:rFonts w:ascii="Arial" w:hAnsi="Arial" w:cs="Arial"/>
+          <w:b/>
+          <w:color w:val="222222"/>
+          <w:sz w:val="20"/>
+          <w:szCs w:val="20"/>
+          <w:lang w:val="es-ES"/>
+        </w:rPr>
+        <w:t>101</w:t>
+      </w:r>
+      <w:r>
+        <w:rPr>
+          <w:rFonts w:ascii="Arial" w:hAnsi="Arial" w:cs="Arial"/>
+          <w:b/>
+          <w:color w:val="222222"/>
+          <w:sz w:val="20"/>
+          <w:szCs w:val="20"/>
+          <w:lang w:val="es-ES"/>
+        </w:rPr>
+        <w:t xml:space="preserve"> Cuentas por cobrar</w:t>
+      </w:r>
+    </w:p>
+    <w:p>
+      <w:pPr>
+        <w:shd w:val="clear" w:color="auto" w:fill="FFFFFF"/>
+        <w:rPr>
+          <w:rFonts w:ascii="Arial" w:hAnsi="Arial" w:cs="Arial"/>
+          <w:color w:val="222222"/>
+          <w:sz w:val="20"/>
+          <w:szCs w:val="20"/>
+          <w:lang w:val="es-ES"/>
+        </w:rPr>
+      </w:pPr>
+      <w:r>
+        <w:rPr>
+          <w:rFonts w:ascii="Arial" w:hAnsi="Arial" w:cs="Arial"/>
+          <w:color w:val="222222"/>
+          <w:sz w:val="20"/>
+          <w:szCs w:val="20"/>
+          <w:lang w:val="es-ES"/>
+        </w:rPr>
+        <w:t>          01 Clientes</w:t>
+      </w:r>
+    </w:p>
+    <w:p>
+      <w:pPr>
+        <w:shd w:val="clear" w:color="auto" w:fill="FFFFFF"/>
+        <w:rPr>
+          <w:rFonts w:ascii="Arial" w:hAnsi="Arial" w:cs="Arial"/>
+          <w:color w:val="222222"/>
+          <w:sz w:val="20"/>
+          <w:szCs w:val="20"/>
+          <w:lang w:val="es-ES"/>
+        </w:rPr>
+      </w:pPr>
+      <w:r>
+        <w:rPr>
+          <w:rFonts w:ascii="Arial" w:hAnsi="Arial" w:cs="Arial"/>
+          <w:color w:val="222222"/>
+          <w:sz w:val="20"/>
+          <w:szCs w:val="20"/>
+          <w:lang w:val="es-ES"/>
+        </w:rPr>
+        <w:t>          02 Funcionarios y empleados</w:t>
+      </w:r>
+    </w:p>
+    <w:p>
+      <w:pPr>
+        <w:shd w:val="clear" w:color="auto" w:fill="FFFFFF"/>
+        <w:rPr>
+          <w:rFonts w:ascii="Arial" w:hAnsi="Arial" w:cs="Arial"/>
+          <w:color w:val="222222"/>
+          <w:sz w:val="20"/>
+          <w:szCs w:val="20"/>
+          <w:lang w:val="es-ES"/>
+        </w:rPr>
+      </w:pPr>
+      <w:r>
+        <w:rPr>
+          <w:rFonts w:ascii="Arial" w:hAnsi="Arial" w:cs="Arial"/>
+          <w:color w:val="222222"/>
+          <w:sz w:val="20"/>
+          <w:szCs w:val="20"/>
+          <w:lang w:val="es-ES"/>
+        </w:rPr>
+        <w:t>          03 Cheques devueltos</w:t>
+      </w:r>
+    </w:p>
+    <w:p>
+      <w:pPr>
+        <w:shd w:val="clear" w:color="auto" w:fill="FFFFFF"/>
+        <w:rPr>
+          <w:rFonts w:ascii="Arial" w:hAnsi="Arial" w:cs="Arial"/>
+          <w:color w:val="222222"/>
+          <w:sz w:val="20"/>
+          <w:szCs w:val="20"/>
+          <w:lang w:val="es-ES"/>
+        </w:rPr>
+      </w:pPr>
+      <w:r>
+        <w:rPr>
+          <w:rFonts w:ascii="Arial" w:hAnsi="Arial" w:cs="Arial"/>
+          <w:color w:val="222222"/>
+          <w:sz w:val="20"/>
+          <w:szCs w:val="20"/>
+          <w:lang w:val="es-ES"/>
+        </w:rPr>
+        <w:t xml:space="preserve">          04 </w:t>
+      </w:r>
+      <w:r>
+        <w:rPr>
+          <w:rFonts w:ascii="Arial" w:hAnsi="Arial" w:cs="Arial"/>
+          <w:color w:val="222222"/>
+          <w:sz w:val="20"/>
+          <w:szCs w:val="20"/>
+          <w:lang w:val="es-ES"/>
+        </w:rPr>
+        <w:t>Reservar para cuentas dudosas</w:t>
+      </w:r>
+    </w:p>
+    <w:p>
+      <w:pPr>
+        <w:shd w:val="clear" w:color="auto" w:fill="FFFFFF"/>
+        <w:rPr>
+          <w:rFonts w:ascii="Arial" w:hAnsi="Arial" w:cs="Arial"/>
+          <w:color w:val="222222"/>
+          <w:sz w:val="20"/>
+          <w:szCs w:val="20"/>
+          <w:lang w:val="es-ES"/>
+        </w:rPr>
+      </w:pPr>
+      <w:r>
+        <w:rPr>
+          <w:rFonts w:ascii="Arial" w:hAnsi="Arial" w:cs="Arial"/>
+          <w:color w:val="222222"/>
+          <w:sz w:val="20"/>
+          <w:szCs w:val="20"/>
+          <w:lang w:val="es-ES"/>
+        </w:rPr>
+        <w:t>103</w:t>
+      </w:r>
+      <w:r>
+        <w:rPr>
+          <w:rFonts w:ascii="Arial" w:hAnsi="Arial" w:cs="Arial"/>
+          <w:color w:val="222222"/>
+          <w:sz w:val="20"/>
+          <w:szCs w:val="20"/>
+          <w:lang w:val="es-ES"/>
+        </w:rPr>
+        <w:t xml:space="preserve"> Inventario</w:t>
+      </w:r>
+    </w:p>
+    <w:p>
+      <w:pPr>
+        <w:shd w:val="clear" w:color="auto" w:fill="FFFFFF"/>
+        <w:rPr>
+          <w:rFonts w:ascii="Arial" w:hAnsi="Arial" w:cs="Arial"/>
+          <w:color w:val="222222"/>
+          <w:sz w:val="20"/>
+          <w:szCs w:val="20"/>
+          <w:lang w:val="es-ES"/>
+        </w:rPr>
+      </w:pPr>
+      <w:r>
+        <w:rPr>
+          <w:rFonts w:ascii="Arial" w:hAnsi="Arial" w:cs="Arial"/>
+          <w:color w:val="222222"/>
+          <w:sz w:val="20"/>
+          <w:szCs w:val="20"/>
+          <w:lang w:val="es-ES"/>
+        </w:rPr>
+        <w:t>104</w:t>
+      </w:r>
+      <w:r>
+        <w:rPr>
+          <w:rFonts w:ascii="Arial" w:hAnsi="Arial" w:cs="Arial"/>
+          <w:color w:val="222222"/>
+          <w:sz w:val="20"/>
+          <w:szCs w:val="20"/>
+          <w:lang w:val="es-ES"/>
+        </w:rPr>
+        <w:t xml:space="preserve"> Anticipo al impuesto sobre la renta </w:t>
+      </w:r>
+    </w:p>
+    <w:p>
+      <w:pPr>
+        <w:shd w:val="clear" w:color="auto" w:fill="FFFFFF"/>
+        <w:rPr>
+          <w:rFonts w:ascii="Arial" w:hAnsi="Arial" w:cs="Arial"/>
+          <w:color w:val="222222"/>
+          <w:sz w:val="20"/>
+          <w:szCs w:val="20"/>
+          <w:lang w:val="es-ES"/>
+        </w:rPr>
+      </w:pPr>
+      <w:r>
+        <w:rPr>
+          <w:rFonts w:ascii="Arial" w:hAnsi="Arial" w:cs="Arial"/>
+          <w:color w:val="222222"/>
+          <w:sz w:val="20"/>
+          <w:szCs w:val="20"/>
+          <w:lang w:val="es-ES"/>
+        </w:rPr>
         <w:lastRenderedPageBreak/>
-        <w:t>1) Cuentas de Activos</w:t>
-      </w:r>
-    </w:p>
-    <w:p>
-      <w:pPr>
-        <w:shd w:val="clear" w:color="auto" w:fill="FFFFFF"/>
-        <w:rPr>
-          <w:rFonts w:ascii="Arial" w:hAnsi="Arial" w:cs="Arial"/>
-          <w:b/>
-          <w:color w:val="222222"/>
-          <w:sz w:val="20"/>
-          <w:szCs w:val="20"/>
-          <w:lang w:val="es-ES"/>
-        </w:rPr>
-      </w:pPr>
-      <w:r>
-        <w:rPr>
-          <w:rFonts w:ascii="Arial" w:hAnsi="Arial" w:cs="Arial"/>
-          <w:b/>
-          <w:color w:val="222222"/>
-          <w:sz w:val="20"/>
-          <w:szCs w:val="20"/>
-          <w:lang w:val="es-ES"/>
-        </w:rPr>
-        <w:t>  10 Activos Corrientes</w:t>
-      </w:r>
-    </w:p>
-    <w:p>
-      <w:pPr>
-        <w:shd w:val="clear" w:color="auto" w:fill="FFFFFF"/>
-        <w:rPr>
-          <w:rFonts w:ascii="Arial" w:hAnsi="Arial" w:cs="Arial"/>
-          <w:color w:val="222222"/>
-          <w:sz w:val="20"/>
-          <w:szCs w:val="20"/>
-          <w:lang w:val="es-ES"/>
-        </w:rPr>
-      </w:pPr>
-      <w:r>
-        <w:rPr>
-          <w:rFonts w:ascii="Arial" w:hAnsi="Arial" w:cs="Arial"/>
-          <w:color w:val="222222"/>
-          <w:sz w:val="20"/>
-          <w:szCs w:val="20"/>
-          <w:lang w:val="es-ES"/>
-        </w:rPr>
-        <w:t>100</w:t>
-      </w:r>
-      <w:r>
-        <w:rPr>
-          <w:rFonts w:ascii="Arial" w:hAnsi="Arial" w:cs="Arial"/>
-          <w:color w:val="222222"/>
-          <w:sz w:val="20"/>
-          <w:szCs w:val="20"/>
-          <w:lang w:val="es-ES"/>
-        </w:rPr>
-        <w:t xml:space="preserve"> Efectivo en caja y banco</w:t>
-      </w:r>
-    </w:p>
-    <w:p>
-      <w:pPr>
-        <w:shd w:val="clear" w:color="auto" w:fill="FFFFFF"/>
-        <w:rPr>
-          <w:rFonts w:ascii="Arial" w:hAnsi="Arial" w:cs="Arial"/>
-          <w:color w:val="222222"/>
-          <w:sz w:val="20"/>
-          <w:szCs w:val="20"/>
-          <w:lang w:val="es-ES"/>
-        </w:rPr>
-      </w:pPr>
-      <w:r>
-        <w:rPr>
-          <w:rFonts w:ascii="Arial" w:hAnsi="Arial" w:cs="Arial"/>
-          <w:color w:val="222222"/>
-          <w:sz w:val="20"/>
-          <w:szCs w:val="20"/>
-          <w:lang w:val="es-ES"/>
-        </w:rPr>
-        <w:t>          01 Caja general</w:t>
-      </w:r>
-    </w:p>
-    <w:p>
-      <w:pPr>
-        <w:shd w:val="clear" w:color="auto" w:fill="FFFFFF"/>
-        <w:rPr>
-          <w:rFonts w:ascii="Arial" w:hAnsi="Arial" w:cs="Arial"/>
-          <w:color w:val="222222"/>
-          <w:sz w:val="20"/>
-          <w:szCs w:val="20"/>
-          <w:lang w:val="es-ES"/>
-        </w:rPr>
-      </w:pPr>
-      <w:r>
-        <w:rPr>
-          <w:rFonts w:ascii="Arial" w:hAnsi="Arial" w:cs="Arial"/>
-          <w:color w:val="222222"/>
-          <w:sz w:val="20"/>
-          <w:szCs w:val="20"/>
-          <w:lang w:val="es-ES"/>
-        </w:rPr>
-        <w:t>          02 Banco BHD</w:t>
-      </w:r>
-    </w:p>
-    <w:p>
-      <w:pPr>
-        <w:shd w:val="clear" w:color="auto" w:fill="FFFFFF"/>
-        <w:rPr>
-          <w:rFonts w:ascii="Arial" w:hAnsi="Arial" w:cs="Arial"/>
-          <w:color w:val="222222"/>
-          <w:sz w:val="20"/>
-          <w:szCs w:val="20"/>
-          <w:lang w:val="es-ES"/>
-        </w:rPr>
-      </w:pPr>
-      <w:r>
-        <w:rPr>
-          <w:rFonts w:ascii="Arial" w:hAnsi="Arial" w:cs="Arial"/>
-          <w:color w:val="222222"/>
-          <w:sz w:val="20"/>
-          <w:szCs w:val="20"/>
-          <w:lang w:val="es-ES"/>
-        </w:rPr>
-        <w:t>          0</w:t>
-      </w:r>
-      <w:r>
-        <w:rPr>
-          <w:rFonts w:ascii="Arial" w:hAnsi="Arial" w:cs="Arial"/>
-          <w:color w:val="222222"/>
-          <w:sz w:val="20"/>
-          <w:szCs w:val="20"/>
-          <w:lang w:val="es-ES"/>
-        </w:rPr>
-        <w:t>3 ……</w:t>
-      </w:r>
-    </w:p>
-    <w:p>
-      <w:pPr>
-        <w:shd w:val="clear" w:color="auto" w:fill="FFFFFF"/>
-        <w:rPr>
-          <w:rFonts w:ascii="Arial" w:hAnsi="Arial" w:cs="Arial"/>
-          <w:b/>
-          <w:color w:val="222222"/>
-          <w:sz w:val="20"/>
-          <w:szCs w:val="20"/>
-          <w:lang w:val="es-ES"/>
-        </w:rPr>
-      </w:pPr>
-      <w:r>
-        <w:rPr>
-          <w:rFonts w:ascii="Arial" w:hAnsi="Arial" w:cs="Arial"/>
-          <w:b/>
-          <w:color w:val="222222"/>
-          <w:sz w:val="20"/>
-          <w:szCs w:val="20"/>
-          <w:lang w:val="es-ES"/>
-        </w:rPr>
-        <w:t>101</w:t>
-      </w:r>
-      <w:r>
-        <w:rPr>
-          <w:rFonts w:ascii="Arial" w:hAnsi="Arial" w:cs="Arial"/>
-          <w:b/>
-          <w:color w:val="222222"/>
-          <w:sz w:val="20"/>
-          <w:szCs w:val="20"/>
-          <w:lang w:val="es-ES"/>
-        </w:rPr>
-        <w:t xml:space="preserve"> Cuentas por cobrar</w:t>
-      </w:r>
-    </w:p>
-    <w:p>
-      <w:pPr>
-        <w:shd w:val="clear" w:color="auto" w:fill="FFFFFF"/>
-        <w:rPr>
-          <w:rFonts w:ascii="Arial" w:hAnsi="Arial" w:cs="Arial"/>
-          <w:color w:val="222222"/>
-          <w:sz w:val="20"/>
-          <w:szCs w:val="20"/>
-          <w:lang w:val="es-ES"/>
-        </w:rPr>
-      </w:pPr>
-      <w:r>
-        <w:rPr>
-          <w:rFonts w:ascii="Arial" w:hAnsi="Arial" w:cs="Arial"/>
-          <w:color w:val="222222"/>
-          <w:sz w:val="20"/>
-          <w:szCs w:val="20"/>
-          <w:lang w:val="es-ES"/>
-        </w:rPr>
-        <w:t>          01 Clientes</w:t>
-      </w:r>
-    </w:p>
-    <w:p>
-      <w:pPr>
-        <w:shd w:val="clear" w:color="auto" w:fill="FFFFFF"/>
-        <w:rPr>
-          <w:rFonts w:ascii="Arial" w:hAnsi="Arial" w:cs="Arial"/>
-          <w:color w:val="222222"/>
-          <w:sz w:val="20"/>
-          <w:szCs w:val="20"/>
-          <w:lang w:val="es-ES"/>
-        </w:rPr>
-      </w:pPr>
-      <w:r>
-        <w:rPr>
-          <w:rFonts w:ascii="Arial" w:hAnsi="Arial" w:cs="Arial"/>
-          <w:color w:val="222222"/>
-          <w:sz w:val="20"/>
-          <w:szCs w:val="20"/>
-          <w:lang w:val="es-ES"/>
-        </w:rPr>
-        <w:t>          02 Funcionarios y empleados</w:t>
-      </w:r>
-    </w:p>
-    <w:p>
-      <w:pPr>
-        <w:shd w:val="clear" w:color="auto" w:fill="FFFFFF"/>
-        <w:rPr>
-          <w:rFonts w:ascii="Arial" w:hAnsi="Arial" w:cs="Arial"/>
-          <w:color w:val="222222"/>
-          <w:sz w:val="20"/>
-          <w:szCs w:val="20"/>
-          <w:lang w:val="es-ES"/>
-        </w:rPr>
-      </w:pPr>
-      <w:r>
-        <w:rPr>
-          <w:rFonts w:ascii="Arial" w:hAnsi="Arial" w:cs="Arial"/>
-          <w:color w:val="222222"/>
-          <w:sz w:val="20"/>
-          <w:szCs w:val="20"/>
-          <w:lang w:val="es-ES"/>
-        </w:rPr>
-        <w:t>          03 Cheques devueltos</w:t>
-      </w:r>
-    </w:p>
-    <w:p>
-      <w:pPr>
-        <w:shd w:val="clear" w:color="auto" w:fill="FFFFFF"/>
-        <w:rPr>
-          <w:rFonts w:ascii="Arial" w:hAnsi="Arial" w:cs="Arial"/>
-          <w:color w:val="222222"/>
-          <w:sz w:val="20"/>
-          <w:szCs w:val="20"/>
-          <w:lang w:val="es-ES"/>
-        </w:rPr>
-      </w:pPr>
-      <w:r>
-        <w:rPr>
-          <w:rFonts w:ascii="Arial" w:hAnsi="Arial" w:cs="Arial"/>
-          <w:color w:val="222222"/>
-          <w:sz w:val="20"/>
-          <w:szCs w:val="20"/>
-          <w:lang w:val="es-ES"/>
-        </w:rPr>
-        <w:t xml:space="preserve">          04 </w:t>
-      </w:r>
-      <w:r>
-        <w:rPr>
-          <w:rFonts w:ascii="Arial" w:hAnsi="Arial" w:cs="Arial"/>
-          <w:color w:val="222222"/>
-          <w:sz w:val="20"/>
-          <w:szCs w:val="20"/>
-          <w:lang w:val="es-ES"/>
-        </w:rPr>
-        <w:t>Reservar para cuentas dudosas</w:t>
-      </w:r>
-    </w:p>
-    <w:p>
-      <w:pPr>
-        <w:shd w:val="clear" w:color="auto" w:fill="FFFFFF"/>
-        <w:rPr>
-          <w:rFonts w:ascii="Arial" w:hAnsi="Arial" w:cs="Arial"/>
-          <w:color w:val="222222"/>
-          <w:sz w:val="20"/>
-          <w:szCs w:val="20"/>
-          <w:lang w:val="es-ES"/>
-        </w:rPr>
-      </w:pPr>
-      <w:r>
-        <w:rPr>
-          <w:rFonts w:ascii="Arial" w:hAnsi="Arial" w:cs="Arial"/>
-          <w:color w:val="222222"/>
-          <w:sz w:val="20"/>
-          <w:szCs w:val="20"/>
-          <w:lang w:val="es-ES"/>
-        </w:rPr>
-        <w:t>103</w:t>
-      </w:r>
-      <w:r>
-        <w:rPr>
-          <w:rFonts w:ascii="Arial" w:hAnsi="Arial" w:cs="Arial"/>
-          <w:color w:val="222222"/>
-          <w:sz w:val="20"/>
-          <w:szCs w:val="20"/>
-          <w:lang w:val="es-ES"/>
-        </w:rPr>
-        <w:t xml:space="preserve"> Inventario</w:t>
-      </w:r>
-    </w:p>
-    <w:p>
-      <w:pPr>
-        <w:shd w:val="clear" w:color="auto" w:fill="FFFFFF"/>
-        <w:rPr>
-          <w:rFonts w:ascii="Arial" w:hAnsi="Arial" w:cs="Arial"/>
-          <w:color w:val="222222"/>
-          <w:sz w:val="20"/>
-          <w:szCs w:val="20"/>
-          <w:lang w:val="es-ES"/>
-        </w:rPr>
-      </w:pPr>
-      <w:r>
-        <w:rPr>
-          <w:rFonts w:ascii="Arial" w:hAnsi="Arial" w:cs="Arial"/>
-          <w:color w:val="222222"/>
-          <w:sz w:val="20"/>
-          <w:szCs w:val="20"/>
-          <w:lang w:val="es-ES"/>
-        </w:rPr>
-        <w:t>104</w:t>
-      </w:r>
-      <w:r>
-        <w:rPr>
-          <w:rFonts w:ascii="Arial" w:hAnsi="Arial" w:cs="Arial"/>
-          <w:color w:val="222222"/>
-          <w:sz w:val="20"/>
-          <w:szCs w:val="20"/>
-          <w:lang w:val="es-ES"/>
-        </w:rPr>
-        <w:t xml:space="preserve"> Anticipo al impuesto sobre la renta </w:t>
-      </w:r>
-    </w:p>
-    <w:p>
-      <w:pPr>
-        <w:shd w:val="clear" w:color="auto" w:fill="FFFFFF"/>
-        <w:rPr>
-          <w:rFonts w:ascii="Arial" w:hAnsi="Arial" w:cs="Arial"/>
-          <w:color w:val="222222"/>
-          <w:sz w:val="20"/>
-          <w:szCs w:val="20"/>
-          <w:lang w:val="es-ES"/>
-        </w:rPr>
-      </w:pPr>
-      <w:r>
-        <w:rPr>
-          <w:rFonts w:ascii="Arial" w:hAnsi="Arial" w:cs="Arial"/>
-          <w:color w:val="222222"/>
-          <w:sz w:val="20"/>
-          <w:szCs w:val="20"/>
-          <w:lang w:val="es-ES"/>
-        </w:rPr>
         <w:t>105</w:t>
       </w:r>
       <w:r>
@@ -2850,6 +2805,17 @@
           <w:lang w:val="es-ES"/>
         </w:rPr>
         <w:br/>
+      </w:r>
+      <w:r>
+        <w:rPr>
+          <w:rFonts w:ascii="Arial" w:hAnsi="Arial" w:cs="Arial"/>
+          <w:b/>
+          <w:color w:val="222222"/>
+          <w:sz w:val="20"/>
+          <w:szCs w:val="20"/>
+          <w:lang w:val="es-ES"/>
+        </w:rPr>
+        <w:lastRenderedPageBreak/>
         <w:t>203 Impuestos sobre la renta por pagar</w:t>
       </w:r>
       <w:r>
@@ -3301,6 +3267,289 @@
           <w:lang w:val="es-ES"/>
         </w:rPr>
         <w:br/>
+        <w:t>4005</w:t>
+      </w:r>
+      <w:r>
+        <w:rPr>
+          <w:rFonts w:ascii="Arial" w:hAnsi="Arial" w:cs="Arial"/>
+          <w:color w:val="222222"/>
+          <w:sz w:val="20"/>
+          <w:szCs w:val="20"/>
+          <w:lang w:val="es-ES"/>
+        </w:rPr>
+        <w:br/>
+      </w:r>
+      <w:r>
+        <w:rPr>
+          <w:rFonts w:ascii="Arial" w:hAnsi="Arial" w:cs="Arial"/>
+          <w:color w:val="222222"/>
+          <w:sz w:val="20"/>
+          <w:szCs w:val="20"/>
+          <w:lang w:val="es-ES"/>
+        </w:rPr>
+        <w:br/>
+      </w:r>
+      <w:r>
+        <w:rPr>
+          <w:rFonts w:ascii="Arial" w:hAnsi="Arial" w:cs="Arial"/>
+          <w:b/>
+          <w:bCs/>
+          <w:color w:val="222222"/>
+          <w:sz w:val="20"/>
+          <w:szCs w:val="20"/>
+          <w:lang w:val="es-ES"/>
+        </w:rPr>
+        <w:t>5) Costos</w:t>
+      </w:r>
+      <w:r>
+        <w:rPr>
+          <w:rFonts w:ascii="Arial" w:hAnsi="Arial" w:cs="Arial"/>
+          <w:color w:val="222222"/>
+          <w:sz w:val="20"/>
+          <w:szCs w:val="20"/>
+          <w:lang w:val="es-ES"/>
+        </w:rPr>
+        <w:br/>
+        <w:t>     50 Costo de ventas</w:t>
+      </w:r>
+      <w:r>
+        <w:rPr>
+          <w:rFonts w:ascii="Arial" w:hAnsi="Arial" w:cs="Arial"/>
+          <w:color w:val="222222"/>
+          <w:sz w:val="20"/>
+          <w:szCs w:val="20"/>
+          <w:lang w:val="es-ES"/>
+        </w:rPr>
+        <w:br/>
+        <w:t>5000 Compras</w:t>
+      </w:r>
+      <w:r>
+        <w:rPr>
+          <w:rFonts w:ascii="Arial" w:hAnsi="Arial" w:cs="Arial"/>
+          <w:color w:val="222222"/>
+          <w:sz w:val="20"/>
+          <w:szCs w:val="20"/>
+          <w:lang w:val="es-ES"/>
+        </w:rPr>
+        <w:br/>
+        <w:t>5001 Flete en compras</w:t>
+      </w:r>
+      <w:r>
+        <w:rPr>
+          <w:rFonts w:ascii="Arial" w:hAnsi="Arial" w:cs="Arial"/>
+          <w:color w:val="222222"/>
+          <w:sz w:val="20"/>
+          <w:szCs w:val="20"/>
+          <w:lang w:val="es-ES"/>
+        </w:rPr>
+        <w:br/>
+        <w:t>5002 Descuento en compras</w:t>
+      </w:r>
+      <w:r>
+        <w:rPr>
+          <w:rFonts w:ascii="Arial" w:hAnsi="Arial" w:cs="Arial"/>
+          <w:color w:val="222222"/>
+          <w:sz w:val="20"/>
+          <w:szCs w:val="20"/>
+          <w:lang w:val="es-ES"/>
+        </w:rPr>
+        <w:br/>
+        <w:t>5003 Devoluciones en compras</w:t>
+      </w:r>
+      <w:r>
+        <w:rPr>
+          <w:rFonts w:ascii="Arial" w:hAnsi="Arial" w:cs="Arial"/>
+          <w:color w:val="222222"/>
+          <w:sz w:val="20"/>
+          <w:szCs w:val="20"/>
+          <w:lang w:val="es-ES"/>
+        </w:rPr>
+        <w:br/>
+        <w:t>5004 </w:t>
+      </w:r>
+      <w:r>
+        <w:rPr>
+          <w:rFonts w:ascii="Arial" w:hAnsi="Arial" w:cs="Arial"/>
+          <w:color w:val="222222"/>
+          <w:sz w:val="20"/>
+          <w:szCs w:val="20"/>
+          <w:lang w:val="es-ES"/>
+        </w:rPr>
+        <w:br/>
+      </w:r>
+      <w:r>
+        <w:rPr>
+          <w:rFonts w:ascii="Arial" w:hAnsi="Arial" w:cs="Arial"/>
+          <w:color w:val="222222"/>
+          <w:sz w:val="20"/>
+          <w:szCs w:val="20"/>
+          <w:lang w:val="es-ES"/>
+        </w:rPr>
+        <w:br/>
+      </w:r>
+      <w:r>
+        <w:rPr>
+          <w:rFonts w:ascii="Arial" w:hAnsi="Arial" w:cs="Arial"/>
+          <w:b/>
+          <w:bCs/>
+          <w:color w:val="222222"/>
+          <w:sz w:val="20"/>
+          <w:szCs w:val="20"/>
+          <w:lang w:val="es-ES"/>
+        </w:rPr>
+        <w:t>6) Cuentas de gastos </w:t>
+      </w:r>
+      <w:r>
+        <w:rPr>
+          <w:rFonts w:ascii="Arial" w:hAnsi="Arial" w:cs="Arial"/>
+          <w:color w:val="222222"/>
+          <w:sz w:val="20"/>
+          <w:szCs w:val="20"/>
+          <w:lang w:val="es-ES"/>
+        </w:rPr>
+        <w:br/>
+      </w:r>
+      <w:r>
+        <w:rPr>
+          <w:rFonts w:ascii="Arial" w:hAnsi="Arial" w:cs="Arial"/>
+          <w:b/>
+          <w:color w:val="222222"/>
+          <w:sz w:val="20"/>
+          <w:szCs w:val="20"/>
+          <w:lang w:val="es-ES"/>
+        </w:rPr>
+        <w:t>6000 Gastos generales y administrativos</w:t>
+      </w:r>
+      <w:r>
+        <w:rPr>
+          <w:rFonts w:ascii="Arial" w:hAnsi="Arial" w:cs="Arial"/>
+          <w:color w:val="222222"/>
+          <w:sz w:val="20"/>
+          <w:szCs w:val="20"/>
+          <w:lang w:val="es-ES"/>
+        </w:rPr>
+        <w:br/>
+        <w:t>          01 Sueldos</w:t>
+      </w:r>
+      <w:r>
+        <w:rPr>
+          <w:rFonts w:ascii="Arial" w:hAnsi="Arial" w:cs="Arial"/>
+          <w:color w:val="222222"/>
+          <w:sz w:val="20"/>
+          <w:szCs w:val="20"/>
+          <w:lang w:val="es-ES"/>
+        </w:rPr>
+        <w:br/>
+        <w:t xml:space="preserve">          02 </w:t>
+      </w:r>
+      <w:proofErr w:type="spellStart"/>
+      <w:r>
+        <w:rPr>
+          <w:rFonts w:ascii="Arial" w:hAnsi="Arial" w:cs="Arial"/>
+          <w:color w:val="222222"/>
+          <w:sz w:val="20"/>
+          <w:szCs w:val="20"/>
+          <w:lang w:val="es-ES"/>
+        </w:rPr>
+        <w:t>Regalia</w:t>
+      </w:r>
+      <w:proofErr w:type="spellEnd"/>
+      <w:r>
+        <w:rPr>
+          <w:rFonts w:ascii="Arial" w:hAnsi="Arial" w:cs="Arial"/>
+          <w:color w:val="222222"/>
+          <w:sz w:val="20"/>
+          <w:szCs w:val="20"/>
+          <w:lang w:val="es-ES"/>
+        </w:rPr>
+        <w:t xml:space="preserve"> pascual</w:t>
+      </w:r>
+      <w:r>
+        <w:rPr>
+          <w:rFonts w:ascii="Arial" w:hAnsi="Arial" w:cs="Arial"/>
+          <w:color w:val="222222"/>
+          <w:sz w:val="20"/>
+          <w:szCs w:val="20"/>
+          <w:lang w:val="es-ES"/>
+        </w:rPr>
+        <w:br/>
+        <w:t>          03 Vacaciones</w:t>
+      </w:r>
+      <w:r>
+        <w:rPr>
+          <w:rFonts w:ascii="Arial" w:hAnsi="Arial" w:cs="Arial"/>
+          <w:color w:val="222222"/>
+          <w:sz w:val="20"/>
+          <w:szCs w:val="20"/>
+          <w:lang w:val="es-ES"/>
+        </w:rPr>
+        <w:br/>
+        <w:t>          04 Seguro medico</w:t>
+      </w:r>
+      <w:r>
+        <w:rPr>
+          <w:rFonts w:ascii="Arial" w:hAnsi="Arial" w:cs="Arial"/>
+          <w:color w:val="222222"/>
+          <w:sz w:val="20"/>
+          <w:szCs w:val="20"/>
+          <w:lang w:val="es-ES"/>
+        </w:rPr>
+        <w:br/>
+        <w:t>          05 Impresos</w:t>
+      </w:r>
+      <w:r>
+        <w:rPr>
+          <w:rFonts w:ascii="Arial" w:hAnsi="Arial" w:cs="Arial"/>
+          <w:color w:val="222222"/>
+          <w:sz w:val="20"/>
+          <w:szCs w:val="20"/>
+          <w:lang w:val="es-ES"/>
+        </w:rPr>
+        <w:br/>
+        <w:t>          06 Materiales de oficina</w:t>
+      </w:r>
+      <w:r>
+        <w:rPr>
+          <w:rFonts w:ascii="Arial" w:hAnsi="Arial" w:cs="Arial"/>
+          <w:color w:val="222222"/>
+          <w:sz w:val="20"/>
+          <w:szCs w:val="20"/>
+          <w:lang w:val="es-ES"/>
+        </w:rPr>
+        <w:br/>
+        <w:t>          07 Limpieza</w:t>
+      </w:r>
+      <w:r>
+        <w:rPr>
+          <w:rFonts w:ascii="Arial" w:hAnsi="Arial" w:cs="Arial"/>
+          <w:color w:val="222222"/>
+          <w:sz w:val="20"/>
+          <w:szCs w:val="20"/>
+          <w:lang w:val="es-ES"/>
+        </w:rPr>
+        <w:br/>
+        <w:t>          08 Mantenimiento equipo de transporte</w:t>
+      </w:r>
+      <w:r>
+        <w:rPr>
+          <w:rFonts w:ascii="Arial" w:hAnsi="Arial" w:cs="Arial"/>
+          <w:color w:val="222222"/>
+          <w:sz w:val="20"/>
+          <w:szCs w:val="20"/>
+          <w:lang w:val="es-ES"/>
+        </w:rPr>
+        <w:br/>
+        <w:t>          09 Combustibles</w:t>
+      </w:r>
+      <w:r>
+        <w:rPr>
+          <w:rFonts w:ascii="Arial" w:hAnsi="Arial" w:cs="Arial"/>
+          <w:color w:val="222222"/>
+          <w:sz w:val="20"/>
+          <w:szCs w:val="20"/>
+          <w:lang w:val="es-ES"/>
+        </w:rPr>
+        <w:br/>
       </w:r>
       <w:r>
         <w:rPr>
@@ -3311,289 +3560,6 @@
           <w:lang w:val="es-ES"/>
         </w:rPr>
         <w:lastRenderedPageBreak/>
-        <w:t>4005</w:t>
-      </w:r>
-      <w:r>
-        <w:rPr>
-          <w:rFonts w:ascii="Arial" w:hAnsi="Arial" w:cs="Arial"/>
-          <w:color w:val="222222"/>
-          <w:sz w:val="20"/>
-          <w:szCs w:val="20"/>
-          <w:lang w:val="es-ES"/>
-        </w:rPr>
-        <w:br/>
-      </w:r>
-      <w:r>
-        <w:rPr>
-          <w:rFonts w:ascii="Arial" w:hAnsi="Arial" w:cs="Arial"/>
-          <w:color w:val="222222"/>
-          <w:sz w:val="20"/>
-          <w:szCs w:val="20"/>
-          <w:lang w:val="es-ES"/>
-        </w:rPr>
-        <w:br/>
-      </w:r>
-      <w:r>
-        <w:rPr>
-          <w:rFonts w:ascii="Arial" w:hAnsi="Arial" w:cs="Arial"/>
-          <w:b/>
-          <w:bCs/>
-          <w:color w:val="222222"/>
-          <w:sz w:val="20"/>
-          <w:szCs w:val="20"/>
-          <w:lang w:val="es-ES"/>
-        </w:rPr>
-        <w:t>5) Costos</w:t>
-      </w:r>
-      <w:r>
-        <w:rPr>
-          <w:rFonts w:ascii="Arial" w:hAnsi="Arial" w:cs="Arial"/>
-          <w:color w:val="222222"/>
-          <w:sz w:val="20"/>
-          <w:szCs w:val="20"/>
-          <w:lang w:val="es-ES"/>
-        </w:rPr>
-        <w:br/>
-        <w:t>     50 Costo de ventas</w:t>
-      </w:r>
-      <w:r>
-        <w:rPr>
-          <w:rFonts w:ascii="Arial" w:hAnsi="Arial" w:cs="Arial"/>
-          <w:color w:val="222222"/>
-          <w:sz w:val="20"/>
-          <w:szCs w:val="20"/>
-          <w:lang w:val="es-ES"/>
-        </w:rPr>
-        <w:br/>
-        <w:t>5000 Compras</w:t>
-      </w:r>
-      <w:r>
-        <w:rPr>
-          <w:rFonts w:ascii="Arial" w:hAnsi="Arial" w:cs="Arial"/>
-          <w:color w:val="222222"/>
-          <w:sz w:val="20"/>
-          <w:szCs w:val="20"/>
-          <w:lang w:val="es-ES"/>
-        </w:rPr>
-        <w:br/>
-        <w:t>5001 Flete en compras</w:t>
-      </w:r>
-      <w:r>
-        <w:rPr>
-          <w:rFonts w:ascii="Arial" w:hAnsi="Arial" w:cs="Arial"/>
-          <w:color w:val="222222"/>
-          <w:sz w:val="20"/>
-          <w:szCs w:val="20"/>
-          <w:lang w:val="es-ES"/>
-        </w:rPr>
-        <w:br/>
-        <w:t>5002 Descuento en compras</w:t>
-      </w:r>
-      <w:r>
-        <w:rPr>
-          <w:rFonts w:ascii="Arial" w:hAnsi="Arial" w:cs="Arial"/>
-          <w:color w:val="222222"/>
-          <w:sz w:val="20"/>
-          <w:szCs w:val="20"/>
-          <w:lang w:val="es-ES"/>
-        </w:rPr>
-        <w:br/>
-        <w:t>5003 Devoluciones en compras</w:t>
-      </w:r>
-      <w:r>
-        <w:rPr>
-          <w:rFonts w:ascii="Arial" w:hAnsi="Arial" w:cs="Arial"/>
-          <w:color w:val="222222"/>
-          <w:sz w:val="20"/>
-          <w:szCs w:val="20"/>
-          <w:lang w:val="es-ES"/>
-        </w:rPr>
-        <w:br/>
-        <w:t>5004 </w:t>
-      </w:r>
-      <w:r>
-        <w:rPr>
-          <w:rFonts w:ascii="Arial" w:hAnsi="Arial" w:cs="Arial"/>
-          <w:color w:val="222222"/>
-          <w:sz w:val="20"/>
-          <w:szCs w:val="20"/>
-          <w:lang w:val="es-ES"/>
-        </w:rPr>
-        <w:br/>
-      </w:r>
-      <w:r>
-        <w:rPr>
-          <w:rFonts w:ascii="Arial" w:hAnsi="Arial" w:cs="Arial"/>
-          <w:color w:val="222222"/>
-          <w:sz w:val="20"/>
-          <w:szCs w:val="20"/>
-          <w:lang w:val="es-ES"/>
-        </w:rPr>
-        <w:br/>
-      </w:r>
-      <w:r>
-        <w:rPr>
-          <w:rFonts w:ascii="Arial" w:hAnsi="Arial" w:cs="Arial"/>
-          <w:b/>
-          <w:bCs/>
-          <w:color w:val="222222"/>
-          <w:sz w:val="20"/>
-          <w:szCs w:val="20"/>
-          <w:lang w:val="es-ES"/>
-        </w:rPr>
-        <w:t>6) Cuentas de gastos </w:t>
-      </w:r>
-      <w:r>
-        <w:rPr>
-          <w:rFonts w:ascii="Arial" w:hAnsi="Arial" w:cs="Arial"/>
-          <w:color w:val="222222"/>
-          <w:sz w:val="20"/>
-          <w:szCs w:val="20"/>
-          <w:lang w:val="es-ES"/>
-        </w:rPr>
-        <w:br/>
-      </w:r>
-      <w:r>
-        <w:rPr>
-          <w:rFonts w:ascii="Arial" w:hAnsi="Arial" w:cs="Arial"/>
-          <w:b/>
-          <w:color w:val="222222"/>
-          <w:sz w:val="20"/>
-          <w:szCs w:val="20"/>
-          <w:lang w:val="es-ES"/>
-        </w:rPr>
-        <w:t>6000 Gastos generales y administrativos</w:t>
-      </w:r>
-      <w:r>
-        <w:rPr>
-          <w:rFonts w:ascii="Arial" w:hAnsi="Arial" w:cs="Arial"/>
-          <w:color w:val="222222"/>
-          <w:sz w:val="20"/>
-          <w:szCs w:val="20"/>
-          <w:lang w:val="es-ES"/>
-        </w:rPr>
-        <w:br/>
-        <w:t>          01 Sueldos</w:t>
-      </w:r>
-      <w:r>
-        <w:rPr>
-          <w:rFonts w:ascii="Arial" w:hAnsi="Arial" w:cs="Arial"/>
-          <w:color w:val="222222"/>
-          <w:sz w:val="20"/>
-          <w:szCs w:val="20"/>
-          <w:lang w:val="es-ES"/>
-        </w:rPr>
-        <w:br/>
-        <w:t xml:space="preserve">          02 </w:t>
-      </w:r>
-      <w:proofErr w:type="spellStart"/>
-      <w:r>
-        <w:rPr>
-          <w:rFonts w:ascii="Arial" w:hAnsi="Arial" w:cs="Arial"/>
-          <w:color w:val="222222"/>
-          <w:sz w:val="20"/>
-          <w:szCs w:val="20"/>
-          <w:lang w:val="es-ES"/>
-        </w:rPr>
-        <w:t>Regalia</w:t>
-      </w:r>
-      <w:proofErr w:type="spellEnd"/>
-      <w:r>
-        <w:rPr>
-          <w:rFonts w:ascii="Arial" w:hAnsi="Arial" w:cs="Arial"/>
-          <w:color w:val="222222"/>
-          <w:sz w:val="20"/>
-          <w:szCs w:val="20"/>
-          <w:lang w:val="es-ES"/>
-        </w:rPr>
-        <w:t xml:space="preserve"> pascual</w:t>
-      </w:r>
-      <w:r>
-        <w:rPr>
-          <w:rFonts w:ascii="Arial" w:hAnsi="Arial" w:cs="Arial"/>
-          <w:color w:val="222222"/>
-          <w:sz w:val="20"/>
-          <w:szCs w:val="20"/>
-          <w:lang w:val="es-ES"/>
-        </w:rPr>
-        <w:br/>
-        <w:t>          03 Vacaciones</w:t>
-      </w:r>
-      <w:r>
-        <w:rPr>
-          <w:rFonts w:ascii="Arial" w:hAnsi="Arial" w:cs="Arial"/>
-          <w:color w:val="222222"/>
-          <w:sz w:val="20"/>
-          <w:szCs w:val="20"/>
-          <w:lang w:val="es-ES"/>
-        </w:rPr>
-        <w:br/>
-        <w:t>          04 Seguro medico</w:t>
-      </w:r>
-      <w:r>
-        <w:rPr>
-          <w:rFonts w:ascii="Arial" w:hAnsi="Arial" w:cs="Arial"/>
-          <w:color w:val="222222"/>
-          <w:sz w:val="20"/>
-          <w:szCs w:val="20"/>
-          <w:lang w:val="es-ES"/>
-        </w:rPr>
-        <w:br/>
-        <w:t>          05 Impresos</w:t>
-      </w:r>
-      <w:r>
-        <w:rPr>
-          <w:rFonts w:ascii="Arial" w:hAnsi="Arial" w:cs="Arial"/>
-          <w:color w:val="222222"/>
-          <w:sz w:val="20"/>
-          <w:szCs w:val="20"/>
-          <w:lang w:val="es-ES"/>
-        </w:rPr>
-        <w:br/>
-        <w:t>          06 Materiales de oficina</w:t>
-      </w:r>
-      <w:r>
-        <w:rPr>
-          <w:rFonts w:ascii="Arial" w:hAnsi="Arial" w:cs="Arial"/>
-          <w:color w:val="222222"/>
-          <w:sz w:val="20"/>
-          <w:szCs w:val="20"/>
-          <w:lang w:val="es-ES"/>
-        </w:rPr>
-        <w:br/>
-        <w:t>          07 Limpieza</w:t>
-      </w:r>
-      <w:r>
-        <w:rPr>
-          <w:rFonts w:ascii="Arial" w:hAnsi="Arial" w:cs="Arial"/>
-          <w:color w:val="222222"/>
-          <w:sz w:val="20"/>
-          <w:szCs w:val="20"/>
-          <w:lang w:val="es-ES"/>
-        </w:rPr>
-        <w:br/>
-        <w:t>          08 Mantenimiento equipo de transporte</w:t>
-      </w:r>
-      <w:r>
-        <w:rPr>
-          <w:rFonts w:ascii="Arial" w:hAnsi="Arial" w:cs="Arial"/>
-          <w:color w:val="222222"/>
-          <w:sz w:val="20"/>
-          <w:szCs w:val="20"/>
-          <w:lang w:val="es-ES"/>
-        </w:rPr>
-        <w:br/>
-        <w:t>          09 Combustibles</w:t>
-      </w:r>
-      <w:r>
-        <w:rPr>
-          <w:rFonts w:ascii="Arial" w:hAnsi="Arial" w:cs="Arial"/>
-          <w:color w:val="222222"/>
-          <w:sz w:val="20"/>
-          <w:szCs w:val="20"/>
-          <w:lang w:val="es-ES"/>
-        </w:rPr>
-        <w:br/>
         <w:t xml:space="preserve">          10 </w:t>
       </w:r>
       <w:proofErr w:type="spellStart"/>
@@ -4409,6 +4375,119 @@
     </w:lvl>
   </w:abstractNum>
   <w:abstractNum w:abstractNumId="1" w15:restartNumberingAfterBreak="0">
+    <w:nsid w:val="33730E2A"/>
+    <w:multiLevelType w:val="hybridMultilevel"/>
+    <w:tmpl w:val="3D5A1376"/>
+    <w:lvl w:ilvl="0" w:tplc="04090001">
+      <w:start w:val="1"/>
+      <w:numFmt w:val="bullet"/>
+      <w:lvlText w:val=""/>
+      <w:lvlJc w:val="left"/>
+      <w:pPr>
+        <w:ind w:left="720" w:hanging="360"/>
+      </w:pPr>
+      <w:rPr>
+        <w:rFonts w:ascii="Symbol" w:hAnsi="Symbol" w:hint="default"/>
+      </w:rPr>
+    </w:lvl>
+    <w:lvl w:ilvl="1" w:tplc="04090003" w:tentative="1">
+      <w:start w:val="1"/>
+      <w:numFmt w:val="bullet"/>
+      <w:lvlText w:val="o"/>
+      <w:lvlJc w:val="left"/>
+      <w:pPr>
+        <w:ind w:left="1440" w:hanging="360"/>
+      </w:pPr>
+      <w:rPr>
+        <w:rFonts w:ascii="Courier New" w:hAnsi="Courier New" w:cs="Courier New" w:hint="default"/>
+      </w:rPr>
+    </w:lvl>
+    <w:lvl w:ilvl="2" w:tplc="04090005" w:tentative="1">
+      <w:start w:val="1"/>
+      <w:numFmt w:val="bullet"/>
+      <w:lvlText w:val=""/>
+      <w:lvlJc w:val="left"/>
+      <w:pPr>
+        <w:ind w:left="2160" w:hanging="360"/>
+      </w:pPr>
+      <w:rPr>
+        <w:rFonts w:ascii="Wingdings" w:hAnsi="Wingdings" w:hint="default"/>
+      </w:rPr>
+    </w:lvl>
+    <w:lvl w:ilvl="3" w:tplc="04090001" w:tentative="1">
+      <w:start w:val="1"/>
+      <w:numFmt w:val="bullet"/>
+      <w:lvlText w:val=""/>
+      <w:lvlJc w:val="left"/>
+      <w:pPr>
+        <w:ind w:left="2880" w:hanging="360"/>
+      </w:pPr>
+      <w:rPr>
+        <w:rFonts w:ascii="Symbol" w:hAnsi="Symbol" w:hint="default"/>
+      </w:rPr>
+    </w:lvl>
+    <w:lvl w:ilvl="4" w:tplc="04090003" w:tentative="1">
+      <w:start w:val="1"/>
+      <w:numFmt w:val="bullet"/>
+      <w:lvlText w:val="o"/>
+      <w:lvlJc w:val="left"/>
+      <w:pPr>
+        <w:ind w:left="3600" w:hanging="360"/>
+      </w:pPr>
+      <w:rPr>
+        <w:rFonts w:ascii="Courier New" w:hAnsi="Courier New" w:cs="Courier New" w:hint="default"/>
+      </w:rPr>
+    </w:lvl>
+    <w:lvl w:ilvl="5" w:tplc="04090005" w:tentative="1">
+      <w:start w:val="1"/>
+      <w:numFmt w:val="bullet"/>
+      <w:lvlText w:val=""/>
+      <w:lvlJc w:val="left"/>
+      <w:pPr>
+        <w:ind w:left="4320" w:hanging="360"/>
+      </w:pPr>
+      <w:rPr>
+        <w:rFonts w:ascii="Wingdings" w:hAnsi="Wingdings" w:hint="default"/>
+      </w:rPr>
+    </w:lvl>
+    <w:lvl w:ilvl="6" w:tplc="04090001" w:tentative="1">
+      <w:start w:val="1"/>
+      <w:numFmt w:val="bullet"/>
+      <w:lvlText w:val=""/>
+      <w:lvlJc w:val="left"/>
+      <w:pPr>
+        <w:ind w:left="5040" w:hanging="360"/>
+      </w:pPr>
+      <w:rPr>
+        <w:rFonts w:ascii="Symbol" w:hAnsi="Symbol" w:hint="default"/>
+      </w:rPr>
+    </w:lvl>
+    <w:lvl w:ilvl="7" w:tplc="04090003" w:tentative="1">
+      <w:start w:val="1"/>
+      <w:numFmt w:val="bullet"/>
+      <w:lvlText w:val="o"/>
+      <w:lvlJc w:val="left"/>
+      <w:pPr>
+        <w:ind w:left="5760" w:hanging="360"/>
+      </w:pPr>
+      <w:rPr>
+        <w:rFonts w:ascii="Courier New" w:hAnsi="Courier New" w:cs="Courier New" w:hint="default"/>
+      </w:rPr>
+    </w:lvl>
+    <w:lvl w:ilvl="8" w:tplc="04090005" w:tentative="1">
+      <w:start w:val="1"/>
+      <w:numFmt w:val="bullet"/>
+      <w:lvlText w:val=""/>
+      <w:lvlJc w:val="left"/>
+      <w:pPr>
+        <w:ind w:left="6480" w:hanging="360"/>
+      </w:pPr>
+      <w:rPr>
+        <w:rFonts w:ascii="Wingdings" w:hAnsi="Wingdings" w:hint="default"/>
+      </w:rPr>
+    </w:lvl>
+  </w:abstractNum>
+  <w:abstractNum w:abstractNumId="2" w15:restartNumberingAfterBreak="0">
     <w:nsid w:val="4BB0656A"/>
     <w:multiLevelType w:val="multilevel"/>
     <w:tmpl w:val="E040723E"/>
@@ -4525,6 +4604,9 @@
     <w:abstractNumId w:val="0"/>
   </w:num>
   <w:num w:numId="2">
+    <w:abstractNumId w:val="2"/>
+  </w:num>
+  <w:num w:numId="3">
     <w:abstractNumId w:val="1"/>
   </w:num>
 </w:numbering>
@@ -4950,6 +5032,28 @@
       <w:szCs w:val="32"/>
     </w:rPr>
   </w:style>
+  <w:style w:type="paragraph" w:styleId="Heading2">
+    <w:name w:val="heading 2"/>
+    <w:basedOn w:val="Normal"/>
+    <w:next w:val="Normal"/>
+    <w:link w:val="Heading2Char"/>
+    <w:uiPriority w:val="9"/>
+    <w:unhideWhenUsed/>
+    <w:qFormat/>
+    <w:rsid w:val="009D1755"/>
+    <w:pPr>
+      <w:keepNext/>
+      <w:keepLines/>
+      <w:spacing w:before="40" w:after="0"/>
+      <w:outlineLvl w:val="1"/>
+    </w:pPr>
+    <w:rPr>
+      <w:rFonts w:asciiTheme="majorHAnsi" w:eastAsiaTheme="majorEastAsia" w:hAnsiTheme="majorHAnsi" w:cstheme="majorBidi"/>
+      <w:color w:val="2F5496" w:themeColor="accent1" w:themeShade="BF"/>
+      <w:sz w:val="26"/>
+      <w:szCs w:val="26"/>
+    </w:rPr>
+  </w:style>
   <w:style w:type="paragraph" w:styleId="Heading3">
     <w:name w:val="heading 3"/>
     <w:basedOn w:val="Normal"/>
@@ -5053,6 +5157,30 @@
     <w:rPr>
       <w:b/>
       <w:bCs/>
+    </w:rPr>
+  </w:style>
+  <w:style w:type="paragraph" w:styleId="ListParagraph">
+    <w:name w:val="List Paragraph"/>
+    <w:basedOn w:val="Normal"/>
+    <w:uiPriority w:val="34"/>
+    <w:qFormat/>
+    <w:rsid w:val="009D1755"/>
+    <w:pPr>
+      <w:ind w:left="720"/>
+      <w:contextualSpacing/>
+    </w:pPr>
+  </w:style>
+  <w:style w:type="character" w:customStyle="1" w:styleId="Heading2Char">
+    <w:name w:val="Heading 2 Char"/>
+    <w:basedOn w:val="DefaultParagraphFont"/>
+    <w:link w:val="Heading2"/>
+    <w:uiPriority w:val="9"/>
+    <w:rsid w:val="009D1755"/>
+    <w:rPr>
+      <w:rFonts w:asciiTheme="majorHAnsi" w:eastAsiaTheme="majorEastAsia" w:hAnsiTheme="majorHAnsi" w:cstheme="majorBidi"/>
+      <w:color w:val="2F5496" w:themeColor="accent1" w:themeShade="BF"/>
+      <w:sz w:val="26"/>
+      <w:szCs w:val="26"/>
     </w:rPr>
   </w:style>
 </w:styles>

</xml_diff>

<commit_message>
moduo de ventas inicia
</commit_message>
<xml_diff>
--- a/franchesca Contabilidad (1).docx
+++ b/franchesca Contabilidad (1).docx
@@ -4209,10 +4209,26 @@
     </w:p>
     <w:p>
       <w:pPr>
-        <w:rPr>
-          <w:lang w:val="es-ES"/>
-        </w:rPr>
-      </w:pPr>
+        <w:pStyle w:val="Heading1"/>
+        <w:rPr>
+          <w:lang w:val="es-ES"/>
+        </w:rPr>
+      </w:pPr>
+      <w:r>
+        <w:rPr>
+          <w:lang w:val="es-ES"/>
+        </w:rPr>
+        <w:lastRenderedPageBreak/>
+        <w:t xml:space="preserve">Modulo de ventas e </w:t>
+      </w:r>
+      <w:proofErr w:type="spellStart"/>
+      <w:r>
+        <w:rPr>
+          <w:lang w:val="es-ES"/>
+        </w:rPr>
+        <w:t>Items</w:t>
+      </w:r>
+      <w:proofErr w:type="spellEnd"/>
     </w:p>
     <w:p>
       <w:pPr>

</xml_diff>

<commit_message>
agrego campo sucursal a tabla empresa
</commit_message>
<xml_diff>
--- a/franchesca Contabilidad (1).docx
+++ b/franchesca Contabilidad (1).docx
@@ -115,27 +115,55 @@
         <w:rPr>
           <w:lang w:val="es-ES"/>
         </w:rPr>
-        <w:t>entas de credito del cliente</w:t>
-      </w:r>
-    </w:p>
-    <w:p>
-      <w:pPr>
-        <w:rPr>
-          <w:lang w:val="es-ES"/>
-        </w:rPr>
-      </w:pPr>
-    </w:p>
-    <w:p>
-      <w:pPr>
-        <w:rPr>
-          <w:lang w:val="es-ES"/>
-        </w:rPr>
-      </w:pPr>
-      <w:r>
-        <w:rPr>
-          <w:lang w:val="es-ES"/>
-        </w:rPr>
-        <w:t>todo lo de cliente va a ingreso (credito) vs cuentas por cobrar(debito)</w:t>
+        <w:t xml:space="preserve">entas de </w:t>
+      </w:r>
+      <w:proofErr w:type="spellStart"/>
+      <w:r>
+        <w:rPr>
+          <w:lang w:val="es-ES"/>
+        </w:rPr>
+        <w:t>credito</w:t>
+      </w:r>
+      <w:proofErr w:type="spellEnd"/>
+      <w:r>
+        <w:rPr>
+          <w:lang w:val="es-ES"/>
+        </w:rPr>
+        <w:t xml:space="preserve"> del cliente</w:t>
+      </w:r>
+    </w:p>
+    <w:p>
+      <w:pPr>
+        <w:rPr>
+          <w:lang w:val="es-ES"/>
+        </w:rPr>
+      </w:pPr>
+    </w:p>
+    <w:p>
+      <w:pPr>
+        <w:rPr>
+          <w:lang w:val="es-ES"/>
+        </w:rPr>
+      </w:pPr>
+      <w:r>
+        <w:rPr>
+          <w:lang w:val="es-ES"/>
+        </w:rPr>
+        <w:t>todo lo de cliente va a ingreso (</w:t>
+      </w:r>
+      <w:proofErr w:type="spellStart"/>
+      <w:r>
+        <w:rPr>
+          <w:lang w:val="es-ES"/>
+        </w:rPr>
+        <w:t>credito</w:t>
+      </w:r>
+      <w:proofErr w:type="spellEnd"/>
+      <w:r>
+        <w:rPr>
+          <w:lang w:val="es-ES"/>
+        </w:rPr>
+        <w:t>) vs cuentas por cobrar(debito)</w:t>
       </w:r>
     </w:p>
     <w:p>
@@ -154,7 +182,21 @@
         <w:rPr>
           <w:lang w:val="es-ES"/>
         </w:rPr>
-        <w:t>e alimenta de auxiliaries que son los c</w:t>
+        <w:t xml:space="preserve">e alimenta de </w:t>
+      </w:r>
+      <w:proofErr w:type="spellStart"/>
+      <w:r>
+        <w:rPr>
+          <w:lang w:val="es-ES"/>
+        </w:rPr>
+        <w:t>auxiliaries</w:t>
+      </w:r>
+      <w:proofErr w:type="spellEnd"/>
+      <w:r>
+        <w:rPr>
+          <w:lang w:val="es-ES"/>
+        </w:rPr>
+        <w:t xml:space="preserve"> que son los c</w:t>
       </w:r>
       <w:r>
         <w:rPr>
@@ -172,7 +214,21 @@
         <w:rPr>
           <w:lang w:val="es-ES"/>
         </w:rPr>
-        <w:t xml:space="preserve"> se debe llamar (auxiliaries)</w:t>
+        <w:t xml:space="preserve"> se debe llamar (</w:t>
+      </w:r>
+      <w:proofErr w:type="spellStart"/>
+      <w:r>
+        <w:rPr>
+          <w:lang w:val="es-ES"/>
+        </w:rPr>
+        <w:t>auxiliaries</w:t>
+      </w:r>
+      <w:proofErr w:type="spellEnd"/>
+      <w:r>
+        <w:rPr>
+          <w:lang w:val="es-ES"/>
+        </w:rPr>
+        <w:t>)</w:t>
       </w:r>
       <w:r>
         <w:rPr>
@@ -209,7 +265,49 @@
         <w:rPr>
           <w:lang w:val="es-ES"/>
         </w:rPr>
-        <w:t>Reporte cuentas por cobrar seleccion de periodos 30,60,90 dias, pasara estado de provision de estado incobrable</w:t>
+        <w:t xml:space="preserve">Reporte cuentas por cobrar </w:t>
+      </w:r>
+      <w:proofErr w:type="spellStart"/>
+      <w:r>
+        <w:rPr>
+          <w:lang w:val="es-ES"/>
+        </w:rPr>
+        <w:t>seleccion</w:t>
+      </w:r>
+      <w:proofErr w:type="spellEnd"/>
+      <w:r>
+        <w:rPr>
+          <w:lang w:val="es-ES"/>
+        </w:rPr>
+        <w:t xml:space="preserve"> de periodos 30,60,90 </w:t>
+      </w:r>
+      <w:proofErr w:type="spellStart"/>
+      <w:r>
+        <w:rPr>
+          <w:lang w:val="es-ES"/>
+        </w:rPr>
+        <w:t>dias</w:t>
+      </w:r>
+      <w:proofErr w:type="spellEnd"/>
+      <w:r>
+        <w:rPr>
+          <w:lang w:val="es-ES"/>
+        </w:rPr>
+        <w:t xml:space="preserve">, pasara estado de </w:t>
+      </w:r>
+      <w:proofErr w:type="spellStart"/>
+      <w:r>
+        <w:rPr>
+          <w:lang w:val="es-ES"/>
+        </w:rPr>
+        <w:t>provision</w:t>
+      </w:r>
+      <w:proofErr w:type="spellEnd"/>
+      <w:r>
+        <w:rPr>
+          <w:lang w:val="es-ES"/>
+        </w:rPr>
+        <w:t xml:space="preserve"> de estado incobrable</w:t>
       </w:r>
     </w:p>
     <w:p>
@@ -626,63 +724,283 @@
           <w:szCs w:val="20"/>
           <w:lang w:val="es-ES"/>
         </w:rPr>
-        <w:t xml:space="preserve">Consiste en un listado de todas las cuentas posibles a usarse en una entidad economica, debidamente ordenadas con sus respectivos nombres y numeros. En una contabilidad manual, las cuentas del mayor se llevan en tarjetas o libros de hojas suertas; a cada cuenta se le asigna un numero y las tarjetas, o las hojas se mantienen en orden numerico. </w:t>
-      </w:r>
-    </w:p>
-    <w:p>
-      <w:pPr>
-        <w:shd w:val="clear" w:color="auto" w:fill="FFFFFF"/>
-        <w:rPr>
-          <w:rFonts w:ascii="Arial" w:hAnsi="Arial" w:cs="Arial"/>
-          <w:color w:val="222222"/>
-          <w:sz w:val="20"/>
-          <w:szCs w:val="20"/>
-          <w:lang w:val="es-ES"/>
-        </w:rPr>
-      </w:pPr>
-      <w:r>
-        <w:rPr>
-          <w:rFonts w:ascii="Arial" w:hAnsi="Arial" w:cs="Arial"/>
-          <w:color w:val="222222"/>
-          <w:sz w:val="20"/>
-          <w:szCs w:val="20"/>
-          <w:lang w:val="es-ES"/>
-        </w:rPr>
-        <w:t>Es conveniente que la numeracion de las cuentas se haga en forma sistemattica de tal manera que los numeros indiquen clasificaciones y relaciones. Los nombres o los titutlos.</w:t>
-      </w:r>
-    </w:p>
-    <w:p>
-      <w:pPr>
-        <w:shd w:val="clear" w:color="auto" w:fill="FFFFFF"/>
-        <w:rPr>
-          <w:rFonts w:ascii="Arial" w:hAnsi="Arial" w:cs="Arial"/>
-          <w:color w:val="222222"/>
-          <w:sz w:val="20"/>
-          <w:szCs w:val="20"/>
-          <w:lang w:val="es-ES"/>
-        </w:rPr>
-      </w:pPr>
-    </w:p>
-    <w:p>
-      <w:pPr>
-        <w:shd w:val="clear" w:color="auto" w:fill="FFFFFF"/>
-        <w:rPr>
-          <w:rFonts w:ascii="Arial" w:hAnsi="Arial" w:cs="Arial"/>
-          <w:color w:val="222222"/>
-          <w:sz w:val="20"/>
-          <w:szCs w:val="20"/>
-          <w:lang w:val="es-ES"/>
-        </w:rPr>
-      </w:pPr>
-      <w:r>
-        <w:rPr>
-          <w:rFonts w:ascii="Arial" w:hAnsi="Arial" w:cs="Arial"/>
-          <w:color w:val="222222"/>
-          <w:sz w:val="20"/>
-          <w:szCs w:val="20"/>
-          <w:lang w:val="es-ES"/>
-        </w:rPr>
-        <w:t>De las cuentas, deben colocarse en el orden de las cincos clasificaciones basicas:</w:t>
+        <w:t xml:space="preserve">Consiste en un listado de todas las cuentas posibles a usarse en una entidad </w:t>
+      </w:r>
+      <w:proofErr w:type="spellStart"/>
+      <w:r>
+        <w:rPr>
+          <w:rFonts w:ascii="Arial" w:hAnsi="Arial" w:cs="Arial"/>
+          <w:color w:val="222222"/>
+          <w:sz w:val="20"/>
+          <w:szCs w:val="20"/>
+          <w:lang w:val="es-ES"/>
+        </w:rPr>
+        <w:t>economica</w:t>
+      </w:r>
+      <w:proofErr w:type="spellEnd"/>
+      <w:r>
+        <w:rPr>
+          <w:rFonts w:ascii="Arial" w:hAnsi="Arial" w:cs="Arial"/>
+          <w:color w:val="222222"/>
+          <w:sz w:val="20"/>
+          <w:szCs w:val="20"/>
+          <w:lang w:val="es-ES"/>
+        </w:rPr>
+        <w:t xml:space="preserve">, debidamente ordenadas con sus respectivos nombres y </w:t>
+      </w:r>
+      <w:proofErr w:type="spellStart"/>
+      <w:r>
+        <w:rPr>
+          <w:rFonts w:ascii="Arial" w:hAnsi="Arial" w:cs="Arial"/>
+          <w:color w:val="222222"/>
+          <w:sz w:val="20"/>
+          <w:szCs w:val="20"/>
+          <w:lang w:val="es-ES"/>
+        </w:rPr>
+        <w:t>numeros</w:t>
+      </w:r>
+      <w:proofErr w:type="spellEnd"/>
+      <w:r>
+        <w:rPr>
+          <w:rFonts w:ascii="Arial" w:hAnsi="Arial" w:cs="Arial"/>
+          <w:color w:val="222222"/>
+          <w:sz w:val="20"/>
+          <w:szCs w:val="20"/>
+          <w:lang w:val="es-ES"/>
+        </w:rPr>
+        <w:t xml:space="preserve">. En una contabilidad manual, las cuentas del mayor se llevan en tarjetas o libros de hojas </w:t>
+      </w:r>
+      <w:proofErr w:type="spellStart"/>
+      <w:r>
+        <w:rPr>
+          <w:rFonts w:ascii="Arial" w:hAnsi="Arial" w:cs="Arial"/>
+          <w:color w:val="222222"/>
+          <w:sz w:val="20"/>
+          <w:szCs w:val="20"/>
+          <w:lang w:val="es-ES"/>
+        </w:rPr>
+        <w:t>suertas</w:t>
+      </w:r>
+      <w:proofErr w:type="spellEnd"/>
+      <w:r>
+        <w:rPr>
+          <w:rFonts w:ascii="Arial" w:hAnsi="Arial" w:cs="Arial"/>
+          <w:color w:val="222222"/>
+          <w:sz w:val="20"/>
+          <w:szCs w:val="20"/>
+          <w:lang w:val="es-ES"/>
+        </w:rPr>
+        <w:t xml:space="preserve">; a cada cuenta se le asigna un </w:t>
+      </w:r>
+      <w:proofErr w:type="spellStart"/>
+      <w:r>
+        <w:rPr>
+          <w:rFonts w:ascii="Arial" w:hAnsi="Arial" w:cs="Arial"/>
+          <w:color w:val="222222"/>
+          <w:sz w:val="20"/>
+          <w:szCs w:val="20"/>
+          <w:lang w:val="es-ES"/>
+        </w:rPr>
+        <w:t>numero</w:t>
+      </w:r>
+      <w:proofErr w:type="spellEnd"/>
+      <w:r>
+        <w:rPr>
+          <w:rFonts w:ascii="Arial" w:hAnsi="Arial" w:cs="Arial"/>
+          <w:color w:val="222222"/>
+          <w:sz w:val="20"/>
+          <w:szCs w:val="20"/>
+          <w:lang w:val="es-ES"/>
+        </w:rPr>
+        <w:t xml:space="preserve"> y las tarjetas, o las hojas se mantienen en orden </w:t>
+      </w:r>
+      <w:proofErr w:type="spellStart"/>
+      <w:r>
+        <w:rPr>
+          <w:rFonts w:ascii="Arial" w:hAnsi="Arial" w:cs="Arial"/>
+          <w:color w:val="222222"/>
+          <w:sz w:val="20"/>
+          <w:szCs w:val="20"/>
+          <w:lang w:val="es-ES"/>
+        </w:rPr>
+        <w:t>numerico</w:t>
+      </w:r>
+      <w:proofErr w:type="spellEnd"/>
+      <w:r>
+        <w:rPr>
+          <w:rFonts w:ascii="Arial" w:hAnsi="Arial" w:cs="Arial"/>
+          <w:color w:val="222222"/>
+          <w:sz w:val="20"/>
+          <w:szCs w:val="20"/>
+          <w:lang w:val="es-ES"/>
+        </w:rPr>
+        <w:t xml:space="preserve">. </w:t>
+      </w:r>
+    </w:p>
+    <w:p>
+      <w:pPr>
+        <w:shd w:val="clear" w:color="auto" w:fill="FFFFFF"/>
+        <w:rPr>
+          <w:rFonts w:ascii="Arial" w:hAnsi="Arial" w:cs="Arial"/>
+          <w:color w:val="222222"/>
+          <w:sz w:val="20"/>
+          <w:szCs w:val="20"/>
+          <w:lang w:val="es-ES"/>
+        </w:rPr>
+      </w:pPr>
+      <w:r>
+        <w:rPr>
+          <w:rFonts w:ascii="Arial" w:hAnsi="Arial" w:cs="Arial"/>
+          <w:color w:val="222222"/>
+          <w:sz w:val="20"/>
+          <w:szCs w:val="20"/>
+          <w:lang w:val="es-ES"/>
+        </w:rPr>
+        <w:t xml:space="preserve">Es conveniente que la </w:t>
+      </w:r>
+      <w:proofErr w:type="spellStart"/>
+      <w:r>
+        <w:rPr>
+          <w:rFonts w:ascii="Arial" w:hAnsi="Arial" w:cs="Arial"/>
+          <w:color w:val="222222"/>
+          <w:sz w:val="20"/>
+          <w:szCs w:val="20"/>
+          <w:lang w:val="es-ES"/>
+        </w:rPr>
+        <w:t>numeracion</w:t>
+      </w:r>
+      <w:proofErr w:type="spellEnd"/>
+      <w:r>
+        <w:rPr>
+          <w:rFonts w:ascii="Arial" w:hAnsi="Arial" w:cs="Arial"/>
+          <w:color w:val="222222"/>
+          <w:sz w:val="20"/>
+          <w:szCs w:val="20"/>
+          <w:lang w:val="es-ES"/>
+        </w:rPr>
+        <w:t xml:space="preserve"> de las cuentas se haga en forma </w:t>
+      </w:r>
+      <w:proofErr w:type="spellStart"/>
+      <w:r>
+        <w:rPr>
+          <w:rFonts w:ascii="Arial" w:hAnsi="Arial" w:cs="Arial"/>
+          <w:color w:val="222222"/>
+          <w:sz w:val="20"/>
+          <w:szCs w:val="20"/>
+          <w:lang w:val="es-ES"/>
+        </w:rPr>
+        <w:t>sistemattica</w:t>
+      </w:r>
+      <w:proofErr w:type="spellEnd"/>
+      <w:r>
+        <w:rPr>
+          <w:rFonts w:ascii="Arial" w:hAnsi="Arial" w:cs="Arial"/>
+          <w:color w:val="222222"/>
+          <w:sz w:val="20"/>
+          <w:szCs w:val="20"/>
+          <w:lang w:val="es-ES"/>
+        </w:rPr>
+        <w:t xml:space="preserve"> de tal manera que los </w:t>
+      </w:r>
+      <w:proofErr w:type="spellStart"/>
+      <w:r>
+        <w:rPr>
+          <w:rFonts w:ascii="Arial" w:hAnsi="Arial" w:cs="Arial"/>
+          <w:color w:val="222222"/>
+          <w:sz w:val="20"/>
+          <w:szCs w:val="20"/>
+          <w:lang w:val="es-ES"/>
+        </w:rPr>
+        <w:t>numeros</w:t>
+      </w:r>
+      <w:proofErr w:type="spellEnd"/>
+      <w:r>
+        <w:rPr>
+          <w:rFonts w:ascii="Arial" w:hAnsi="Arial" w:cs="Arial"/>
+          <w:color w:val="222222"/>
+          <w:sz w:val="20"/>
+          <w:szCs w:val="20"/>
+          <w:lang w:val="es-ES"/>
+        </w:rPr>
+        <w:t xml:space="preserve"> indiquen clasificaciones y relaciones. Los nombres o los </w:t>
+      </w:r>
+      <w:proofErr w:type="spellStart"/>
+      <w:r>
+        <w:rPr>
+          <w:rFonts w:ascii="Arial" w:hAnsi="Arial" w:cs="Arial"/>
+          <w:color w:val="222222"/>
+          <w:sz w:val="20"/>
+          <w:szCs w:val="20"/>
+          <w:lang w:val="es-ES"/>
+        </w:rPr>
+        <w:t>titutlos</w:t>
+      </w:r>
+      <w:proofErr w:type="spellEnd"/>
+      <w:r>
+        <w:rPr>
+          <w:rFonts w:ascii="Arial" w:hAnsi="Arial" w:cs="Arial"/>
+          <w:color w:val="222222"/>
+          <w:sz w:val="20"/>
+          <w:szCs w:val="20"/>
+          <w:lang w:val="es-ES"/>
+        </w:rPr>
+        <w:t>.</w:t>
+      </w:r>
+    </w:p>
+    <w:p>
+      <w:pPr>
+        <w:shd w:val="clear" w:color="auto" w:fill="FFFFFF"/>
+        <w:rPr>
+          <w:rFonts w:ascii="Arial" w:hAnsi="Arial" w:cs="Arial"/>
+          <w:color w:val="222222"/>
+          <w:sz w:val="20"/>
+          <w:szCs w:val="20"/>
+          <w:lang w:val="es-ES"/>
+        </w:rPr>
+      </w:pPr>
+    </w:p>
+    <w:p>
+      <w:pPr>
+        <w:shd w:val="clear" w:color="auto" w:fill="FFFFFF"/>
+        <w:rPr>
+          <w:rFonts w:ascii="Arial" w:hAnsi="Arial" w:cs="Arial"/>
+          <w:color w:val="222222"/>
+          <w:sz w:val="20"/>
+          <w:szCs w:val="20"/>
+          <w:lang w:val="es-ES"/>
+        </w:rPr>
+      </w:pPr>
+      <w:r>
+        <w:rPr>
+          <w:rFonts w:ascii="Arial" w:hAnsi="Arial" w:cs="Arial"/>
+          <w:color w:val="222222"/>
+          <w:sz w:val="20"/>
+          <w:szCs w:val="20"/>
+          <w:lang w:val="es-ES"/>
+        </w:rPr>
+        <w:t xml:space="preserve">De las cuentas, deben colocarse en el orden de las cincos clasificaciones </w:t>
+      </w:r>
+      <w:proofErr w:type="spellStart"/>
+      <w:r>
+        <w:rPr>
+          <w:rFonts w:ascii="Arial" w:hAnsi="Arial" w:cs="Arial"/>
+          <w:color w:val="222222"/>
+          <w:sz w:val="20"/>
+          <w:szCs w:val="20"/>
+          <w:lang w:val="es-ES"/>
+        </w:rPr>
+        <w:t>basicas</w:t>
+      </w:r>
+      <w:proofErr w:type="spellEnd"/>
+      <w:r>
+        <w:rPr>
+          <w:rFonts w:ascii="Arial" w:hAnsi="Arial" w:cs="Arial"/>
+          <w:color w:val="222222"/>
+          <w:sz w:val="20"/>
+          <w:szCs w:val="20"/>
+          <w:lang w:val="es-ES"/>
+        </w:rPr>
+        <w:t>:</w:t>
       </w:r>
     </w:p>
     <w:p>
@@ -715,6 +1033,7 @@
           <w:szCs w:val="20"/>
         </w:rPr>
       </w:pPr>
+      <w:proofErr w:type="spellStart"/>
       <w:r>
         <w:rPr>
           <w:rFonts w:ascii="Arial" w:hAnsi="Arial" w:cs="Arial"/>
@@ -725,6 +1044,7 @@
         </w:rPr>
         <w:t>Activos</w:t>
       </w:r>
+      <w:proofErr w:type="spellEnd"/>
       <w:r>
         <w:rPr>
           <w:rFonts w:ascii="Arial" w:hAnsi="Arial" w:cs="Arial"/>
@@ -753,6 +1073,7 @@
           <w:szCs w:val="20"/>
         </w:rPr>
       </w:pPr>
+      <w:proofErr w:type="spellStart"/>
       <w:r>
         <w:rPr>
           <w:rFonts w:ascii="Arial" w:hAnsi="Arial" w:cs="Arial"/>
@@ -763,6 +1084,7 @@
         </w:rPr>
         <w:t>Pasivos</w:t>
       </w:r>
+      <w:proofErr w:type="spellEnd"/>
     </w:p>
     <w:p>
       <w:pPr>
@@ -809,6 +1131,7 @@
           <w:szCs w:val="20"/>
         </w:rPr>
       </w:pPr>
+      <w:proofErr w:type="spellStart"/>
       <w:r>
         <w:rPr>
           <w:rFonts w:ascii="Arial" w:hAnsi="Arial" w:cs="Arial"/>
@@ -819,6 +1142,7 @@
         </w:rPr>
         <w:t>Ingresos</w:t>
       </w:r>
+      <w:proofErr w:type="spellEnd"/>
     </w:p>
     <w:p>
       <w:pPr>
@@ -837,6 +1161,7 @@
           <w:szCs w:val="20"/>
         </w:rPr>
       </w:pPr>
+      <w:proofErr w:type="spellStart"/>
       <w:r>
         <w:rPr>
           <w:rFonts w:ascii="Arial" w:hAnsi="Arial" w:cs="Arial"/>
@@ -845,7 +1170,18 @@
           <w:sz w:val="20"/>
           <w:szCs w:val="20"/>
         </w:rPr>
-        <w:t>Costos </w:t>
+        <w:t>Costos</w:t>
+      </w:r>
+      <w:proofErr w:type="spellEnd"/>
+      <w:r>
+        <w:rPr>
+          <w:rFonts w:ascii="Arial" w:hAnsi="Arial" w:cs="Arial"/>
+          <w:b/>
+          <w:color w:val="222222"/>
+          <w:sz w:val="20"/>
+          <w:szCs w:val="20"/>
+        </w:rPr>
+        <w:t> </w:t>
       </w:r>
     </w:p>
     <w:p>
@@ -865,6 +1201,7 @@
           <w:szCs w:val="20"/>
         </w:rPr>
       </w:pPr>
+      <w:proofErr w:type="spellStart"/>
       <w:r>
         <w:rPr>
           <w:rFonts w:ascii="Arial" w:hAnsi="Arial" w:cs="Arial"/>
@@ -875,6 +1212,7 @@
         </w:rPr>
         <w:t>Gastos</w:t>
       </w:r>
+      <w:proofErr w:type="spellEnd"/>
     </w:p>
     <w:p>
       <w:pPr>
@@ -922,7 +1260,29 @@
           <w:szCs w:val="20"/>
           <w:lang w:val="es-ES"/>
         </w:rPr>
-        <w:t>Existen varios sistemas de numeración; pero podemos ilustrar el principio general con el siguiente catalogo de cuentas:</w:t>
+        <w:t xml:space="preserve">Existen varios sistemas de numeración; pero podemos ilustrar el principio general con el siguiente </w:t>
+      </w:r>
+      <w:proofErr w:type="spellStart"/>
+      <w:r>
+        <w:rPr>
+          <w:rFonts w:ascii="Arial" w:hAnsi="Arial" w:cs="Arial"/>
+          <w:color w:val="222222"/>
+          <w:sz w:val="20"/>
+          <w:szCs w:val="20"/>
+          <w:lang w:val="es-ES"/>
+        </w:rPr>
+        <w:t>catalogo</w:t>
+      </w:r>
+      <w:proofErr w:type="spellEnd"/>
+      <w:r>
+        <w:rPr>
+          <w:rFonts w:ascii="Arial" w:hAnsi="Arial" w:cs="Arial"/>
+          <w:color w:val="222222"/>
+          <w:sz w:val="20"/>
+          <w:szCs w:val="20"/>
+          <w:lang w:val="es-ES"/>
+        </w:rPr>
+        <w:t xml:space="preserve"> de cuentas:</w:t>
       </w:r>
     </w:p>
     <w:p>
@@ -1574,7 +1934,29 @@
           <w:szCs w:val="20"/>
           <w:lang w:val="es-ES"/>
         </w:rPr>
-        <w:t>1202 Despreciacion acumulada en edificio</w:t>
+        <w:t xml:space="preserve">1202 </w:t>
+      </w:r>
+      <w:proofErr w:type="spellStart"/>
+      <w:r>
+        <w:rPr>
+          <w:rFonts w:ascii="Arial" w:hAnsi="Arial" w:cs="Arial"/>
+          <w:color w:val="222222"/>
+          <w:sz w:val="20"/>
+          <w:szCs w:val="20"/>
+          <w:lang w:val="es-ES"/>
+        </w:rPr>
+        <w:t>Despreciacion</w:t>
+      </w:r>
+      <w:proofErr w:type="spellEnd"/>
+      <w:r>
+        <w:rPr>
+          <w:rFonts w:ascii="Arial" w:hAnsi="Arial" w:cs="Arial"/>
+          <w:color w:val="222222"/>
+          <w:sz w:val="20"/>
+          <w:szCs w:val="20"/>
+          <w:lang w:val="es-ES"/>
+        </w:rPr>
+        <w:t xml:space="preserve"> acumulada en edificio</w:t>
       </w:r>
     </w:p>
     <w:p>
@@ -1618,7 +2000,29 @@
           <w:szCs w:val="20"/>
           <w:lang w:val="es-ES"/>
         </w:rPr>
-        <w:t>1204 Despreciacion acumulada en equipo de oficina</w:t>
+        <w:t xml:space="preserve">1204 </w:t>
+      </w:r>
+      <w:proofErr w:type="spellStart"/>
+      <w:r>
+        <w:rPr>
+          <w:rFonts w:ascii="Arial" w:hAnsi="Arial" w:cs="Arial"/>
+          <w:color w:val="222222"/>
+          <w:sz w:val="20"/>
+          <w:szCs w:val="20"/>
+          <w:lang w:val="es-ES"/>
+        </w:rPr>
+        <w:t>Despreciacion</w:t>
+      </w:r>
+      <w:proofErr w:type="spellEnd"/>
+      <w:r>
+        <w:rPr>
+          <w:rFonts w:ascii="Arial" w:hAnsi="Arial" w:cs="Arial"/>
+          <w:color w:val="222222"/>
+          <w:sz w:val="20"/>
+          <w:szCs w:val="20"/>
+          <w:lang w:val="es-ES"/>
+        </w:rPr>
+        <w:t xml:space="preserve"> acumulada en equipo de oficina</w:t>
       </w:r>
     </w:p>
     <w:p>
@@ -1662,7 +2066,29 @@
           <w:szCs w:val="20"/>
           <w:lang w:val="es-ES"/>
         </w:rPr>
-        <w:t>1206 Despreciacion acumulada en equipo de transporte</w:t>
+        <w:t xml:space="preserve">1206 </w:t>
+      </w:r>
+      <w:proofErr w:type="spellStart"/>
+      <w:r>
+        <w:rPr>
+          <w:rFonts w:ascii="Arial" w:hAnsi="Arial" w:cs="Arial"/>
+          <w:color w:val="222222"/>
+          <w:sz w:val="20"/>
+          <w:szCs w:val="20"/>
+          <w:lang w:val="es-ES"/>
+        </w:rPr>
+        <w:t>Despreciacion</w:t>
+      </w:r>
+      <w:proofErr w:type="spellEnd"/>
+      <w:r>
+        <w:rPr>
+          <w:rFonts w:ascii="Arial" w:hAnsi="Arial" w:cs="Arial"/>
+          <w:color w:val="222222"/>
+          <w:sz w:val="20"/>
+          <w:szCs w:val="20"/>
+          <w:lang w:val="es-ES"/>
+        </w:rPr>
+        <w:t xml:space="preserve"> acumulada en equipo de transporte</w:t>
       </w:r>
     </w:p>
     <w:p>
@@ -1706,7 +2132,29 @@
           <w:szCs w:val="20"/>
           <w:lang w:val="es-ES"/>
         </w:rPr>
-        <w:t>1208 Despreciacion otros activos</w:t>
+        <w:t xml:space="preserve">1208 </w:t>
+      </w:r>
+      <w:proofErr w:type="spellStart"/>
+      <w:r>
+        <w:rPr>
+          <w:rFonts w:ascii="Arial" w:hAnsi="Arial" w:cs="Arial"/>
+          <w:color w:val="222222"/>
+          <w:sz w:val="20"/>
+          <w:szCs w:val="20"/>
+          <w:lang w:val="es-ES"/>
+        </w:rPr>
+        <w:t>Despreciacion</w:t>
+      </w:r>
+      <w:proofErr w:type="spellEnd"/>
+      <w:r>
+        <w:rPr>
+          <w:rFonts w:ascii="Arial" w:hAnsi="Arial" w:cs="Arial"/>
+          <w:color w:val="222222"/>
+          <w:sz w:val="20"/>
+          <w:szCs w:val="20"/>
+          <w:lang w:val="es-ES"/>
+        </w:rPr>
+        <w:t xml:space="preserve"> otros activos</w:t>
       </w:r>
       <w:r>
         <w:rPr>
@@ -1810,8 +2258,20 @@
           <w:szCs w:val="20"/>
           <w:lang w:val="es-ES"/>
         </w:rPr>
-        <w:t>130 Gastos organizacion</w:t>
-      </w:r>
+        <w:t xml:space="preserve">130 Gastos </w:t>
+      </w:r>
+      <w:proofErr w:type="spellStart"/>
+      <w:r>
+        <w:rPr>
+          <w:rFonts w:ascii="Arial" w:hAnsi="Arial" w:cs="Arial"/>
+          <w:color w:val="222222"/>
+          <w:sz w:val="20"/>
+          <w:szCs w:val="20"/>
+          <w:lang w:val="es-ES"/>
+        </w:rPr>
+        <w:t>organizacion</w:t>
+      </w:r>
+      <w:proofErr w:type="spellEnd"/>
       <w:r>
         <w:rPr>
           <w:rFonts w:ascii="Arial" w:hAnsi="Arial" w:cs="Arial"/>
@@ -1885,8 +2345,20 @@
           <w:szCs w:val="20"/>
           <w:lang w:val="es-ES"/>
         </w:rPr>
-        <w:t>0 Fianza y depositos</w:t>
-      </w:r>
+        <w:t xml:space="preserve">0 Fianza y </w:t>
+      </w:r>
+      <w:proofErr w:type="spellStart"/>
+      <w:r>
+        <w:rPr>
+          <w:rFonts w:ascii="Arial" w:hAnsi="Arial" w:cs="Arial"/>
+          <w:color w:val="222222"/>
+          <w:sz w:val="20"/>
+          <w:szCs w:val="20"/>
+          <w:lang w:val="es-ES"/>
+        </w:rPr>
+        <w:t>depositos</w:t>
+      </w:r>
+      <w:proofErr w:type="spellEnd"/>
       <w:r>
         <w:rPr>
           <w:rFonts w:ascii="Arial" w:hAnsi="Arial" w:cs="Arial"/>
@@ -2331,7 +2803,29 @@
           <w:lang w:val="es-ES"/>
         </w:rPr>
         <w:br/>
-        <w:t>          05 Regalia pascual</w:t>
+        <w:t xml:space="preserve">          05 </w:t>
+      </w:r>
+      <w:proofErr w:type="spellStart"/>
+      <w:r>
+        <w:rPr>
+          <w:rFonts w:ascii="Arial" w:hAnsi="Arial" w:cs="Arial"/>
+          <w:color w:val="222222"/>
+          <w:sz w:val="20"/>
+          <w:szCs w:val="20"/>
+          <w:lang w:val="es-ES"/>
+        </w:rPr>
+        <w:t>Regalia</w:t>
+      </w:r>
+      <w:proofErr w:type="spellEnd"/>
+      <w:r>
+        <w:rPr>
+          <w:rFonts w:ascii="Arial" w:hAnsi="Arial" w:cs="Arial"/>
+          <w:color w:val="222222"/>
+          <w:sz w:val="20"/>
+          <w:szCs w:val="20"/>
+          <w:lang w:val="es-ES"/>
+        </w:rPr>
+        <w:t xml:space="preserve"> pascual</w:t>
       </w:r>
       <w:r>
         <w:rPr>
@@ -2517,7 +3011,29 @@
           <w:lang w:val="es-ES"/>
         </w:rPr>
         <w:br/>
-        <w:t>3003 Perdidas y Ganancias</w:t>
+        <w:t xml:space="preserve">3003 </w:t>
+      </w:r>
+      <w:proofErr w:type="spellStart"/>
+      <w:r>
+        <w:rPr>
+          <w:rFonts w:ascii="Arial" w:hAnsi="Arial" w:cs="Arial"/>
+          <w:color w:val="222222"/>
+          <w:sz w:val="20"/>
+          <w:szCs w:val="20"/>
+          <w:lang w:val="es-ES"/>
+        </w:rPr>
+        <w:t>Perdidas</w:t>
+      </w:r>
+      <w:proofErr w:type="spellEnd"/>
+      <w:r>
+        <w:rPr>
+          <w:rFonts w:ascii="Arial" w:hAnsi="Arial" w:cs="Arial"/>
+          <w:color w:val="222222"/>
+          <w:sz w:val="20"/>
+          <w:szCs w:val="20"/>
+          <w:lang w:val="es-ES"/>
+        </w:rPr>
+        <w:t xml:space="preserve"> y Ganancias</w:t>
       </w:r>
       <w:r>
         <w:rPr>
@@ -2788,7 +3304,29 @@
           <w:lang w:val="es-ES"/>
         </w:rPr>
         <w:br/>
-        <w:t>          02 Regalia pascual</w:t>
+        <w:t xml:space="preserve">          02 </w:t>
+      </w:r>
+      <w:proofErr w:type="spellStart"/>
+      <w:r>
+        <w:rPr>
+          <w:rFonts w:ascii="Arial" w:hAnsi="Arial" w:cs="Arial"/>
+          <w:color w:val="222222"/>
+          <w:sz w:val="20"/>
+          <w:szCs w:val="20"/>
+          <w:lang w:val="es-ES"/>
+        </w:rPr>
+        <w:t>Regalia</w:t>
+      </w:r>
+      <w:proofErr w:type="spellEnd"/>
+      <w:r>
+        <w:rPr>
+          <w:rFonts w:ascii="Arial" w:hAnsi="Arial" w:cs="Arial"/>
+          <w:color w:val="222222"/>
+          <w:sz w:val="20"/>
+          <w:szCs w:val="20"/>
+          <w:lang w:val="es-ES"/>
+        </w:rPr>
+        <w:t xml:space="preserve"> pascual</w:t>
       </w:r>
       <w:r>
         <w:rPr>
@@ -2886,19 +3424,43 @@
           <w:lang w:val="es-ES"/>
         </w:rPr>
         <w:lastRenderedPageBreak/>
-        <w:t>          10 Depreciacion</w:t>
-      </w:r>
-      <w:r>
-        <w:rPr>
-          <w:rFonts w:ascii="Arial" w:hAnsi="Arial" w:cs="Arial"/>
-          <w:color w:val="222222"/>
-          <w:sz w:val="20"/>
-          <w:szCs w:val="20"/>
-          <w:lang w:val="es-ES"/>
-        </w:rPr>
-        <w:br/>
-        <w:t>          11 Telefono</w:t>
-      </w:r>
+        <w:t xml:space="preserve">          10 </w:t>
+      </w:r>
+      <w:proofErr w:type="spellStart"/>
+      <w:r>
+        <w:rPr>
+          <w:rFonts w:ascii="Arial" w:hAnsi="Arial" w:cs="Arial"/>
+          <w:color w:val="222222"/>
+          <w:sz w:val="20"/>
+          <w:szCs w:val="20"/>
+          <w:lang w:val="es-ES"/>
+        </w:rPr>
+        <w:t>Depreciacion</w:t>
+      </w:r>
+      <w:proofErr w:type="spellEnd"/>
+      <w:r>
+        <w:rPr>
+          <w:rFonts w:ascii="Arial" w:hAnsi="Arial" w:cs="Arial"/>
+          <w:color w:val="222222"/>
+          <w:sz w:val="20"/>
+          <w:szCs w:val="20"/>
+          <w:lang w:val="es-ES"/>
+        </w:rPr>
+        <w:br/>
+        <w:t xml:space="preserve">          11 </w:t>
+      </w:r>
+      <w:proofErr w:type="spellStart"/>
+      <w:r>
+        <w:rPr>
+          <w:rFonts w:ascii="Arial" w:hAnsi="Arial" w:cs="Arial"/>
+          <w:color w:val="222222"/>
+          <w:sz w:val="20"/>
+          <w:szCs w:val="20"/>
+          <w:lang w:val="es-ES"/>
+        </w:rPr>
+        <w:t>Telefono</w:t>
+      </w:r>
+      <w:proofErr w:type="spellEnd"/>
       <w:r>
         <w:rPr>
           <w:rFonts w:ascii="Arial" w:hAnsi="Arial" w:cs="Arial"/>
@@ -2930,19 +3492,53 @@
           <w:lang w:val="es-ES"/>
         </w:rPr>
         <w:br/>
-        <w:t>          14 Constribucion y donaciones</w:t>
-      </w:r>
-      <w:r>
-        <w:rPr>
-          <w:rFonts w:ascii="Arial" w:hAnsi="Arial" w:cs="Arial"/>
-          <w:color w:val="222222"/>
-          <w:sz w:val="20"/>
-          <w:szCs w:val="20"/>
-          <w:lang w:val="es-ES"/>
-        </w:rPr>
-        <w:br/>
-        <w:t>          15 Representacion</w:t>
-      </w:r>
+        <w:t xml:space="preserve">          14 </w:t>
+      </w:r>
+      <w:proofErr w:type="spellStart"/>
+      <w:r>
+        <w:rPr>
+          <w:rFonts w:ascii="Arial" w:hAnsi="Arial" w:cs="Arial"/>
+          <w:color w:val="222222"/>
+          <w:sz w:val="20"/>
+          <w:szCs w:val="20"/>
+          <w:lang w:val="es-ES"/>
+        </w:rPr>
+        <w:t>Constribucion</w:t>
+      </w:r>
+      <w:proofErr w:type="spellEnd"/>
+      <w:r>
+        <w:rPr>
+          <w:rFonts w:ascii="Arial" w:hAnsi="Arial" w:cs="Arial"/>
+          <w:color w:val="222222"/>
+          <w:sz w:val="20"/>
+          <w:szCs w:val="20"/>
+          <w:lang w:val="es-ES"/>
+        </w:rPr>
+        <w:t xml:space="preserve"> y donaciones</w:t>
+      </w:r>
+      <w:r>
+        <w:rPr>
+          <w:rFonts w:ascii="Arial" w:hAnsi="Arial" w:cs="Arial"/>
+          <w:color w:val="222222"/>
+          <w:sz w:val="20"/>
+          <w:szCs w:val="20"/>
+          <w:lang w:val="es-ES"/>
+        </w:rPr>
+        <w:br/>
+        <w:t xml:space="preserve">          15 </w:t>
+      </w:r>
+      <w:proofErr w:type="spellStart"/>
+      <w:r>
+        <w:rPr>
+          <w:rFonts w:ascii="Arial" w:hAnsi="Arial" w:cs="Arial"/>
+          <w:color w:val="222222"/>
+          <w:sz w:val="20"/>
+          <w:szCs w:val="20"/>
+          <w:lang w:val="es-ES"/>
+        </w:rPr>
+        <w:t>Representacion</w:t>
+      </w:r>
+      <w:proofErr w:type="spellEnd"/>
       <w:r>
         <w:rPr>
           <w:rFonts w:ascii="Arial" w:hAnsi="Arial" w:cs="Arial"/>
@@ -2963,8 +3559,20 @@
           <w:lang w:val="es-ES"/>
         </w:rPr>
         <w:br/>
-        <w:t>          17 Amortizacion</w:t>
-      </w:r>
+        <w:t xml:space="preserve">          17 </w:t>
+      </w:r>
+      <w:proofErr w:type="spellStart"/>
+      <w:r>
+        <w:rPr>
+          <w:rFonts w:ascii="Arial" w:hAnsi="Arial" w:cs="Arial"/>
+          <w:color w:val="222222"/>
+          <w:sz w:val="20"/>
+          <w:szCs w:val="20"/>
+          <w:lang w:val="es-ES"/>
+        </w:rPr>
+        <w:t>Amortizacion</w:t>
+      </w:r>
+      <w:proofErr w:type="spellEnd"/>
       <w:r>
         <w:rPr>
           <w:rFonts w:ascii="Arial" w:hAnsi="Arial" w:cs="Arial"/>
@@ -3039,19 +3647,43 @@
           <w:lang w:val="es-ES"/>
         </w:rPr>
         <w:br/>
-        <w:t>           21 Honorarios profecionales</w:t>
-      </w:r>
-      <w:r>
-        <w:rPr>
-          <w:rFonts w:ascii="Arial" w:hAnsi="Arial" w:cs="Arial"/>
-          <w:color w:val="222222"/>
-          <w:sz w:val="20"/>
-          <w:szCs w:val="20"/>
-          <w:lang w:val="es-ES"/>
-        </w:rPr>
-        <w:br/>
-        <w:t>           22 Bonifiacion</w:t>
-      </w:r>
+        <w:t xml:space="preserve">           21 Honorarios </w:t>
+      </w:r>
+      <w:proofErr w:type="spellStart"/>
+      <w:r>
+        <w:rPr>
+          <w:rFonts w:ascii="Arial" w:hAnsi="Arial" w:cs="Arial"/>
+          <w:color w:val="222222"/>
+          <w:sz w:val="20"/>
+          <w:szCs w:val="20"/>
+          <w:lang w:val="es-ES"/>
+        </w:rPr>
+        <w:t>profecionales</w:t>
+      </w:r>
+      <w:proofErr w:type="spellEnd"/>
+      <w:r>
+        <w:rPr>
+          <w:rFonts w:ascii="Arial" w:hAnsi="Arial" w:cs="Arial"/>
+          <w:color w:val="222222"/>
+          <w:sz w:val="20"/>
+          <w:szCs w:val="20"/>
+          <w:lang w:val="es-ES"/>
+        </w:rPr>
+        <w:br/>
+        <w:t xml:space="preserve">           22 </w:t>
+      </w:r>
+      <w:proofErr w:type="spellStart"/>
+      <w:r>
+        <w:rPr>
+          <w:rFonts w:ascii="Arial" w:hAnsi="Arial" w:cs="Arial"/>
+          <w:color w:val="222222"/>
+          <w:sz w:val="20"/>
+          <w:szCs w:val="20"/>
+          <w:lang w:val="es-ES"/>
+        </w:rPr>
+        <w:t>Bonifiacion</w:t>
+      </w:r>
+      <w:proofErr w:type="spellEnd"/>
       <w:r>
         <w:rPr>
           <w:rFonts w:ascii="Arial" w:hAnsi="Arial" w:cs="Arial"/>
@@ -3225,28 +3857,128 @@
           <w:lang w:val="es-ES"/>
         </w:rPr>
         <w:br/>
-        <w:t>7000 Resumen de ganancias y perdidas</w:t>
-      </w:r>
-      <w:r>
-        <w:rPr>
-          <w:rFonts w:ascii="Arial" w:hAnsi="Arial" w:cs="Arial"/>
-          <w:color w:val="222222"/>
-          <w:sz w:val="20"/>
-          <w:szCs w:val="20"/>
-          <w:lang w:val="es-ES"/>
-        </w:rPr>
-        <w:br/>
-      </w:r>
-      <w:r>
-        <w:rPr>
-          <w:rFonts w:ascii="Arial" w:hAnsi="Arial" w:cs="Arial"/>
-          <w:color w:val="222222"/>
-          <w:sz w:val="20"/>
-          <w:szCs w:val="20"/>
-          <w:lang w:val="es-ES"/>
-        </w:rPr>
-        <w:br/>
-        <w:t>Este es un catalogo de las cuentas mas usadas y sencillas mas adelante agregare mucha mas cuentas.</w:t>
+        <w:t xml:space="preserve">7000 Resumen de ganancias y </w:t>
+      </w:r>
+      <w:proofErr w:type="spellStart"/>
+      <w:r>
+        <w:rPr>
+          <w:rFonts w:ascii="Arial" w:hAnsi="Arial" w:cs="Arial"/>
+          <w:color w:val="222222"/>
+          <w:sz w:val="20"/>
+          <w:szCs w:val="20"/>
+          <w:lang w:val="es-ES"/>
+        </w:rPr>
+        <w:t>perdidas</w:t>
+      </w:r>
+      <w:proofErr w:type="spellEnd"/>
+      <w:r>
+        <w:rPr>
+          <w:rFonts w:ascii="Arial" w:hAnsi="Arial" w:cs="Arial"/>
+          <w:color w:val="222222"/>
+          <w:sz w:val="20"/>
+          <w:szCs w:val="20"/>
+          <w:lang w:val="es-ES"/>
+        </w:rPr>
+        <w:br/>
+      </w:r>
+      <w:r>
+        <w:rPr>
+          <w:rFonts w:ascii="Arial" w:hAnsi="Arial" w:cs="Arial"/>
+          <w:color w:val="222222"/>
+          <w:sz w:val="20"/>
+          <w:szCs w:val="20"/>
+          <w:lang w:val="es-ES"/>
+        </w:rPr>
+        <w:br/>
+        <w:t xml:space="preserve">Este es un </w:t>
+      </w:r>
+      <w:proofErr w:type="spellStart"/>
+      <w:r>
+        <w:rPr>
+          <w:rFonts w:ascii="Arial" w:hAnsi="Arial" w:cs="Arial"/>
+          <w:color w:val="222222"/>
+          <w:sz w:val="20"/>
+          <w:szCs w:val="20"/>
+          <w:lang w:val="es-ES"/>
+        </w:rPr>
+        <w:t>catalogo</w:t>
+      </w:r>
+      <w:proofErr w:type="spellEnd"/>
+      <w:r>
+        <w:rPr>
+          <w:rFonts w:ascii="Arial" w:hAnsi="Arial" w:cs="Arial"/>
+          <w:color w:val="222222"/>
+          <w:sz w:val="20"/>
+          <w:szCs w:val="20"/>
+          <w:lang w:val="es-ES"/>
+        </w:rPr>
+        <w:t xml:space="preserve"> de las cuentas </w:t>
+      </w:r>
+      <w:proofErr w:type="spellStart"/>
+      <w:r>
+        <w:rPr>
+          <w:rFonts w:ascii="Arial" w:hAnsi="Arial" w:cs="Arial"/>
+          <w:color w:val="222222"/>
+          <w:sz w:val="20"/>
+          <w:szCs w:val="20"/>
+          <w:lang w:val="es-ES"/>
+        </w:rPr>
+        <w:t>mas</w:t>
+      </w:r>
+      <w:proofErr w:type="spellEnd"/>
+      <w:r>
+        <w:rPr>
+          <w:rFonts w:ascii="Arial" w:hAnsi="Arial" w:cs="Arial"/>
+          <w:color w:val="222222"/>
+          <w:sz w:val="20"/>
+          <w:szCs w:val="20"/>
+          <w:lang w:val="es-ES"/>
+        </w:rPr>
+        <w:t xml:space="preserve"> usadas y sencillas </w:t>
+      </w:r>
+      <w:proofErr w:type="spellStart"/>
+      <w:r>
+        <w:rPr>
+          <w:rFonts w:ascii="Arial" w:hAnsi="Arial" w:cs="Arial"/>
+          <w:color w:val="222222"/>
+          <w:sz w:val="20"/>
+          <w:szCs w:val="20"/>
+          <w:lang w:val="es-ES"/>
+        </w:rPr>
+        <w:t>mas</w:t>
+      </w:r>
+      <w:proofErr w:type="spellEnd"/>
+      <w:r>
+        <w:rPr>
+          <w:rFonts w:ascii="Arial" w:hAnsi="Arial" w:cs="Arial"/>
+          <w:color w:val="222222"/>
+          <w:sz w:val="20"/>
+          <w:szCs w:val="20"/>
+          <w:lang w:val="es-ES"/>
+        </w:rPr>
+        <w:t xml:space="preserve"> adelante agregare mucha </w:t>
+      </w:r>
+      <w:proofErr w:type="spellStart"/>
+      <w:r>
+        <w:rPr>
+          <w:rFonts w:ascii="Arial" w:hAnsi="Arial" w:cs="Arial"/>
+          <w:color w:val="222222"/>
+          <w:sz w:val="20"/>
+          <w:szCs w:val="20"/>
+          <w:lang w:val="es-ES"/>
+        </w:rPr>
+        <w:t>mas</w:t>
+      </w:r>
+      <w:proofErr w:type="spellEnd"/>
+      <w:r>
+        <w:rPr>
+          <w:rFonts w:ascii="Arial" w:hAnsi="Arial" w:cs="Arial"/>
+          <w:color w:val="222222"/>
+          <w:sz w:val="20"/>
+          <w:szCs w:val="20"/>
+          <w:lang w:val="es-ES"/>
+        </w:rPr>
+        <w:t xml:space="preserve"> cuentas.</w:t>
       </w:r>
     </w:p>
     <w:p>
@@ -3346,12 +4078,20 @@
           <w:lang w:val="es-ES"/>
         </w:rPr>
       </w:pPr>
+      <w:proofErr w:type="spellStart"/>
       <w:r>
         <w:rPr>
           <w:lang w:val="es-ES"/>
         </w:rPr>
         <w:lastRenderedPageBreak/>
-        <w:t xml:space="preserve">Modulo de ventas e </w:t>
+        <w:t>Modulo</w:t>
+      </w:r>
+      <w:proofErr w:type="spellEnd"/>
+      <w:r>
+        <w:rPr>
+          <w:lang w:val="es-ES"/>
+        </w:rPr>
+        <w:t xml:space="preserve"> de ventas e </w:t>
       </w:r>
       <w:r>
         <w:rPr>
@@ -3423,7 +4163,21 @@
         <w:rPr>
           <w:lang w:val="es-ES"/>
         </w:rPr>
-        <w:t>Tipo item =&gt; tabla de producto y servicio</w:t>
+        <w:t xml:space="preserve">Tipo </w:t>
+      </w:r>
+      <w:proofErr w:type="spellStart"/>
+      <w:r>
+        <w:rPr>
+          <w:lang w:val="es-ES"/>
+        </w:rPr>
+        <w:t>item</w:t>
+      </w:r>
+      <w:proofErr w:type="spellEnd"/>
+      <w:r>
+        <w:rPr>
+          <w:lang w:val="es-ES"/>
+        </w:rPr>
+        <w:t xml:space="preserve"> =&gt; tabla de producto y servicio</w:t>
       </w:r>
     </w:p>
     <w:p>
@@ -3456,19 +4210,79 @@
         <w:rPr>
           <w:lang w:val="es-ES"/>
         </w:rPr>
-        <w:t xml:space="preserve">Ventas de </w:t>
-      </w:r>
-      <w:r>
-        <w:rPr>
-          <w:lang w:val="es-ES"/>
-        </w:rPr>
-        <w:t>Bienes</w:t>
-      </w:r>
-      <w:r>
-        <w:rPr>
-          <w:lang w:val="es-ES"/>
-        </w:rPr>
-        <w:t xml:space="preserve"> con valor fiscal </w:t>
+        <w:t xml:space="preserve">Ventas de Bienes con valor fiscal </w:t>
+      </w:r>
+    </w:p>
+    <w:p>
+      <w:pPr>
+        <w:rPr>
+          <w:lang w:val="es-ES"/>
+        </w:rPr>
+      </w:pPr>
+      <w:r>
+        <w:rPr>
+          <w:lang w:val="es-ES"/>
+        </w:rPr>
+        <w:t>Venta de Bienes de consumo</w:t>
+      </w:r>
+    </w:p>
+    <w:p>
+      <w:pPr>
+        <w:rPr>
+          <w:lang w:val="es-ES"/>
+        </w:rPr>
+      </w:pPr>
+    </w:p>
+    <w:p>
+      <w:pPr>
+        <w:rPr>
+          <w:lang w:val="es-ES"/>
+        </w:rPr>
+      </w:pPr>
+      <w:r>
+        <w:rPr>
+          <w:lang w:val="es-ES"/>
+        </w:rPr>
+        <w:t>Tipo de ventas  para servicios</w:t>
+      </w:r>
+    </w:p>
+    <w:p>
+      <w:pPr>
+        <w:rPr>
+          <w:lang w:val="es-ES"/>
+        </w:rPr>
+      </w:pPr>
+      <w:r>
+        <w:rPr>
+          <w:lang w:val="es-ES"/>
+        </w:rPr>
+        <w:t xml:space="preserve">Ventas comprobante </w:t>
+      </w:r>
+    </w:p>
+    <w:p>
+      <w:pPr>
+        <w:rPr>
+          <w:lang w:val="es-ES"/>
+        </w:rPr>
+      </w:pPr>
+      <w:r>
+        <w:rPr>
+          <w:lang w:val="es-ES"/>
+        </w:rPr>
+        <w:t xml:space="preserve"> Ventas de consumo</w:t>
+      </w:r>
+    </w:p>
+    <w:p>
+      <w:pPr>
+        <w:rPr>
+          <w:lang w:val="es-ES"/>
+        </w:rPr>
+      </w:pPr>
+      <w:r>
+        <w:rPr>
+          <w:lang w:val="es-ES"/>
+        </w:rPr>
+        <w:t xml:space="preserve">Ventas al estado </w:t>
       </w:r>
     </w:p>
     <w:p>
@@ -3483,89 +4297,19 @@
         </w:rPr>
         <w:t xml:space="preserve">Venta de </w:t>
       </w:r>
-      <w:r>
-        <w:rPr>
-          <w:lang w:val="es-ES"/>
-        </w:rPr>
-        <w:t>Bienes</w:t>
-      </w:r>
-      <w:r>
-        <w:rPr>
-          <w:lang w:val="es-ES"/>
-        </w:rPr>
-        <w:t xml:space="preserve"> de consumo</w:t>
-      </w:r>
-    </w:p>
-    <w:p>
-      <w:pPr>
-        <w:rPr>
-          <w:lang w:val="es-ES"/>
-        </w:rPr>
-      </w:pPr>
-    </w:p>
-    <w:p>
-      <w:pPr>
-        <w:rPr>
-          <w:lang w:val="es-ES"/>
-        </w:rPr>
-      </w:pPr>
-      <w:r>
-        <w:rPr>
-          <w:lang w:val="es-ES"/>
-        </w:rPr>
-        <w:t>Tipo de ventas  para servicios</w:t>
-      </w:r>
-    </w:p>
-    <w:p>
-      <w:pPr>
-        <w:rPr>
-          <w:lang w:val="es-ES"/>
-        </w:rPr>
-      </w:pPr>
-      <w:r>
-        <w:rPr>
-          <w:lang w:val="es-ES"/>
-        </w:rPr>
-        <w:t xml:space="preserve">Ventas comprobante </w:t>
-      </w:r>
-    </w:p>
-    <w:p>
-      <w:pPr>
-        <w:rPr>
-          <w:lang w:val="es-ES"/>
-        </w:rPr>
-      </w:pPr>
-      <w:r>
-        <w:rPr>
-          <w:lang w:val="es-ES"/>
-        </w:rPr>
-        <w:t xml:space="preserve"> Ventas de consumo</w:t>
-      </w:r>
-    </w:p>
-    <w:p>
-      <w:pPr>
-        <w:rPr>
-          <w:lang w:val="es-ES"/>
-        </w:rPr>
-      </w:pPr>
-      <w:r>
-        <w:rPr>
-          <w:lang w:val="es-ES"/>
-        </w:rPr>
-        <w:t xml:space="preserve">Ventas al estado </w:t>
-      </w:r>
-    </w:p>
-    <w:p>
-      <w:pPr>
-        <w:rPr>
-          <w:lang w:val="es-ES"/>
-        </w:rPr>
-      </w:pPr>
-      <w:r>
-        <w:rPr>
-          <w:lang w:val="es-ES"/>
-        </w:rPr>
-        <w:t>Venta de régimenes especiales</w:t>
+      <w:proofErr w:type="spellStart"/>
+      <w:r>
+        <w:rPr>
+          <w:lang w:val="es-ES"/>
+        </w:rPr>
+        <w:t>régimenes</w:t>
+      </w:r>
+      <w:proofErr w:type="spellEnd"/>
+      <w:r>
+        <w:rPr>
+          <w:lang w:val="es-ES"/>
+        </w:rPr>
+        <w:t xml:space="preserve"> especiales</w:t>
       </w:r>
     </w:p>
     <w:p>
@@ -3591,25 +4335,33 @@
         <w:rPr>
           <w:lang w:val="es-ES"/>
         </w:rPr>
-        <w:t xml:space="preserve"> Items  ===</w:t>
-      </w:r>
-      <w:r>
-        <w:rPr>
-          <w:lang w:val="es-ES"/>
-        </w:rPr>
         <w:t xml:space="preserve"> </w:t>
       </w:r>
-      <w:r>
-        <w:rPr>
-          <w:lang w:val="es-ES"/>
-        </w:rPr>
-        <w:t>Bienes</w:t>
-      </w:r>
-      <w:r>
-        <w:rPr>
-          <w:lang w:val="es-ES"/>
-        </w:rPr>
-        <w:t xml:space="preserve"> y servicios == tipos de ventas == Facturas == cuentas que afectan == agrupación por estado</w:t>
+      <w:proofErr w:type="spellStart"/>
+      <w:r>
+        <w:rPr>
+          <w:lang w:val="es-ES"/>
+        </w:rPr>
+        <w:t>Items</w:t>
+      </w:r>
+      <w:proofErr w:type="spellEnd"/>
+      <w:r>
+        <w:rPr>
+          <w:lang w:val="es-ES"/>
+        </w:rPr>
+        <w:t xml:space="preserve">  ===</w:t>
+      </w:r>
+      <w:r>
+        <w:rPr>
+          <w:lang w:val="es-ES"/>
+        </w:rPr>
+        <w:t xml:space="preserve"> </w:t>
+      </w:r>
+      <w:r>
+        <w:rPr>
+          <w:lang w:val="es-ES"/>
+        </w:rPr>
+        <w:t>Bienes y servicios == tipos de ventas == Facturas == cuentas que afectan == agrupación por estado</w:t>
       </w:r>
       <w:r>
         <w:rPr>
@@ -3620,6 +4372,61 @@
     </w:p>
     <w:p>
       <w:pPr>
+        <w:tabs>
+          <w:tab w:val="left" w:pos="2367"/>
+        </w:tabs>
+        <w:rPr>
+          <w:lang w:val="es-ES"/>
+        </w:rPr>
+      </w:pPr>
+    </w:p>
+    <w:p>
+      <w:pPr>
+        <w:tabs>
+          <w:tab w:val="left" w:pos="2367"/>
+        </w:tabs>
+        <w:rPr>
+          <w:lang w:val="es-ES"/>
+        </w:rPr>
+      </w:pPr>
+      <w:r>
+        <w:rPr>
+          <w:lang w:val="es-ES"/>
+        </w:rPr>
+        <w:t>NOTAS</w:t>
+      </w:r>
+    </w:p>
+    <w:p>
+      <w:pPr>
+        <w:pStyle w:val="ListParagraph"/>
+        <w:numPr>
+          <w:ilvl w:val="0"/>
+          <w:numId w:val="4"/>
+        </w:numPr>
+        <w:tabs>
+          <w:tab w:val="left" w:pos="2367"/>
+        </w:tabs>
+        <w:rPr>
+          <w:lang w:val="es-ES"/>
+        </w:rPr>
+      </w:pPr>
+      <w:r>
+        <w:rPr>
+          <w:lang w:val="es-ES"/>
+        </w:rPr>
+        <w:t>AGREGAR CAMPO SUCURSAL EN LA EMPRESA</w:t>
+      </w:r>
+    </w:p>
+    <w:p>
+      <w:pPr>
+        <w:pStyle w:val="ListParagraph"/>
+        <w:numPr>
+          <w:ilvl w:val="0"/>
+          <w:numId w:val="4"/>
+        </w:numPr>
+        <w:tabs>
+          <w:tab w:val="left" w:pos="2367"/>
+        </w:tabs>
         <w:rPr>
           <w:lang w:val="es-ES"/>
         </w:rPr>
@@ -3927,6 +4734,119 @@
     </w:lvl>
   </w:abstractNum>
   <w:abstractNum w:abstractNumId="2" w15:restartNumberingAfterBreak="0">
+    <w:nsid w:val="3C4D1F58"/>
+    <w:multiLevelType w:val="hybridMultilevel"/>
+    <w:tmpl w:val="66622A66"/>
+    <w:lvl w:ilvl="0" w:tplc="04090001">
+      <w:start w:val="1"/>
+      <w:numFmt w:val="bullet"/>
+      <w:lvlText w:val=""/>
+      <w:lvlJc w:val="left"/>
+      <w:pPr>
+        <w:ind w:left="720" w:hanging="360"/>
+      </w:pPr>
+      <w:rPr>
+        <w:rFonts w:ascii="Symbol" w:hAnsi="Symbol" w:hint="default"/>
+      </w:rPr>
+    </w:lvl>
+    <w:lvl w:ilvl="1" w:tplc="04090003" w:tentative="1">
+      <w:start w:val="1"/>
+      <w:numFmt w:val="bullet"/>
+      <w:lvlText w:val="o"/>
+      <w:lvlJc w:val="left"/>
+      <w:pPr>
+        <w:ind w:left="1440" w:hanging="360"/>
+      </w:pPr>
+      <w:rPr>
+        <w:rFonts w:ascii="Courier New" w:hAnsi="Courier New" w:cs="Courier New" w:hint="default"/>
+      </w:rPr>
+    </w:lvl>
+    <w:lvl w:ilvl="2" w:tplc="04090005" w:tentative="1">
+      <w:start w:val="1"/>
+      <w:numFmt w:val="bullet"/>
+      <w:lvlText w:val=""/>
+      <w:lvlJc w:val="left"/>
+      <w:pPr>
+        <w:ind w:left="2160" w:hanging="360"/>
+      </w:pPr>
+      <w:rPr>
+        <w:rFonts w:ascii="Wingdings" w:hAnsi="Wingdings" w:hint="default"/>
+      </w:rPr>
+    </w:lvl>
+    <w:lvl w:ilvl="3" w:tplc="04090001" w:tentative="1">
+      <w:start w:val="1"/>
+      <w:numFmt w:val="bullet"/>
+      <w:lvlText w:val=""/>
+      <w:lvlJc w:val="left"/>
+      <w:pPr>
+        <w:ind w:left="2880" w:hanging="360"/>
+      </w:pPr>
+      <w:rPr>
+        <w:rFonts w:ascii="Symbol" w:hAnsi="Symbol" w:hint="default"/>
+      </w:rPr>
+    </w:lvl>
+    <w:lvl w:ilvl="4" w:tplc="04090003" w:tentative="1">
+      <w:start w:val="1"/>
+      <w:numFmt w:val="bullet"/>
+      <w:lvlText w:val="o"/>
+      <w:lvlJc w:val="left"/>
+      <w:pPr>
+        <w:ind w:left="3600" w:hanging="360"/>
+      </w:pPr>
+      <w:rPr>
+        <w:rFonts w:ascii="Courier New" w:hAnsi="Courier New" w:cs="Courier New" w:hint="default"/>
+      </w:rPr>
+    </w:lvl>
+    <w:lvl w:ilvl="5" w:tplc="04090005" w:tentative="1">
+      <w:start w:val="1"/>
+      <w:numFmt w:val="bullet"/>
+      <w:lvlText w:val=""/>
+      <w:lvlJc w:val="left"/>
+      <w:pPr>
+        <w:ind w:left="4320" w:hanging="360"/>
+      </w:pPr>
+      <w:rPr>
+        <w:rFonts w:ascii="Wingdings" w:hAnsi="Wingdings" w:hint="default"/>
+      </w:rPr>
+    </w:lvl>
+    <w:lvl w:ilvl="6" w:tplc="04090001" w:tentative="1">
+      <w:start w:val="1"/>
+      <w:numFmt w:val="bullet"/>
+      <w:lvlText w:val=""/>
+      <w:lvlJc w:val="left"/>
+      <w:pPr>
+        <w:ind w:left="5040" w:hanging="360"/>
+      </w:pPr>
+      <w:rPr>
+        <w:rFonts w:ascii="Symbol" w:hAnsi="Symbol" w:hint="default"/>
+      </w:rPr>
+    </w:lvl>
+    <w:lvl w:ilvl="7" w:tplc="04090003" w:tentative="1">
+      <w:start w:val="1"/>
+      <w:numFmt w:val="bullet"/>
+      <w:lvlText w:val="o"/>
+      <w:lvlJc w:val="left"/>
+      <w:pPr>
+        <w:ind w:left="5760" w:hanging="360"/>
+      </w:pPr>
+      <w:rPr>
+        <w:rFonts w:ascii="Courier New" w:hAnsi="Courier New" w:cs="Courier New" w:hint="default"/>
+      </w:rPr>
+    </w:lvl>
+    <w:lvl w:ilvl="8" w:tplc="04090005" w:tentative="1">
+      <w:start w:val="1"/>
+      <w:numFmt w:val="bullet"/>
+      <w:lvlText w:val=""/>
+      <w:lvlJc w:val="left"/>
+      <w:pPr>
+        <w:ind w:left="6480" w:hanging="360"/>
+      </w:pPr>
+      <w:rPr>
+        <w:rFonts w:ascii="Wingdings" w:hAnsi="Wingdings" w:hint="default"/>
+      </w:rPr>
+    </w:lvl>
+  </w:abstractNum>
+  <w:abstractNum w:abstractNumId="3" w15:restartNumberingAfterBreak="0">
     <w:nsid w:val="4BB0656A"/>
     <w:multiLevelType w:val="multilevel"/>
     <w:tmpl w:val="E040723E"/>
@@ -4043,10 +4963,13 @@
     <w:abstractNumId w:val="0"/>
   </w:num>
   <w:num w:numId="2">
-    <w:abstractNumId w:val="2"/>
+    <w:abstractNumId w:val="3"/>
   </w:num>
   <w:num w:numId="3">
     <w:abstractNumId w:val="1"/>
+  </w:num>
+  <w:num w:numId="4">
+    <w:abstractNumId w:val="2"/>
   </w:num>
 </w:numbering>
 </file>

</xml_diff>

<commit_message>
tablas relacionadas con factura
</commit_message>
<xml_diff>
--- a/franchesca Contabilidad (1).docx
+++ b/franchesca Contabilidad (1).docx
@@ -49,13 +49,7 @@
         <w:rPr>
           <w:lang w:val="es-ES"/>
         </w:rPr>
-        <w:t>D</w:t>
-      </w:r>
-      <w:r>
-        <w:rPr>
-          <w:lang w:val="es-ES"/>
-        </w:rPr>
-        <w:t xml:space="preserve">eudas </w:t>
+        <w:t xml:space="preserve">Deudas </w:t>
       </w:r>
       <w:r>
         <w:rPr>
@@ -115,199 +109,53 @@
         <w:rPr>
           <w:lang w:val="es-ES"/>
         </w:rPr>
-        <w:t xml:space="preserve">entas de </w:t>
-      </w:r>
-      <w:proofErr w:type="spellStart"/>
-      <w:r>
-        <w:rPr>
-          <w:lang w:val="es-ES"/>
-        </w:rPr>
-        <w:t>credito</w:t>
-      </w:r>
-      <w:proofErr w:type="spellEnd"/>
-      <w:r>
-        <w:rPr>
-          <w:lang w:val="es-ES"/>
-        </w:rPr>
-        <w:t xml:space="preserve"> del cliente</w:t>
-      </w:r>
-    </w:p>
-    <w:p>
-      <w:pPr>
-        <w:rPr>
-          <w:lang w:val="es-ES"/>
-        </w:rPr>
-      </w:pPr>
-    </w:p>
-    <w:p>
-      <w:pPr>
-        <w:rPr>
-          <w:lang w:val="es-ES"/>
-        </w:rPr>
-      </w:pPr>
-      <w:r>
-        <w:rPr>
-          <w:lang w:val="es-ES"/>
-        </w:rPr>
-        <w:t>todo lo de cliente va a ingreso (</w:t>
-      </w:r>
-      <w:proofErr w:type="spellStart"/>
-      <w:r>
-        <w:rPr>
-          <w:lang w:val="es-ES"/>
-        </w:rPr>
-        <w:t>credito</w:t>
-      </w:r>
-      <w:proofErr w:type="spellEnd"/>
-      <w:r>
-        <w:rPr>
-          <w:lang w:val="es-ES"/>
-        </w:rPr>
-        <w:t>) vs cuentas por cobrar(debito)</w:t>
-      </w:r>
-    </w:p>
-    <w:p>
-      <w:pPr>
-        <w:rPr>
-          <w:lang w:val="es-ES"/>
-        </w:rPr>
-      </w:pPr>
-      <w:r>
-        <w:rPr>
-          <w:lang w:val="es-ES"/>
-        </w:rPr>
-        <w:t>S</w:t>
-      </w:r>
-      <w:r>
-        <w:rPr>
-          <w:lang w:val="es-ES"/>
-        </w:rPr>
-        <w:t xml:space="preserve">e alimenta de </w:t>
-      </w:r>
-      <w:proofErr w:type="spellStart"/>
-      <w:r>
-        <w:rPr>
-          <w:lang w:val="es-ES"/>
-        </w:rPr>
-        <w:t>auxiliaries</w:t>
-      </w:r>
-      <w:proofErr w:type="spellEnd"/>
-      <w:r>
-        <w:rPr>
-          <w:lang w:val="es-ES"/>
-        </w:rPr>
-        <w:t xml:space="preserve"> que son los c</w:t>
-      </w:r>
-      <w:r>
-        <w:rPr>
-          <w:lang w:val="es-ES"/>
-        </w:rPr>
-        <w:t>l</w:t>
-      </w:r>
-      <w:r>
-        <w:rPr>
-          <w:lang w:val="es-ES"/>
-        </w:rPr>
-        <w:t>ientes</w:t>
-      </w:r>
-      <w:r>
-        <w:rPr>
-          <w:lang w:val="es-ES"/>
-        </w:rPr>
-        <w:t xml:space="preserve"> se debe llamar (</w:t>
-      </w:r>
-      <w:proofErr w:type="spellStart"/>
-      <w:r>
-        <w:rPr>
-          <w:lang w:val="es-ES"/>
-        </w:rPr>
-        <w:t>auxiliaries</w:t>
-      </w:r>
-      <w:proofErr w:type="spellEnd"/>
-      <w:r>
-        <w:rPr>
-          <w:lang w:val="es-ES"/>
-        </w:rPr>
-        <w:t>)</w:t>
-      </w:r>
-      <w:r>
-        <w:rPr>
-          <w:lang w:val="es-ES"/>
-        </w:rPr>
-        <w:t xml:space="preserve"> y </w:t>
-      </w:r>
-      <w:r>
-        <w:rPr>
-          <w:lang w:val="es-ES"/>
-        </w:rPr>
-        <w:t>que estos</w:t>
-      </w:r>
-      <w:r>
-        <w:rPr>
-          <w:lang w:val="es-ES"/>
-        </w:rPr>
-        <w:t xml:space="preserve"> se representan por cuentas</w:t>
-      </w:r>
-      <w:r>
-        <w:rPr>
-          <w:lang w:val="es-ES"/>
-        </w:rPr>
-        <w:t>.</w:t>
-      </w:r>
-    </w:p>
-    <w:p>
-      <w:pPr>
-        <w:rPr>
-          <w:lang w:val="es-ES"/>
-        </w:rPr>
-      </w:pPr>
-      <w:r>
-        <w:rPr>
-          <w:lang w:val="es-ES"/>
-        </w:rPr>
-        <w:t xml:space="preserve">Reporte cuentas por cobrar </w:t>
-      </w:r>
-      <w:proofErr w:type="spellStart"/>
-      <w:r>
-        <w:rPr>
-          <w:lang w:val="es-ES"/>
-        </w:rPr>
-        <w:t>seleccion</w:t>
-      </w:r>
-      <w:proofErr w:type="spellEnd"/>
-      <w:r>
-        <w:rPr>
-          <w:lang w:val="es-ES"/>
-        </w:rPr>
-        <w:t xml:space="preserve"> de periodos 30,60,90 </w:t>
-      </w:r>
-      <w:proofErr w:type="spellStart"/>
-      <w:r>
-        <w:rPr>
-          <w:lang w:val="es-ES"/>
-        </w:rPr>
-        <w:t>dias</w:t>
-      </w:r>
-      <w:proofErr w:type="spellEnd"/>
-      <w:r>
-        <w:rPr>
-          <w:lang w:val="es-ES"/>
-        </w:rPr>
-        <w:t xml:space="preserve">, pasara estado de </w:t>
-      </w:r>
-      <w:proofErr w:type="spellStart"/>
-      <w:r>
-        <w:rPr>
-          <w:lang w:val="es-ES"/>
-        </w:rPr>
-        <w:t>provision</w:t>
-      </w:r>
-      <w:proofErr w:type="spellEnd"/>
-      <w:r>
-        <w:rPr>
-          <w:lang w:val="es-ES"/>
-        </w:rPr>
-        <w:t xml:space="preserve"> de estado incobrable</w:t>
+        <w:t>entas de credito del cliente</w:t>
+      </w:r>
+    </w:p>
+    <w:p>
+      <w:pPr>
+        <w:rPr>
+          <w:lang w:val="es-ES"/>
+        </w:rPr>
+      </w:pPr>
+    </w:p>
+    <w:p>
+      <w:pPr>
+        <w:rPr>
+          <w:lang w:val="es-ES"/>
+        </w:rPr>
+      </w:pPr>
+      <w:r>
+        <w:rPr>
+          <w:lang w:val="es-ES"/>
+        </w:rPr>
+        <w:t>todo lo de cliente va a ingreso (credito) vs cuentas por cobrar(debito)</w:t>
+      </w:r>
+    </w:p>
+    <w:p>
+      <w:pPr>
+        <w:rPr>
+          <w:lang w:val="es-ES"/>
+        </w:rPr>
+      </w:pPr>
+      <w:r>
+        <w:rPr>
+          <w:lang w:val="es-ES"/>
+        </w:rPr>
+        <w:t>Se alimenta de auxiliaries que son los clientes se debe llamar (auxiliaries) y que estos se representan por cuentas.</w:t>
+      </w:r>
+    </w:p>
+    <w:p>
+      <w:pPr>
+        <w:rPr>
+          <w:lang w:val="es-ES"/>
+        </w:rPr>
+      </w:pPr>
+      <w:r>
+        <w:rPr>
+          <w:lang w:val="es-ES"/>
+        </w:rPr>
+        <w:t>Reporte cuentas por cobrar seleccion de periodos 30,60,90 dias, pasara estado de provision de estado incobrable</w:t>
       </w:r>
     </w:p>
     <w:p>
@@ -724,283 +572,63 @@
           <w:szCs w:val="20"/>
           <w:lang w:val="es-ES"/>
         </w:rPr>
-        <w:t xml:space="preserve">Consiste en un listado de todas las cuentas posibles a usarse en una entidad </w:t>
-      </w:r>
-      <w:proofErr w:type="spellStart"/>
-      <w:r>
-        <w:rPr>
-          <w:rFonts w:ascii="Arial" w:hAnsi="Arial" w:cs="Arial"/>
-          <w:color w:val="222222"/>
-          <w:sz w:val="20"/>
-          <w:szCs w:val="20"/>
-          <w:lang w:val="es-ES"/>
-        </w:rPr>
-        <w:t>economica</w:t>
-      </w:r>
-      <w:proofErr w:type="spellEnd"/>
-      <w:r>
-        <w:rPr>
-          <w:rFonts w:ascii="Arial" w:hAnsi="Arial" w:cs="Arial"/>
-          <w:color w:val="222222"/>
-          <w:sz w:val="20"/>
-          <w:szCs w:val="20"/>
-          <w:lang w:val="es-ES"/>
-        </w:rPr>
-        <w:t xml:space="preserve">, debidamente ordenadas con sus respectivos nombres y </w:t>
-      </w:r>
-      <w:proofErr w:type="spellStart"/>
-      <w:r>
-        <w:rPr>
-          <w:rFonts w:ascii="Arial" w:hAnsi="Arial" w:cs="Arial"/>
-          <w:color w:val="222222"/>
-          <w:sz w:val="20"/>
-          <w:szCs w:val="20"/>
-          <w:lang w:val="es-ES"/>
-        </w:rPr>
-        <w:t>numeros</w:t>
-      </w:r>
-      <w:proofErr w:type="spellEnd"/>
-      <w:r>
-        <w:rPr>
-          <w:rFonts w:ascii="Arial" w:hAnsi="Arial" w:cs="Arial"/>
-          <w:color w:val="222222"/>
-          <w:sz w:val="20"/>
-          <w:szCs w:val="20"/>
-          <w:lang w:val="es-ES"/>
-        </w:rPr>
-        <w:t xml:space="preserve">. En una contabilidad manual, las cuentas del mayor se llevan en tarjetas o libros de hojas </w:t>
-      </w:r>
-      <w:proofErr w:type="spellStart"/>
-      <w:r>
-        <w:rPr>
-          <w:rFonts w:ascii="Arial" w:hAnsi="Arial" w:cs="Arial"/>
-          <w:color w:val="222222"/>
-          <w:sz w:val="20"/>
-          <w:szCs w:val="20"/>
-          <w:lang w:val="es-ES"/>
-        </w:rPr>
-        <w:t>suertas</w:t>
-      </w:r>
-      <w:proofErr w:type="spellEnd"/>
-      <w:r>
-        <w:rPr>
-          <w:rFonts w:ascii="Arial" w:hAnsi="Arial" w:cs="Arial"/>
-          <w:color w:val="222222"/>
-          <w:sz w:val="20"/>
-          <w:szCs w:val="20"/>
-          <w:lang w:val="es-ES"/>
-        </w:rPr>
-        <w:t xml:space="preserve">; a cada cuenta se le asigna un </w:t>
-      </w:r>
-      <w:proofErr w:type="spellStart"/>
-      <w:r>
-        <w:rPr>
-          <w:rFonts w:ascii="Arial" w:hAnsi="Arial" w:cs="Arial"/>
-          <w:color w:val="222222"/>
-          <w:sz w:val="20"/>
-          <w:szCs w:val="20"/>
-          <w:lang w:val="es-ES"/>
-        </w:rPr>
-        <w:t>numero</w:t>
-      </w:r>
-      <w:proofErr w:type="spellEnd"/>
-      <w:r>
-        <w:rPr>
-          <w:rFonts w:ascii="Arial" w:hAnsi="Arial" w:cs="Arial"/>
-          <w:color w:val="222222"/>
-          <w:sz w:val="20"/>
-          <w:szCs w:val="20"/>
-          <w:lang w:val="es-ES"/>
-        </w:rPr>
-        <w:t xml:space="preserve"> y las tarjetas, o las hojas se mantienen en orden </w:t>
-      </w:r>
-      <w:proofErr w:type="spellStart"/>
-      <w:r>
-        <w:rPr>
-          <w:rFonts w:ascii="Arial" w:hAnsi="Arial" w:cs="Arial"/>
-          <w:color w:val="222222"/>
-          <w:sz w:val="20"/>
-          <w:szCs w:val="20"/>
-          <w:lang w:val="es-ES"/>
-        </w:rPr>
-        <w:t>numerico</w:t>
-      </w:r>
-      <w:proofErr w:type="spellEnd"/>
-      <w:r>
-        <w:rPr>
-          <w:rFonts w:ascii="Arial" w:hAnsi="Arial" w:cs="Arial"/>
-          <w:color w:val="222222"/>
-          <w:sz w:val="20"/>
-          <w:szCs w:val="20"/>
-          <w:lang w:val="es-ES"/>
-        </w:rPr>
-        <w:t xml:space="preserve">. </w:t>
-      </w:r>
-    </w:p>
-    <w:p>
-      <w:pPr>
-        <w:shd w:val="clear" w:color="auto" w:fill="FFFFFF"/>
-        <w:rPr>
-          <w:rFonts w:ascii="Arial" w:hAnsi="Arial" w:cs="Arial"/>
-          <w:color w:val="222222"/>
-          <w:sz w:val="20"/>
-          <w:szCs w:val="20"/>
-          <w:lang w:val="es-ES"/>
-        </w:rPr>
-      </w:pPr>
-      <w:r>
-        <w:rPr>
-          <w:rFonts w:ascii="Arial" w:hAnsi="Arial" w:cs="Arial"/>
-          <w:color w:val="222222"/>
-          <w:sz w:val="20"/>
-          <w:szCs w:val="20"/>
-          <w:lang w:val="es-ES"/>
-        </w:rPr>
-        <w:t xml:space="preserve">Es conveniente que la </w:t>
-      </w:r>
-      <w:proofErr w:type="spellStart"/>
-      <w:r>
-        <w:rPr>
-          <w:rFonts w:ascii="Arial" w:hAnsi="Arial" w:cs="Arial"/>
-          <w:color w:val="222222"/>
-          <w:sz w:val="20"/>
-          <w:szCs w:val="20"/>
-          <w:lang w:val="es-ES"/>
-        </w:rPr>
-        <w:t>numeracion</w:t>
-      </w:r>
-      <w:proofErr w:type="spellEnd"/>
-      <w:r>
-        <w:rPr>
-          <w:rFonts w:ascii="Arial" w:hAnsi="Arial" w:cs="Arial"/>
-          <w:color w:val="222222"/>
-          <w:sz w:val="20"/>
-          <w:szCs w:val="20"/>
-          <w:lang w:val="es-ES"/>
-        </w:rPr>
-        <w:t xml:space="preserve"> de las cuentas se haga en forma </w:t>
-      </w:r>
-      <w:proofErr w:type="spellStart"/>
-      <w:r>
-        <w:rPr>
-          <w:rFonts w:ascii="Arial" w:hAnsi="Arial" w:cs="Arial"/>
-          <w:color w:val="222222"/>
-          <w:sz w:val="20"/>
-          <w:szCs w:val="20"/>
-          <w:lang w:val="es-ES"/>
-        </w:rPr>
-        <w:t>sistemattica</w:t>
-      </w:r>
-      <w:proofErr w:type="spellEnd"/>
-      <w:r>
-        <w:rPr>
-          <w:rFonts w:ascii="Arial" w:hAnsi="Arial" w:cs="Arial"/>
-          <w:color w:val="222222"/>
-          <w:sz w:val="20"/>
-          <w:szCs w:val="20"/>
-          <w:lang w:val="es-ES"/>
-        </w:rPr>
-        <w:t xml:space="preserve"> de tal manera que los </w:t>
-      </w:r>
-      <w:proofErr w:type="spellStart"/>
-      <w:r>
-        <w:rPr>
-          <w:rFonts w:ascii="Arial" w:hAnsi="Arial" w:cs="Arial"/>
-          <w:color w:val="222222"/>
-          <w:sz w:val="20"/>
-          <w:szCs w:val="20"/>
-          <w:lang w:val="es-ES"/>
-        </w:rPr>
-        <w:t>numeros</w:t>
-      </w:r>
-      <w:proofErr w:type="spellEnd"/>
-      <w:r>
-        <w:rPr>
-          <w:rFonts w:ascii="Arial" w:hAnsi="Arial" w:cs="Arial"/>
-          <w:color w:val="222222"/>
-          <w:sz w:val="20"/>
-          <w:szCs w:val="20"/>
-          <w:lang w:val="es-ES"/>
-        </w:rPr>
-        <w:t xml:space="preserve"> indiquen clasificaciones y relaciones. Los nombres o los </w:t>
-      </w:r>
-      <w:proofErr w:type="spellStart"/>
-      <w:r>
-        <w:rPr>
-          <w:rFonts w:ascii="Arial" w:hAnsi="Arial" w:cs="Arial"/>
-          <w:color w:val="222222"/>
-          <w:sz w:val="20"/>
-          <w:szCs w:val="20"/>
-          <w:lang w:val="es-ES"/>
-        </w:rPr>
-        <w:t>titutlos</w:t>
-      </w:r>
-      <w:proofErr w:type="spellEnd"/>
-      <w:r>
-        <w:rPr>
-          <w:rFonts w:ascii="Arial" w:hAnsi="Arial" w:cs="Arial"/>
-          <w:color w:val="222222"/>
-          <w:sz w:val="20"/>
-          <w:szCs w:val="20"/>
-          <w:lang w:val="es-ES"/>
-        </w:rPr>
-        <w:t>.</w:t>
-      </w:r>
-    </w:p>
-    <w:p>
-      <w:pPr>
-        <w:shd w:val="clear" w:color="auto" w:fill="FFFFFF"/>
-        <w:rPr>
-          <w:rFonts w:ascii="Arial" w:hAnsi="Arial" w:cs="Arial"/>
-          <w:color w:val="222222"/>
-          <w:sz w:val="20"/>
-          <w:szCs w:val="20"/>
-          <w:lang w:val="es-ES"/>
-        </w:rPr>
-      </w:pPr>
-    </w:p>
-    <w:p>
-      <w:pPr>
-        <w:shd w:val="clear" w:color="auto" w:fill="FFFFFF"/>
-        <w:rPr>
-          <w:rFonts w:ascii="Arial" w:hAnsi="Arial" w:cs="Arial"/>
-          <w:color w:val="222222"/>
-          <w:sz w:val="20"/>
-          <w:szCs w:val="20"/>
-          <w:lang w:val="es-ES"/>
-        </w:rPr>
-      </w:pPr>
-      <w:r>
-        <w:rPr>
-          <w:rFonts w:ascii="Arial" w:hAnsi="Arial" w:cs="Arial"/>
-          <w:color w:val="222222"/>
-          <w:sz w:val="20"/>
-          <w:szCs w:val="20"/>
-          <w:lang w:val="es-ES"/>
-        </w:rPr>
-        <w:t xml:space="preserve">De las cuentas, deben colocarse en el orden de las cincos clasificaciones </w:t>
-      </w:r>
-      <w:proofErr w:type="spellStart"/>
-      <w:r>
-        <w:rPr>
-          <w:rFonts w:ascii="Arial" w:hAnsi="Arial" w:cs="Arial"/>
-          <w:color w:val="222222"/>
-          <w:sz w:val="20"/>
-          <w:szCs w:val="20"/>
-          <w:lang w:val="es-ES"/>
-        </w:rPr>
-        <w:t>basicas</w:t>
-      </w:r>
-      <w:proofErr w:type="spellEnd"/>
-      <w:r>
-        <w:rPr>
-          <w:rFonts w:ascii="Arial" w:hAnsi="Arial" w:cs="Arial"/>
-          <w:color w:val="222222"/>
-          <w:sz w:val="20"/>
-          <w:szCs w:val="20"/>
-          <w:lang w:val="es-ES"/>
-        </w:rPr>
-        <w:t>:</w:t>
+        <w:t xml:space="preserve">Consiste en un listado de todas las cuentas posibles a usarse en una entidad economica, debidamente ordenadas con sus respectivos nombres y numeros. En una contabilidad manual, las cuentas del mayor se llevan en tarjetas o libros de hojas suertas; a cada cuenta se le asigna un numero y las tarjetas, o las hojas se mantienen en orden numerico. </w:t>
+      </w:r>
+    </w:p>
+    <w:p>
+      <w:pPr>
+        <w:shd w:val="clear" w:color="auto" w:fill="FFFFFF"/>
+        <w:rPr>
+          <w:rFonts w:ascii="Arial" w:hAnsi="Arial" w:cs="Arial"/>
+          <w:color w:val="222222"/>
+          <w:sz w:val="20"/>
+          <w:szCs w:val="20"/>
+          <w:lang w:val="es-ES"/>
+        </w:rPr>
+      </w:pPr>
+      <w:r>
+        <w:rPr>
+          <w:rFonts w:ascii="Arial" w:hAnsi="Arial" w:cs="Arial"/>
+          <w:color w:val="222222"/>
+          <w:sz w:val="20"/>
+          <w:szCs w:val="20"/>
+          <w:lang w:val="es-ES"/>
+        </w:rPr>
+        <w:t>Es conveniente que la numeracion de las cuentas se haga en forma sistemattica de tal manera que los numeros indiquen clasificaciones y relaciones. Los nombres o los titutlos.</w:t>
+      </w:r>
+    </w:p>
+    <w:p>
+      <w:pPr>
+        <w:shd w:val="clear" w:color="auto" w:fill="FFFFFF"/>
+        <w:rPr>
+          <w:rFonts w:ascii="Arial" w:hAnsi="Arial" w:cs="Arial"/>
+          <w:color w:val="222222"/>
+          <w:sz w:val="20"/>
+          <w:szCs w:val="20"/>
+          <w:lang w:val="es-ES"/>
+        </w:rPr>
+      </w:pPr>
+    </w:p>
+    <w:p>
+      <w:pPr>
+        <w:shd w:val="clear" w:color="auto" w:fill="FFFFFF"/>
+        <w:rPr>
+          <w:rFonts w:ascii="Arial" w:hAnsi="Arial" w:cs="Arial"/>
+          <w:color w:val="222222"/>
+          <w:sz w:val="20"/>
+          <w:szCs w:val="20"/>
+          <w:lang w:val="es-ES"/>
+        </w:rPr>
+      </w:pPr>
+      <w:r>
+        <w:rPr>
+          <w:rFonts w:ascii="Arial" w:hAnsi="Arial" w:cs="Arial"/>
+          <w:color w:val="222222"/>
+          <w:sz w:val="20"/>
+          <w:szCs w:val="20"/>
+          <w:lang w:val="es-ES"/>
+        </w:rPr>
+        <w:t>De las cuentas, deben colocarse en el orden de las cincos clasificaciones basicas:</w:t>
       </w:r>
     </w:p>
     <w:p>
@@ -1033,7 +661,6 @@
           <w:szCs w:val="20"/>
         </w:rPr>
       </w:pPr>
-      <w:proofErr w:type="spellStart"/>
       <w:r>
         <w:rPr>
           <w:rFonts w:ascii="Arial" w:hAnsi="Arial" w:cs="Arial"/>
@@ -1044,7 +671,6 @@
         </w:rPr>
         <w:t>Activos</w:t>
       </w:r>
-      <w:proofErr w:type="spellEnd"/>
       <w:r>
         <w:rPr>
           <w:rFonts w:ascii="Arial" w:hAnsi="Arial" w:cs="Arial"/>
@@ -1073,7 +699,6 @@
           <w:szCs w:val="20"/>
         </w:rPr>
       </w:pPr>
-      <w:proofErr w:type="spellStart"/>
       <w:r>
         <w:rPr>
           <w:rFonts w:ascii="Arial" w:hAnsi="Arial" w:cs="Arial"/>
@@ -1084,7 +709,6 @@
         </w:rPr>
         <w:t>Pasivos</w:t>
       </w:r>
-      <w:proofErr w:type="spellEnd"/>
     </w:p>
     <w:p>
       <w:pPr>
@@ -1131,7 +755,6 @@
           <w:szCs w:val="20"/>
         </w:rPr>
       </w:pPr>
-      <w:proofErr w:type="spellStart"/>
       <w:r>
         <w:rPr>
           <w:rFonts w:ascii="Arial" w:hAnsi="Arial" w:cs="Arial"/>
@@ -1142,7 +765,6 @@
         </w:rPr>
         <w:t>Ingresos</w:t>
       </w:r>
-      <w:proofErr w:type="spellEnd"/>
     </w:p>
     <w:p>
       <w:pPr>
@@ -1161,7 +783,6 @@
           <w:szCs w:val="20"/>
         </w:rPr>
       </w:pPr>
-      <w:proofErr w:type="spellStart"/>
       <w:r>
         <w:rPr>
           <w:rFonts w:ascii="Arial" w:hAnsi="Arial" w:cs="Arial"/>
@@ -1170,18 +791,7 @@
           <w:sz w:val="20"/>
           <w:szCs w:val="20"/>
         </w:rPr>
-        <w:t>Costos</w:t>
-      </w:r>
-      <w:proofErr w:type="spellEnd"/>
-      <w:r>
-        <w:rPr>
-          <w:rFonts w:ascii="Arial" w:hAnsi="Arial" w:cs="Arial"/>
-          <w:b/>
-          <w:color w:val="222222"/>
-          <w:sz w:val="20"/>
-          <w:szCs w:val="20"/>
-        </w:rPr>
-        <w:t> </w:t>
+        <w:t>Costos </w:t>
       </w:r>
     </w:p>
     <w:p>
@@ -1201,7 +811,6 @@
           <w:szCs w:val="20"/>
         </w:rPr>
       </w:pPr>
-      <w:proofErr w:type="spellStart"/>
       <w:r>
         <w:rPr>
           <w:rFonts w:ascii="Arial" w:hAnsi="Arial" w:cs="Arial"/>
@@ -1212,7 +821,6 @@
         </w:rPr>
         <w:t>Gastos</w:t>
       </w:r>
-      <w:proofErr w:type="spellEnd"/>
     </w:p>
     <w:p>
       <w:pPr>
@@ -1260,29 +868,7 @@
           <w:szCs w:val="20"/>
           <w:lang w:val="es-ES"/>
         </w:rPr>
-        <w:t xml:space="preserve">Existen varios sistemas de numeración; pero podemos ilustrar el principio general con el siguiente </w:t>
-      </w:r>
-      <w:proofErr w:type="spellStart"/>
-      <w:r>
-        <w:rPr>
-          <w:rFonts w:ascii="Arial" w:hAnsi="Arial" w:cs="Arial"/>
-          <w:color w:val="222222"/>
-          <w:sz w:val="20"/>
-          <w:szCs w:val="20"/>
-          <w:lang w:val="es-ES"/>
-        </w:rPr>
-        <w:t>catalogo</w:t>
-      </w:r>
-      <w:proofErr w:type="spellEnd"/>
-      <w:r>
-        <w:rPr>
-          <w:rFonts w:ascii="Arial" w:hAnsi="Arial" w:cs="Arial"/>
-          <w:color w:val="222222"/>
-          <w:sz w:val="20"/>
-          <w:szCs w:val="20"/>
-          <w:lang w:val="es-ES"/>
-        </w:rPr>
-        <w:t xml:space="preserve"> de cuentas:</w:t>
+        <w:t>Existen varios sistemas de numeración; pero podemos ilustrar el principio general con el siguiente catalogo de cuentas:</w:t>
       </w:r>
     </w:p>
     <w:p>
@@ -1474,18 +1060,7 @@
           <w:szCs w:val="20"/>
           <w:lang w:val="es-ES"/>
         </w:rPr>
-        <w:t>101</w:t>
-      </w:r>
-      <w:r>
-        <w:rPr>
-          <w:rFonts w:ascii="Arial" w:hAnsi="Arial" w:cs="Arial"/>
-          <w:b/>
-          <w:color w:val="222222"/>
-          <w:sz w:val="20"/>
-          <w:szCs w:val="20"/>
-          <w:lang w:val="es-ES"/>
-        </w:rPr>
-        <w:t xml:space="preserve"> Cuentas por cobrar</w:t>
+        <w:t>101 Cuentas por cobrar</w:t>
       </w:r>
     </w:p>
     <w:p>
@@ -1934,29 +1509,7 @@
           <w:szCs w:val="20"/>
           <w:lang w:val="es-ES"/>
         </w:rPr>
-        <w:t xml:space="preserve">1202 </w:t>
-      </w:r>
-      <w:proofErr w:type="spellStart"/>
-      <w:r>
-        <w:rPr>
-          <w:rFonts w:ascii="Arial" w:hAnsi="Arial" w:cs="Arial"/>
-          <w:color w:val="222222"/>
-          <w:sz w:val="20"/>
-          <w:szCs w:val="20"/>
-          <w:lang w:val="es-ES"/>
-        </w:rPr>
-        <w:t>Despreciacion</w:t>
-      </w:r>
-      <w:proofErr w:type="spellEnd"/>
-      <w:r>
-        <w:rPr>
-          <w:rFonts w:ascii="Arial" w:hAnsi="Arial" w:cs="Arial"/>
-          <w:color w:val="222222"/>
-          <w:sz w:val="20"/>
-          <w:szCs w:val="20"/>
-          <w:lang w:val="es-ES"/>
-        </w:rPr>
-        <w:t xml:space="preserve"> acumulada en edificio</w:t>
+        <w:t>1202 Despreciacion acumulada en edificio</w:t>
       </w:r>
     </w:p>
     <w:p>
@@ -2000,29 +1553,7 @@
           <w:szCs w:val="20"/>
           <w:lang w:val="es-ES"/>
         </w:rPr>
-        <w:t xml:space="preserve">1204 </w:t>
-      </w:r>
-      <w:proofErr w:type="spellStart"/>
-      <w:r>
-        <w:rPr>
-          <w:rFonts w:ascii="Arial" w:hAnsi="Arial" w:cs="Arial"/>
-          <w:color w:val="222222"/>
-          <w:sz w:val="20"/>
-          <w:szCs w:val="20"/>
-          <w:lang w:val="es-ES"/>
-        </w:rPr>
-        <w:t>Despreciacion</w:t>
-      </w:r>
-      <w:proofErr w:type="spellEnd"/>
-      <w:r>
-        <w:rPr>
-          <w:rFonts w:ascii="Arial" w:hAnsi="Arial" w:cs="Arial"/>
-          <w:color w:val="222222"/>
-          <w:sz w:val="20"/>
-          <w:szCs w:val="20"/>
-          <w:lang w:val="es-ES"/>
-        </w:rPr>
-        <w:t xml:space="preserve"> acumulada en equipo de oficina</w:t>
+        <w:t>1204 Despreciacion acumulada en equipo de oficina</w:t>
       </w:r>
     </w:p>
     <w:p>
@@ -2066,29 +1597,7 @@
           <w:szCs w:val="20"/>
           <w:lang w:val="es-ES"/>
         </w:rPr>
-        <w:t xml:space="preserve">1206 </w:t>
-      </w:r>
-      <w:proofErr w:type="spellStart"/>
-      <w:r>
-        <w:rPr>
-          <w:rFonts w:ascii="Arial" w:hAnsi="Arial" w:cs="Arial"/>
-          <w:color w:val="222222"/>
-          <w:sz w:val="20"/>
-          <w:szCs w:val="20"/>
-          <w:lang w:val="es-ES"/>
-        </w:rPr>
-        <w:t>Despreciacion</w:t>
-      </w:r>
-      <w:proofErr w:type="spellEnd"/>
-      <w:r>
-        <w:rPr>
-          <w:rFonts w:ascii="Arial" w:hAnsi="Arial" w:cs="Arial"/>
-          <w:color w:val="222222"/>
-          <w:sz w:val="20"/>
-          <w:szCs w:val="20"/>
-          <w:lang w:val="es-ES"/>
-        </w:rPr>
-        <w:t xml:space="preserve"> acumulada en equipo de transporte</w:t>
+        <w:t>1206 Despreciacion acumulada en equipo de transporte</w:t>
       </w:r>
     </w:p>
     <w:p>
@@ -2132,29 +1641,7 @@
           <w:szCs w:val="20"/>
           <w:lang w:val="es-ES"/>
         </w:rPr>
-        <w:t xml:space="preserve">1208 </w:t>
-      </w:r>
-      <w:proofErr w:type="spellStart"/>
-      <w:r>
-        <w:rPr>
-          <w:rFonts w:ascii="Arial" w:hAnsi="Arial" w:cs="Arial"/>
-          <w:color w:val="222222"/>
-          <w:sz w:val="20"/>
-          <w:szCs w:val="20"/>
-          <w:lang w:val="es-ES"/>
-        </w:rPr>
-        <w:t>Despreciacion</w:t>
-      </w:r>
-      <w:proofErr w:type="spellEnd"/>
-      <w:r>
-        <w:rPr>
-          <w:rFonts w:ascii="Arial" w:hAnsi="Arial" w:cs="Arial"/>
-          <w:color w:val="222222"/>
-          <w:sz w:val="20"/>
-          <w:szCs w:val="20"/>
-          <w:lang w:val="es-ES"/>
-        </w:rPr>
-        <w:t xml:space="preserve"> otros activos</w:t>
+        <w:t>1208 Despreciacion otros activos</w:t>
       </w:r>
       <w:r>
         <w:rPr>
@@ -2214,7 +1701,62 @@
           <w:szCs w:val="20"/>
           <w:lang w:val="es-ES"/>
         </w:rPr>
-        <w:t xml:space="preserve">13 </w:t>
+        <w:t>13 Activos Diferidos</w:t>
+      </w:r>
+    </w:p>
+    <w:p>
+      <w:pPr>
+        <w:shd w:val="clear" w:color="auto" w:fill="FFFFFF"/>
+        <w:rPr>
+          <w:rFonts w:ascii="Arial" w:hAnsi="Arial" w:cs="Arial"/>
+          <w:color w:val="222222"/>
+          <w:sz w:val="20"/>
+          <w:szCs w:val="20"/>
+          <w:lang w:val="es-ES"/>
+        </w:rPr>
+      </w:pPr>
+      <w:r>
+        <w:rPr>
+          <w:rFonts w:ascii="Arial" w:hAnsi="Arial" w:cs="Arial"/>
+          <w:color w:val="222222"/>
+          <w:sz w:val="20"/>
+          <w:szCs w:val="20"/>
+          <w:lang w:val="es-ES"/>
+        </w:rPr>
+        <w:t>130 Gastos organizacion</w:t>
+      </w:r>
+      <w:r>
+        <w:rPr>
+          <w:rFonts w:ascii="Arial" w:hAnsi="Arial" w:cs="Arial"/>
+          <w:color w:val="222222"/>
+          <w:sz w:val="20"/>
+          <w:szCs w:val="20"/>
+          <w:lang w:val="es-ES"/>
+        </w:rPr>
+        <w:br/>
+        <w:t>131 Mejoras sobre propiedades arrendadas</w:t>
+      </w:r>
+    </w:p>
+    <w:p>
+      <w:pPr>
+        <w:shd w:val="clear" w:color="auto" w:fill="FFFFFF"/>
+        <w:rPr>
+          <w:rFonts w:ascii="Arial" w:hAnsi="Arial" w:cs="Arial"/>
+          <w:color w:val="222222"/>
+          <w:sz w:val="20"/>
+          <w:szCs w:val="20"/>
+          <w:lang w:val="es-ES"/>
+        </w:rPr>
+      </w:pPr>
+      <w:r>
+        <w:rPr>
+          <w:rFonts w:ascii="Arial" w:hAnsi="Arial" w:cs="Arial"/>
+          <w:color w:val="222222"/>
+          <w:sz w:val="20"/>
+          <w:szCs w:val="20"/>
+          <w:lang w:val="es-ES"/>
+        </w:rPr>
+        <w:br/>
       </w:r>
       <w:r>
         <w:rPr>
@@ -2225,95 +1767,6 @@
           <w:szCs w:val="20"/>
           <w:lang w:val="es-ES"/>
         </w:rPr>
-        <w:t xml:space="preserve">Activos </w:t>
-      </w:r>
-      <w:r>
-        <w:rPr>
-          <w:rFonts w:ascii="Arial" w:hAnsi="Arial" w:cs="Arial"/>
-          <w:b/>
-          <w:color w:val="222222"/>
-          <w:sz w:val="20"/>
-          <w:szCs w:val="20"/>
-          <w:lang w:val="es-ES"/>
-        </w:rPr>
-        <w:t>Diferidos</w:t>
-      </w:r>
-    </w:p>
-    <w:p>
-      <w:pPr>
-        <w:shd w:val="clear" w:color="auto" w:fill="FFFFFF"/>
-        <w:rPr>
-          <w:rFonts w:ascii="Arial" w:hAnsi="Arial" w:cs="Arial"/>
-          <w:color w:val="222222"/>
-          <w:sz w:val="20"/>
-          <w:szCs w:val="20"/>
-          <w:lang w:val="es-ES"/>
-        </w:rPr>
-      </w:pPr>
-      <w:r>
-        <w:rPr>
-          <w:rFonts w:ascii="Arial" w:hAnsi="Arial" w:cs="Arial"/>
-          <w:color w:val="222222"/>
-          <w:sz w:val="20"/>
-          <w:szCs w:val="20"/>
-          <w:lang w:val="es-ES"/>
-        </w:rPr>
-        <w:t xml:space="preserve">130 Gastos </w:t>
-      </w:r>
-      <w:proofErr w:type="spellStart"/>
-      <w:r>
-        <w:rPr>
-          <w:rFonts w:ascii="Arial" w:hAnsi="Arial" w:cs="Arial"/>
-          <w:color w:val="222222"/>
-          <w:sz w:val="20"/>
-          <w:szCs w:val="20"/>
-          <w:lang w:val="es-ES"/>
-        </w:rPr>
-        <w:t>organizacion</w:t>
-      </w:r>
-      <w:proofErr w:type="spellEnd"/>
-      <w:r>
-        <w:rPr>
-          <w:rFonts w:ascii="Arial" w:hAnsi="Arial" w:cs="Arial"/>
-          <w:color w:val="222222"/>
-          <w:sz w:val="20"/>
-          <w:szCs w:val="20"/>
-          <w:lang w:val="es-ES"/>
-        </w:rPr>
-        <w:br/>
-        <w:t>131 Mejoras sobre propiedades arrendadas</w:t>
-      </w:r>
-    </w:p>
-    <w:p>
-      <w:pPr>
-        <w:shd w:val="clear" w:color="auto" w:fill="FFFFFF"/>
-        <w:rPr>
-          <w:rFonts w:ascii="Arial" w:hAnsi="Arial" w:cs="Arial"/>
-          <w:color w:val="222222"/>
-          <w:sz w:val="20"/>
-          <w:szCs w:val="20"/>
-          <w:lang w:val="es-ES"/>
-        </w:rPr>
-      </w:pPr>
-      <w:r>
-        <w:rPr>
-          <w:rFonts w:ascii="Arial" w:hAnsi="Arial" w:cs="Arial"/>
-          <w:color w:val="222222"/>
-          <w:sz w:val="20"/>
-          <w:szCs w:val="20"/>
-          <w:lang w:val="es-ES"/>
-        </w:rPr>
-        <w:br/>
-      </w:r>
-      <w:r>
-        <w:rPr>
-          <w:rFonts w:ascii="Arial" w:hAnsi="Arial" w:cs="Arial"/>
-          <w:b/>
-          <w:color w:val="222222"/>
-          <w:sz w:val="20"/>
-          <w:szCs w:val="20"/>
-          <w:lang w:val="es-ES"/>
-        </w:rPr>
         <w:t>  14 Otros Activos</w:t>
       </w:r>
       <w:r>
@@ -2345,20 +1798,8 @@
           <w:szCs w:val="20"/>
           <w:lang w:val="es-ES"/>
         </w:rPr>
-        <w:t xml:space="preserve">0 Fianza y </w:t>
-      </w:r>
-      <w:proofErr w:type="spellStart"/>
-      <w:r>
-        <w:rPr>
-          <w:rFonts w:ascii="Arial" w:hAnsi="Arial" w:cs="Arial"/>
-          <w:color w:val="222222"/>
-          <w:sz w:val="20"/>
-          <w:szCs w:val="20"/>
-          <w:lang w:val="es-ES"/>
-        </w:rPr>
-        <w:t>depositos</w:t>
-      </w:r>
-      <w:proofErr w:type="spellEnd"/>
+        <w:t>0 Fianza y depositos</w:t>
+      </w:r>
       <w:r>
         <w:rPr>
           <w:rFonts w:ascii="Arial" w:hAnsi="Arial" w:cs="Arial"/>
@@ -2505,7 +1946,27 @@
           <w:szCs w:val="20"/>
           <w:lang w:val="es-ES"/>
         </w:rPr>
-        <w:t>20</w:t>
+        <w:t>200 Sobregiro Bancario</w:t>
+      </w:r>
+      <w:r>
+        <w:rPr>
+          <w:rFonts w:ascii="Arial" w:hAnsi="Arial" w:cs="Arial"/>
+          <w:color w:val="222222"/>
+          <w:sz w:val="20"/>
+          <w:szCs w:val="20"/>
+          <w:lang w:val="es-ES"/>
+        </w:rPr>
+        <w:br/>
+      </w:r>
+      <w:r>
+        <w:rPr>
+          <w:rFonts w:ascii="Arial" w:hAnsi="Arial" w:cs="Arial"/>
+          <w:color w:val="222222"/>
+          <w:sz w:val="20"/>
+          <w:szCs w:val="20"/>
+          <w:lang w:val="es-ES"/>
+        </w:rPr>
+        <w:t xml:space="preserve">   </w:t>
       </w:r>
       <w:r>
         <w:rPr>
@@ -2517,7 +1978,368 @@
           <w:szCs w:val="20"/>
           <w:lang w:val="es-ES"/>
         </w:rPr>
-        <w:t>0</w:t>
+        <w:t>201 Cuentas por pagar</w:t>
+      </w:r>
+      <w:r>
+        <w:rPr>
+          <w:rFonts w:ascii="Arial" w:hAnsi="Arial" w:cs="Arial"/>
+          <w:color w:val="222222"/>
+          <w:sz w:val="20"/>
+          <w:szCs w:val="20"/>
+          <w:lang w:val="es-ES"/>
+        </w:rPr>
+        <w:br/>
+        <w:t xml:space="preserve">        </w:t>
+      </w:r>
+      <w:r>
+        <w:rPr>
+          <w:rFonts w:ascii="Arial" w:hAnsi="Arial" w:cs="Arial"/>
+          <w:color w:val="222222"/>
+          <w:sz w:val="20"/>
+          <w:szCs w:val="20"/>
+          <w:lang w:val="es-ES"/>
+        </w:rPr>
+        <w:t>2010</w:t>
+      </w:r>
+      <w:r>
+        <w:rPr>
+          <w:rFonts w:ascii="Arial" w:hAnsi="Arial" w:cs="Arial"/>
+          <w:color w:val="222222"/>
+          <w:sz w:val="20"/>
+          <w:szCs w:val="20"/>
+          <w:lang w:val="es-ES"/>
+        </w:rPr>
+        <w:t xml:space="preserve"> Proveedores</w:t>
+      </w:r>
+      <w:r>
+        <w:rPr>
+          <w:rFonts w:ascii="Arial" w:hAnsi="Arial" w:cs="Arial"/>
+          <w:color w:val="222222"/>
+          <w:sz w:val="20"/>
+          <w:szCs w:val="20"/>
+          <w:lang w:val="es-ES"/>
+        </w:rPr>
+        <w:t xml:space="preserve"> locales</w:t>
+      </w:r>
+    </w:p>
+    <w:p>
+      <w:pPr>
+        <w:shd w:val="clear" w:color="auto" w:fill="FFFFFF"/>
+        <w:rPr>
+          <w:rFonts w:ascii="Arial" w:hAnsi="Arial" w:cs="Arial"/>
+          <w:color w:val="222222"/>
+          <w:sz w:val="20"/>
+          <w:szCs w:val="20"/>
+          <w:lang w:val="es-ES"/>
+        </w:rPr>
+      </w:pPr>
+      <w:r>
+        <w:rPr>
+          <w:rFonts w:ascii="Arial" w:hAnsi="Arial" w:cs="Arial"/>
+          <w:color w:val="222222"/>
+          <w:sz w:val="20"/>
+          <w:szCs w:val="20"/>
+          <w:lang w:val="es-ES"/>
+        </w:rPr>
+        <w:t xml:space="preserve">        2011 proveedores internacionales</w:t>
+      </w:r>
+    </w:p>
+    <w:p>
+      <w:pPr>
+        <w:shd w:val="clear" w:color="auto" w:fill="FFFFFF"/>
+        <w:rPr>
+          <w:rFonts w:ascii="Arial" w:hAnsi="Arial" w:cs="Arial"/>
+          <w:color w:val="222222"/>
+          <w:sz w:val="20"/>
+          <w:szCs w:val="20"/>
+          <w:lang w:val="es-ES"/>
+        </w:rPr>
+      </w:pPr>
+      <w:r>
+        <w:rPr>
+          <w:rFonts w:ascii="Arial" w:hAnsi="Arial" w:cs="Arial"/>
+          <w:color w:val="222222"/>
+          <w:sz w:val="20"/>
+          <w:szCs w:val="20"/>
+          <w:lang w:val="es-ES"/>
+        </w:rPr>
+        <w:br/>
+      </w:r>
+      <w:r>
+        <w:rPr>
+          <w:rFonts w:ascii="Arial" w:hAnsi="Arial" w:cs="Arial"/>
+          <w:b/>
+          <w:color w:val="222222"/>
+          <w:sz w:val="20"/>
+          <w:szCs w:val="20"/>
+          <w:lang w:val="es-ES"/>
+        </w:rPr>
+        <w:t>202 Prestamos por pagar</w:t>
+      </w:r>
+      <w:r>
+        <w:rPr>
+          <w:rFonts w:ascii="Arial" w:hAnsi="Arial" w:cs="Arial"/>
+          <w:b/>
+          <w:color w:val="222222"/>
+          <w:sz w:val="20"/>
+          <w:szCs w:val="20"/>
+          <w:lang w:val="es-ES"/>
+        </w:rPr>
+        <w:br/>
+      </w:r>
+      <w:r>
+        <w:rPr>
+          <w:rFonts w:ascii="Arial" w:hAnsi="Arial" w:cs="Arial"/>
+          <w:b/>
+          <w:color w:val="222222"/>
+          <w:sz w:val="20"/>
+          <w:szCs w:val="20"/>
+          <w:lang w:val="es-ES"/>
+        </w:rPr>
+        <w:lastRenderedPageBreak/>
+        <w:t>203 Impuestos sobre la renta por pagar</w:t>
+      </w:r>
+      <w:r>
+        <w:rPr>
+          <w:rFonts w:ascii="Arial" w:hAnsi="Arial" w:cs="Arial"/>
+          <w:b/>
+          <w:color w:val="222222"/>
+          <w:sz w:val="20"/>
+          <w:szCs w:val="20"/>
+          <w:lang w:val="es-ES"/>
+        </w:rPr>
+        <w:br/>
+        <w:t>20</w:t>
+      </w:r>
+      <w:r>
+        <w:rPr>
+          <w:rFonts w:ascii="Arial" w:hAnsi="Arial" w:cs="Arial"/>
+          <w:b/>
+          <w:color w:val="222222"/>
+          <w:sz w:val="20"/>
+          <w:szCs w:val="20"/>
+          <w:lang w:val="es-ES"/>
+        </w:rPr>
+        <w:t>4</w:t>
+      </w:r>
+      <w:r>
+        <w:rPr>
+          <w:rFonts w:ascii="Arial" w:hAnsi="Arial" w:cs="Arial"/>
+          <w:b/>
+          <w:color w:val="222222"/>
+          <w:sz w:val="20"/>
+          <w:szCs w:val="20"/>
+          <w:lang w:val="es-ES"/>
+        </w:rPr>
+        <w:t xml:space="preserve"> Dividendos declarado por pagar</w:t>
+      </w:r>
+      <w:r>
+        <w:rPr>
+          <w:rFonts w:ascii="Arial" w:hAnsi="Arial" w:cs="Arial"/>
+          <w:b/>
+          <w:color w:val="222222"/>
+          <w:sz w:val="20"/>
+          <w:szCs w:val="20"/>
+          <w:lang w:val="es-ES"/>
+        </w:rPr>
+        <w:br/>
+        <w:t>20</w:t>
+      </w:r>
+      <w:r>
+        <w:rPr>
+          <w:rFonts w:ascii="Arial" w:hAnsi="Arial" w:cs="Arial"/>
+          <w:b/>
+          <w:color w:val="222222"/>
+          <w:sz w:val="20"/>
+          <w:szCs w:val="20"/>
+          <w:lang w:val="es-ES"/>
+        </w:rPr>
+        <w:t>5</w:t>
+      </w:r>
+      <w:r>
+        <w:rPr>
+          <w:rFonts w:ascii="Arial" w:hAnsi="Arial" w:cs="Arial"/>
+          <w:b/>
+          <w:color w:val="222222"/>
+          <w:sz w:val="20"/>
+          <w:szCs w:val="20"/>
+          <w:lang w:val="es-ES"/>
+        </w:rPr>
+        <w:t xml:space="preserve"> Retenciones y acumulaciones por pagar</w:t>
+      </w:r>
+      <w:r>
+        <w:rPr>
+          <w:rFonts w:ascii="Arial" w:hAnsi="Arial" w:cs="Arial"/>
+          <w:color w:val="222222"/>
+          <w:sz w:val="20"/>
+          <w:szCs w:val="20"/>
+          <w:lang w:val="es-ES"/>
+        </w:rPr>
+        <w:br/>
+        <w:t>          01 ARS</w:t>
+      </w:r>
+      <w:r>
+        <w:rPr>
+          <w:rFonts w:ascii="Arial" w:hAnsi="Arial" w:cs="Arial"/>
+          <w:color w:val="222222"/>
+          <w:sz w:val="20"/>
+          <w:szCs w:val="20"/>
+          <w:lang w:val="es-ES"/>
+        </w:rPr>
+        <w:br/>
+        <w:t>          02 Impuestos sobre la renta </w:t>
+      </w:r>
+      <w:r>
+        <w:rPr>
+          <w:rFonts w:ascii="Arial" w:hAnsi="Arial" w:cs="Arial"/>
+          <w:color w:val="222222"/>
+          <w:sz w:val="20"/>
+          <w:szCs w:val="20"/>
+          <w:lang w:val="es-ES"/>
+        </w:rPr>
+        <w:br/>
+        <w:t>          03 ITBIS</w:t>
+      </w:r>
+      <w:r>
+        <w:rPr>
+          <w:rFonts w:ascii="Arial" w:hAnsi="Arial" w:cs="Arial"/>
+          <w:color w:val="222222"/>
+          <w:sz w:val="20"/>
+          <w:szCs w:val="20"/>
+          <w:lang w:val="es-ES"/>
+        </w:rPr>
+        <w:br/>
+        <w:t>          04 Infotep</w:t>
+      </w:r>
+      <w:r>
+        <w:rPr>
+          <w:rFonts w:ascii="Arial" w:hAnsi="Arial" w:cs="Arial"/>
+          <w:color w:val="222222"/>
+          <w:sz w:val="20"/>
+          <w:szCs w:val="20"/>
+          <w:lang w:val="es-ES"/>
+        </w:rPr>
+        <w:br/>
+        <w:t>          05 Regalia pascual</w:t>
+      </w:r>
+      <w:r>
+        <w:rPr>
+          <w:rFonts w:ascii="Arial" w:hAnsi="Arial" w:cs="Arial"/>
+          <w:color w:val="222222"/>
+          <w:sz w:val="20"/>
+          <w:szCs w:val="20"/>
+          <w:lang w:val="es-ES"/>
+        </w:rPr>
+        <w:br/>
+        <w:t>          06 Sueldos acumulados por pagar</w:t>
+      </w:r>
+      <w:r>
+        <w:rPr>
+          <w:rFonts w:ascii="Arial" w:hAnsi="Arial" w:cs="Arial"/>
+          <w:color w:val="222222"/>
+          <w:sz w:val="20"/>
+          <w:szCs w:val="20"/>
+          <w:lang w:val="es-ES"/>
+        </w:rPr>
+        <w:br/>
+        <w:t>     21 Pasivos a largo plazo</w:t>
+      </w:r>
+    </w:p>
+    <w:p>
+      <w:pPr>
+        <w:shd w:val="clear" w:color="auto" w:fill="FFFFFF"/>
+        <w:rPr>
+          <w:rFonts w:ascii="Arial" w:hAnsi="Arial" w:cs="Arial"/>
+          <w:color w:val="222222"/>
+          <w:sz w:val="20"/>
+          <w:szCs w:val="20"/>
+          <w:lang w:val="es-ES"/>
+        </w:rPr>
+      </w:pPr>
+      <w:r>
+        <w:rPr>
+          <w:rFonts w:ascii="Arial" w:hAnsi="Arial" w:cs="Arial"/>
+          <w:color w:val="222222"/>
+          <w:sz w:val="20"/>
+          <w:szCs w:val="20"/>
+          <w:lang w:val="es-ES"/>
+        </w:rPr>
+        <w:t>2100 Hipotecas por pagar a largo plazo</w:t>
+      </w:r>
+      <w:r>
+        <w:rPr>
+          <w:rFonts w:ascii="Arial" w:hAnsi="Arial" w:cs="Arial"/>
+          <w:color w:val="222222"/>
+          <w:sz w:val="20"/>
+          <w:szCs w:val="20"/>
+          <w:lang w:val="es-ES"/>
+        </w:rPr>
+        <w:br/>
+        <w:t>2101 Prestamos por pagar a largo plazo</w:t>
+      </w:r>
+      <w:r>
+        <w:rPr>
+          <w:rFonts w:ascii="Arial" w:hAnsi="Arial" w:cs="Arial"/>
+          <w:color w:val="222222"/>
+          <w:sz w:val="20"/>
+          <w:szCs w:val="20"/>
+          <w:lang w:val="es-ES"/>
+        </w:rPr>
+        <w:br/>
+        <w:t>2102</w:t>
+      </w:r>
+      <w:r>
+        <w:rPr>
+          <w:rFonts w:ascii="Arial" w:hAnsi="Arial" w:cs="Arial"/>
+          <w:color w:val="222222"/>
+          <w:sz w:val="20"/>
+          <w:szCs w:val="20"/>
+          <w:lang w:val="es-ES"/>
+        </w:rPr>
+        <w:br/>
+        <w:t>    22 Pasivos diferidos</w:t>
+      </w:r>
+      <w:r>
+        <w:rPr>
+          <w:rFonts w:ascii="Arial" w:hAnsi="Arial" w:cs="Arial"/>
+          <w:color w:val="222222"/>
+          <w:sz w:val="20"/>
+          <w:szCs w:val="20"/>
+          <w:lang w:val="es-ES"/>
+        </w:rPr>
+        <w:br/>
+        <w:t>2200 Avance a clientes</w:t>
+      </w:r>
+      <w:r>
+        <w:rPr>
+          <w:rFonts w:ascii="Arial" w:hAnsi="Arial" w:cs="Arial"/>
+          <w:color w:val="222222"/>
+          <w:sz w:val="20"/>
+          <w:szCs w:val="20"/>
+          <w:lang w:val="es-ES"/>
+        </w:rPr>
+        <w:br/>
+        <w:t>2201 Ingresos recibidos por adelantado</w:t>
+      </w:r>
+      <w:r>
+        <w:rPr>
+          <w:rFonts w:ascii="Arial" w:hAnsi="Arial" w:cs="Arial"/>
+          <w:color w:val="222222"/>
+          <w:sz w:val="20"/>
+          <w:szCs w:val="20"/>
+          <w:lang w:val="es-ES"/>
+        </w:rPr>
+        <w:br/>
+      </w:r>
+      <w:r>
+        <w:rPr>
+          <w:rFonts w:ascii="Arial" w:hAnsi="Arial" w:cs="Arial"/>
+          <w:color w:val="222222"/>
+          <w:sz w:val="20"/>
+          <w:szCs w:val="20"/>
+          <w:lang w:val="es-ES"/>
+        </w:rPr>
+        <w:br/>
       </w:r>
       <w:r>
         <w:rPr>
@@ -2529,27 +2351,82 @@
           <w:szCs w:val="20"/>
           <w:lang w:val="es-ES"/>
         </w:rPr>
-        <w:t xml:space="preserve"> Sobregiro Bancario</w:t>
-      </w:r>
-      <w:r>
-        <w:rPr>
-          <w:rFonts w:ascii="Arial" w:hAnsi="Arial" w:cs="Arial"/>
-          <w:color w:val="222222"/>
-          <w:sz w:val="20"/>
-          <w:szCs w:val="20"/>
-          <w:lang w:val="es-ES"/>
-        </w:rPr>
-        <w:br/>
-      </w:r>
-      <w:r>
-        <w:rPr>
-          <w:rFonts w:ascii="Arial" w:hAnsi="Arial" w:cs="Arial"/>
-          <w:color w:val="222222"/>
-          <w:sz w:val="20"/>
-          <w:szCs w:val="20"/>
-          <w:lang w:val="es-ES"/>
-        </w:rPr>
-        <w:t xml:space="preserve">   </w:t>
+        <w:t>3) Capital </w:t>
+      </w:r>
+      <w:r>
+        <w:rPr>
+          <w:rFonts w:ascii="Arial" w:hAnsi="Arial" w:cs="Arial"/>
+          <w:color w:val="222222"/>
+          <w:sz w:val="20"/>
+          <w:szCs w:val="20"/>
+          <w:lang w:val="es-ES"/>
+        </w:rPr>
+        <w:br/>
+        <w:t>     30 Cuenta de capital</w:t>
+      </w:r>
+      <w:r>
+        <w:rPr>
+          <w:rFonts w:ascii="Arial" w:hAnsi="Arial" w:cs="Arial"/>
+          <w:color w:val="222222"/>
+          <w:sz w:val="20"/>
+          <w:szCs w:val="20"/>
+          <w:lang w:val="es-ES"/>
+        </w:rPr>
+        <w:br/>
+        <w:t>3000 Capital autorizado</w:t>
+      </w:r>
+      <w:r>
+        <w:rPr>
+          <w:rFonts w:ascii="Arial" w:hAnsi="Arial" w:cs="Arial"/>
+          <w:color w:val="222222"/>
+          <w:sz w:val="20"/>
+          <w:szCs w:val="20"/>
+          <w:lang w:val="es-ES"/>
+        </w:rPr>
+        <w:br/>
+        <w:t>3001 Acciones no emitidas</w:t>
+      </w:r>
+      <w:r>
+        <w:rPr>
+          <w:rFonts w:ascii="Arial" w:hAnsi="Arial" w:cs="Arial"/>
+          <w:color w:val="222222"/>
+          <w:sz w:val="20"/>
+          <w:szCs w:val="20"/>
+          <w:lang w:val="es-ES"/>
+        </w:rPr>
+        <w:br/>
+        <w:t>3002 Capital social</w:t>
+      </w:r>
+      <w:r>
+        <w:rPr>
+          <w:rFonts w:ascii="Arial" w:hAnsi="Arial" w:cs="Arial"/>
+          <w:color w:val="222222"/>
+          <w:sz w:val="20"/>
+          <w:szCs w:val="20"/>
+          <w:lang w:val="es-ES"/>
+        </w:rPr>
+        <w:br/>
+        <w:t>3003 Perdidas y Ganancias</w:t>
+      </w:r>
+      <w:r>
+        <w:rPr>
+          <w:rFonts w:ascii="Arial" w:hAnsi="Arial" w:cs="Arial"/>
+          <w:color w:val="222222"/>
+          <w:sz w:val="20"/>
+          <w:szCs w:val="20"/>
+          <w:lang w:val="es-ES"/>
+        </w:rPr>
+        <w:br/>
+      </w:r>
+      <w:r>
+        <w:rPr>
+          <w:rFonts w:ascii="Arial" w:hAnsi="Arial" w:cs="Arial"/>
+          <w:color w:val="222222"/>
+          <w:sz w:val="20"/>
+          <w:szCs w:val="20"/>
+          <w:lang w:val="es-ES"/>
+        </w:rPr>
+        <w:br/>
       </w:r>
       <w:r>
         <w:rPr>
@@ -2561,370 +2438,73 @@
           <w:szCs w:val="20"/>
           <w:lang w:val="es-ES"/>
         </w:rPr>
-        <w:t>201 Cuentas por pagar</w:t>
-      </w:r>
-      <w:r>
-        <w:rPr>
-          <w:rFonts w:ascii="Arial" w:hAnsi="Arial" w:cs="Arial"/>
-          <w:color w:val="222222"/>
-          <w:sz w:val="20"/>
-          <w:szCs w:val="20"/>
-          <w:lang w:val="es-ES"/>
-        </w:rPr>
-        <w:br/>
-        <w:t xml:space="preserve">        </w:t>
-      </w:r>
-      <w:r>
-        <w:rPr>
-          <w:rFonts w:ascii="Arial" w:hAnsi="Arial" w:cs="Arial"/>
-          <w:color w:val="222222"/>
-          <w:sz w:val="20"/>
-          <w:szCs w:val="20"/>
-          <w:lang w:val="es-ES"/>
-        </w:rPr>
-        <w:t>2010</w:t>
-      </w:r>
-      <w:r>
-        <w:rPr>
-          <w:rFonts w:ascii="Arial" w:hAnsi="Arial" w:cs="Arial"/>
-          <w:color w:val="222222"/>
-          <w:sz w:val="20"/>
-          <w:szCs w:val="20"/>
-          <w:lang w:val="es-ES"/>
-        </w:rPr>
-        <w:t xml:space="preserve"> Proveedores</w:t>
-      </w:r>
-      <w:r>
-        <w:rPr>
-          <w:rFonts w:ascii="Arial" w:hAnsi="Arial" w:cs="Arial"/>
-          <w:color w:val="222222"/>
-          <w:sz w:val="20"/>
-          <w:szCs w:val="20"/>
-          <w:lang w:val="es-ES"/>
-        </w:rPr>
-        <w:t xml:space="preserve"> locales</w:t>
-      </w:r>
-    </w:p>
-    <w:p>
-      <w:pPr>
-        <w:shd w:val="clear" w:color="auto" w:fill="FFFFFF"/>
-        <w:rPr>
-          <w:rFonts w:ascii="Arial" w:hAnsi="Arial" w:cs="Arial"/>
-          <w:color w:val="222222"/>
-          <w:sz w:val="20"/>
-          <w:szCs w:val="20"/>
-          <w:lang w:val="es-ES"/>
-        </w:rPr>
-      </w:pPr>
-      <w:r>
-        <w:rPr>
-          <w:rFonts w:ascii="Arial" w:hAnsi="Arial" w:cs="Arial"/>
-          <w:color w:val="222222"/>
-          <w:sz w:val="20"/>
-          <w:szCs w:val="20"/>
-          <w:lang w:val="es-ES"/>
-        </w:rPr>
-        <w:t xml:space="preserve">        2011 proveedores internacionales</w:t>
-      </w:r>
-    </w:p>
-    <w:p>
-      <w:pPr>
-        <w:shd w:val="clear" w:color="auto" w:fill="FFFFFF"/>
-        <w:rPr>
-          <w:rFonts w:ascii="Arial" w:hAnsi="Arial" w:cs="Arial"/>
-          <w:color w:val="222222"/>
-          <w:sz w:val="20"/>
-          <w:szCs w:val="20"/>
-          <w:lang w:val="es-ES"/>
-        </w:rPr>
-      </w:pPr>
-      <w:r>
-        <w:rPr>
-          <w:rFonts w:ascii="Arial" w:hAnsi="Arial" w:cs="Arial"/>
-          <w:color w:val="222222"/>
-          <w:sz w:val="20"/>
-          <w:szCs w:val="20"/>
-          <w:lang w:val="es-ES"/>
-        </w:rPr>
-        <w:br/>
-      </w:r>
-      <w:r>
-        <w:rPr>
-          <w:rFonts w:ascii="Arial" w:hAnsi="Arial" w:cs="Arial"/>
-          <w:b/>
-          <w:color w:val="222222"/>
-          <w:sz w:val="20"/>
-          <w:szCs w:val="20"/>
-          <w:lang w:val="es-ES"/>
-        </w:rPr>
-        <w:t>202 Prestamos por pagar</w:t>
-      </w:r>
-      <w:r>
-        <w:rPr>
-          <w:rFonts w:ascii="Arial" w:hAnsi="Arial" w:cs="Arial"/>
-          <w:b/>
-          <w:color w:val="222222"/>
-          <w:sz w:val="20"/>
-          <w:szCs w:val="20"/>
-          <w:lang w:val="es-ES"/>
-        </w:rPr>
-        <w:br/>
-      </w:r>
-      <w:r>
-        <w:rPr>
-          <w:rFonts w:ascii="Arial" w:hAnsi="Arial" w:cs="Arial"/>
-          <w:b/>
-          <w:color w:val="222222"/>
-          <w:sz w:val="20"/>
-          <w:szCs w:val="20"/>
-          <w:lang w:val="es-ES"/>
-        </w:rPr>
-        <w:lastRenderedPageBreak/>
-        <w:t>203 Impuestos sobre la renta por pagar</w:t>
-      </w:r>
-      <w:r>
-        <w:rPr>
-          <w:rFonts w:ascii="Arial" w:hAnsi="Arial" w:cs="Arial"/>
-          <w:b/>
-          <w:color w:val="222222"/>
-          <w:sz w:val="20"/>
-          <w:szCs w:val="20"/>
-          <w:lang w:val="es-ES"/>
-        </w:rPr>
-        <w:br/>
-        <w:t>20</w:t>
-      </w:r>
-      <w:r>
-        <w:rPr>
-          <w:rFonts w:ascii="Arial" w:hAnsi="Arial" w:cs="Arial"/>
-          <w:b/>
-          <w:color w:val="222222"/>
-          <w:sz w:val="20"/>
-          <w:szCs w:val="20"/>
-          <w:lang w:val="es-ES"/>
-        </w:rPr>
-        <w:t>4</w:t>
-      </w:r>
-      <w:r>
-        <w:rPr>
-          <w:rFonts w:ascii="Arial" w:hAnsi="Arial" w:cs="Arial"/>
-          <w:b/>
-          <w:color w:val="222222"/>
-          <w:sz w:val="20"/>
-          <w:szCs w:val="20"/>
-          <w:lang w:val="es-ES"/>
-        </w:rPr>
-        <w:t xml:space="preserve"> Dividendos declarado por pagar</w:t>
-      </w:r>
-      <w:r>
-        <w:rPr>
-          <w:rFonts w:ascii="Arial" w:hAnsi="Arial" w:cs="Arial"/>
-          <w:b/>
-          <w:color w:val="222222"/>
-          <w:sz w:val="20"/>
-          <w:szCs w:val="20"/>
-          <w:lang w:val="es-ES"/>
-        </w:rPr>
-        <w:br/>
-        <w:t>20</w:t>
-      </w:r>
-      <w:r>
-        <w:rPr>
-          <w:rFonts w:ascii="Arial" w:hAnsi="Arial" w:cs="Arial"/>
-          <w:b/>
-          <w:color w:val="222222"/>
-          <w:sz w:val="20"/>
-          <w:szCs w:val="20"/>
-          <w:lang w:val="es-ES"/>
-        </w:rPr>
-        <w:t>5</w:t>
-      </w:r>
-      <w:r>
-        <w:rPr>
-          <w:rFonts w:ascii="Arial" w:hAnsi="Arial" w:cs="Arial"/>
-          <w:b/>
-          <w:color w:val="222222"/>
-          <w:sz w:val="20"/>
-          <w:szCs w:val="20"/>
-          <w:lang w:val="es-ES"/>
-        </w:rPr>
-        <w:t xml:space="preserve"> Retenciones y acumulaciones por pagar</w:t>
-      </w:r>
-      <w:r>
-        <w:rPr>
-          <w:rFonts w:ascii="Arial" w:hAnsi="Arial" w:cs="Arial"/>
-          <w:color w:val="222222"/>
-          <w:sz w:val="20"/>
-          <w:szCs w:val="20"/>
-          <w:lang w:val="es-ES"/>
-        </w:rPr>
-        <w:br/>
-        <w:t>          01 ARS</w:t>
-      </w:r>
-      <w:r>
-        <w:rPr>
-          <w:rFonts w:ascii="Arial" w:hAnsi="Arial" w:cs="Arial"/>
-          <w:color w:val="222222"/>
-          <w:sz w:val="20"/>
-          <w:szCs w:val="20"/>
-          <w:lang w:val="es-ES"/>
-        </w:rPr>
-        <w:br/>
-        <w:t>          02 Impuestos sobre la renta </w:t>
-      </w:r>
-      <w:r>
-        <w:rPr>
-          <w:rFonts w:ascii="Arial" w:hAnsi="Arial" w:cs="Arial"/>
-          <w:color w:val="222222"/>
-          <w:sz w:val="20"/>
-          <w:szCs w:val="20"/>
-          <w:lang w:val="es-ES"/>
-        </w:rPr>
-        <w:br/>
-        <w:t>          03 ITBIS</w:t>
-      </w:r>
-      <w:r>
-        <w:rPr>
-          <w:rFonts w:ascii="Arial" w:hAnsi="Arial" w:cs="Arial"/>
-          <w:color w:val="222222"/>
-          <w:sz w:val="20"/>
-          <w:szCs w:val="20"/>
-          <w:lang w:val="es-ES"/>
-        </w:rPr>
-        <w:br/>
-        <w:t>          04 Infotep</w:t>
-      </w:r>
-      <w:r>
-        <w:rPr>
-          <w:rFonts w:ascii="Arial" w:hAnsi="Arial" w:cs="Arial"/>
-          <w:color w:val="222222"/>
-          <w:sz w:val="20"/>
-          <w:szCs w:val="20"/>
-          <w:lang w:val="es-ES"/>
-        </w:rPr>
-        <w:br/>
-        <w:t xml:space="preserve">          05 </w:t>
-      </w:r>
-      <w:proofErr w:type="spellStart"/>
-      <w:r>
-        <w:rPr>
-          <w:rFonts w:ascii="Arial" w:hAnsi="Arial" w:cs="Arial"/>
-          <w:color w:val="222222"/>
-          <w:sz w:val="20"/>
-          <w:szCs w:val="20"/>
-          <w:lang w:val="es-ES"/>
-        </w:rPr>
-        <w:t>Regalia</w:t>
-      </w:r>
-      <w:proofErr w:type="spellEnd"/>
-      <w:r>
-        <w:rPr>
-          <w:rFonts w:ascii="Arial" w:hAnsi="Arial" w:cs="Arial"/>
-          <w:color w:val="222222"/>
-          <w:sz w:val="20"/>
-          <w:szCs w:val="20"/>
-          <w:lang w:val="es-ES"/>
-        </w:rPr>
-        <w:t xml:space="preserve"> pascual</w:t>
-      </w:r>
-      <w:r>
-        <w:rPr>
-          <w:rFonts w:ascii="Arial" w:hAnsi="Arial" w:cs="Arial"/>
-          <w:color w:val="222222"/>
-          <w:sz w:val="20"/>
-          <w:szCs w:val="20"/>
-          <w:lang w:val="es-ES"/>
-        </w:rPr>
-        <w:br/>
-        <w:t>          06 Sueldos acumulados por pagar</w:t>
-      </w:r>
-      <w:r>
-        <w:rPr>
-          <w:rFonts w:ascii="Arial" w:hAnsi="Arial" w:cs="Arial"/>
-          <w:color w:val="222222"/>
-          <w:sz w:val="20"/>
-          <w:szCs w:val="20"/>
-          <w:lang w:val="es-ES"/>
-        </w:rPr>
-        <w:br/>
-        <w:t>     21 Pasivos a largo plazo</w:t>
-      </w:r>
-    </w:p>
-    <w:p>
-      <w:pPr>
-        <w:shd w:val="clear" w:color="auto" w:fill="FFFFFF"/>
-        <w:rPr>
-          <w:rFonts w:ascii="Arial" w:hAnsi="Arial" w:cs="Arial"/>
-          <w:color w:val="222222"/>
-          <w:sz w:val="20"/>
-          <w:szCs w:val="20"/>
-          <w:lang w:val="es-ES"/>
-        </w:rPr>
-      </w:pPr>
-      <w:r>
-        <w:rPr>
-          <w:rFonts w:ascii="Arial" w:hAnsi="Arial" w:cs="Arial"/>
-          <w:color w:val="222222"/>
-          <w:sz w:val="20"/>
-          <w:szCs w:val="20"/>
-          <w:lang w:val="es-ES"/>
-        </w:rPr>
-        <w:t>2100 Hipotecas por pagar a largo plazo</w:t>
-      </w:r>
-      <w:r>
-        <w:rPr>
-          <w:rFonts w:ascii="Arial" w:hAnsi="Arial" w:cs="Arial"/>
-          <w:color w:val="222222"/>
-          <w:sz w:val="20"/>
-          <w:szCs w:val="20"/>
-          <w:lang w:val="es-ES"/>
-        </w:rPr>
-        <w:br/>
-        <w:t>2101 Prestamos por pagar a largo plazo</w:t>
-      </w:r>
-      <w:r>
-        <w:rPr>
-          <w:rFonts w:ascii="Arial" w:hAnsi="Arial" w:cs="Arial"/>
-          <w:color w:val="222222"/>
-          <w:sz w:val="20"/>
-          <w:szCs w:val="20"/>
-          <w:lang w:val="es-ES"/>
-        </w:rPr>
-        <w:br/>
-        <w:t>2102</w:t>
-      </w:r>
-      <w:r>
-        <w:rPr>
-          <w:rFonts w:ascii="Arial" w:hAnsi="Arial" w:cs="Arial"/>
-          <w:color w:val="222222"/>
-          <w:sz w:val="20"/>
-          <w:szCs w:val="20"/>
-          <w:lang w:val="es-ES"/>
-        </w:rPr>
-        <w:br/>
-        <w:t>    22 Pasivos diferidos</w:t>
-      </w:r>
-      <w:r>
-        <w:rPr>
-          <w:rFonts w:ascii="Arial" w:hAnsi="Arial" w:cs="Arial"/>
-          <w:color w:val="222222"/>
-          <w:sz w:val="20"/>
-          <w:szCs w:val="20"/>
-          <w:lang w:val="es-ES"/>
-        </w:rPr>
-        <w:br/>
-        <w:t>2200 Avance a clientes</w:t>
-      </w:r>
-      <w:r>
-        <w:rPr>
-          <w:rFonts w:ascii="Arial" w:hAnsi="Arial" w:cs="Arial"/>
-          <w:color w:val="222222"/>
-          <w:sz w:val="20"/>
-          <w:szCs w:val="20"/>
-          <w:lang w:val="es-ES"/>
-        </w:rPr>
-        <w:br/>
-        <w:t>2201 Ingresos recibidos por adelantado</w:t>
+        <w:t>4) Ingresos</w:t>
+      </w:r>
+      <w:r>
+        <w:rPr>
+          <w:rFonts w:ascii="Arial" w:hAnsi="Arial" w:cs="Arial"/>
+          <w:color w:val="222222"/>
+          <w:sz w:val="20"/>
+          <w:szCs w:val="20"/>
+          <w:lang w:val="es-ES"/>
+        </w:rPr>
+        <w:br/>
+        <w:t>4000 Ventas</w:t>
+      </w:r>
+      <w:r>
+        <w:rPr>
+          <w:rFonts w:ascii="Arial" w:hAnsi="Arial" w:cs="Arial"/>
+          <w:color w:val="222222"/>
+          <w:sz w:val="20"/>
+          <w:szCs w:val="20"/>
+          <w:lang w:val="es-ES"/>
+        </w:rPr>
+        <w:br/>
+        <w:t>4001 Otros ingresos</w:t>
+      </w:r>
+      <w:r>
+        <w:rPr>
+          <w:rFonts w:ascii="Arial" w:hAnsi="Arial" w:cs="Arial"/>
+          <w:color w:val="222222"/>
+          <w:sz w:val="20"/>
+          <w:szCs w:val="20"/>
+          <w:lang w:val="es-ES"/>
+        </w:rPr>
+        <w:br/>
+        <w:t>4002 Devoluciones en ventas</w:t>
+      </w:r>
+      <w:r>
+        <w:rPr>
+          <w:rFonts w:ascii="Arial" w:hAnsi="Arial" w:cs="Arial"/>
+          <w:color w:val="222222"/>
+          <w:sz w:val="20"/>
+          <w:szCs w:val="20"/>
+          <w:lang w:val="es-ES"/>
+        </w:rPr>
+        <w:br/>
+        <w:t>4003 Descuentos en ventas</w:t>
+      </w:r>
+      <w:r>
+        <w:rPr>
+          <w:rFonts w:ascii="Arial" w:hAnsi="Arial" w:cs="Arial"/>
+          <w:color w:val="222222"/>
+          <w:sz w:val="20"/>
+          <w:szCs w:val="20"/>
+          <w:lang w:val="es-ES"/>
+        </w:rPr>
+        <w:br/>
+        <w:t>4004</w:t>
+      </w:r>
+      <w:r>
+        <w:rPr>
+          <w:rFonts w:ascii="Arial" w:hAnsi="Arial" w:cs="Arial"/>
+          <w:color w:val="222222"/>
+          <w:sz w:val="20"/>
+          <w:szCs w:val="20"/>
+          <w:lang w:val="es-ES"/>
+        </w:rPr>
+        <w:br/>
+        <w:t>4005</w:t>
       </w:r>
       <w:r>
         <w:rPr>
@@ -2956,84 +2536,73 @@
           <w:szCs w:val="20"/>
           <w:lang w:val="es-ES"/>
         </w:rPr>
-        <w:t>3) Capital </w:t>
-      </w:r>
-      <w:r>
-        <w:rPr>
-          <w:rFonts w:ascii="Arial" w:hAnsi="Arial" w:cs="Arial"/>
-          <w:color w:val="222222"/>
-          <w:sz w:val="20"/>
-          <w:szCs w:val="20"/>
-          <w:lang w:val="es-ES"/>
-        </w:rPr>
-        <w:br/>
-        <w:t>     30 Cuenta de capital</w:t>
-      </w:r>
-      <w:r>
-        <w:rPr>
-          <w:rFonts w:ascii="Arial" w:hAnsi="Arial" w:cs="Arial"/>
-          <w:color w:val="222222"/>
-          <w:sz w:val="20"/>
-          <w:szCs w:val="20"/>
-          <w:lang w:val="es-ES"/>
-        </w:rPr>
-        <w:br/>
-        <w:t>3000 Capital autorizado</w:t>
-      </w:r>
-      <w:r>
-        <w:rPr>
-          <w:rFonts w:ascii="Arial" w:hAnsi="Arial" w:cs="Arial"/>
-          <w:color w:val="222222"/>
-          <w:sz w:val="20"/>
-          <w:szCs w:val="20"/>
-          <w:lang w:val="es-ES"/>
-        </w:rPr>
-        <w:br/>
-        <w:t>3001 Acciones no emitidas</w:t>
-      </w:r>
-      <w:r>
-        <w:rPr>
-          <w:rFonts w:ascii="Arial" w:hAnsi="Arial" w:cs="Arial"/>
-          <w:color w:val="222222"/>
-          <w:sz w:val="20"/>
-          <w:szCs w:val="20"/>
-          <w:lang w:val="es-ES"/>
-        </w:rPr>
-        <w:br/>
-        <w:t>3002 Capital social</w:t>
-      </w:r>
-      <w:r>
-        <w:rPr>
-          <w:rFonts w:ascii="Arial" w:hAnsi="Arial" w:cs="Arial"/>
-          <w:color w:val="222222"/>
-          <w:sz w:val="20"/>
-          <w:szCs w:val="20"/>
-          <w:lang w:val="es-ES"/>
-        </w:rPr>
-        <w:br/>
-        <w:t xml:space="preserve">3003 </w:t>
-      </w:r>
-      <w:proofErr w:type="spellStart"/>
-      <w:r>
-        <w:rPr>
-          <w:rFonts w:ascii="Arial" w:hAnsi="Arial" w:cs="Arial"/>
-          <w:color w:val="222222"/>
-          <w:sz w:val="20"/>
-          <w:szCs w:val="20"/>
-          <w:lang w:val="es-ES"/>
-        </w:rPr>
-        <w:t>Perdidas</w:t>
-      </w:r>
-      <w:proofErr w:type="spellEnd"/>
-      <w:r>
-        <w:rPr>
-          <w:rFonts w:ascii="Arial" w:hAnsi="Arial" w:cs="Arial"/>
-          <w:color w:val="222222"/>
-          <w:sz w:val="20"/>
-          <w:szCs w:val="20"/>
-          <w:lang w:val="es-ES"/>
-        </w:rPr>
-        <w:t xml:space="preserve"> y Ganancias</w:t>
+        <w:t>5) Costos</w:t>
+      </w:r>
+      <w:r>
+        <w:rPr>
+          <w:rFonts w:ascii="Arial" w:hAnsi="Arial" w:cs="Arial"/>
+          <w:color w:val="222222"/>
+          <w:sz w:val="20"/>
+          <w:szCs w:val="20"/>
+          <w:lang w:val="es-ES"/>
+        </w:rPr>
+        <w:br/>
+        <w:t>     50 Costo de ventas</w:t>
+      </w:r>
+      <w:r>
+        <w:rPr>
+          <w:rFonts w:ascii="Arial" w:hAnsi="Arial" w:cs="Arial"/>
+          <w:color w:val="222222"/>
+          <w:sz w:val="20"/>
+          <w:szCs w:val="20"/>
+          <w:lang w:val="es-ES"/>
+        </w:rPr>
+        <w:br/>
+        <w:t>5000 Compras</w:t>
+      </w:r>
+      <w:r>
+        <w:rPr>
+          <w:rFonts w:ascii="Arial" w:hAnsi="Arial" w:cs="Arial"/>
+          <w:color w:val="222222"/>
+          <w:sz w:val="20"/>
+          <w:szCs w:val="20"/>
+          <w:lang w:val="es-ES"/>
+        </w:rPr>
+        <w:br/>
+        <w:t>5001 Flete en compras</w:t>
+      </w:r>
+      <w:r>
+        <w:rPr>
+          <w:rFonts w:ascii="Arial" w:hAnsi="Arial" w:cs="Arial"/>
+          <w:color w:val="222222"/>
+          <w:sz w:val="20"/>
+          <w:szCs w:val="20"/>
+          <w:lang w:val="es-ES"/>
+        </w:rPr>
+        <w:br/>
+        <w:t>5002 Descuento en compras</w:t>
+      </w:r>
+      <w:r>
+        <w:rPr>
+          <w:rFonts w:ascii="Arial" w:hAnsi="Arial" w:cs="Arial"/>
+          <w:color w:val="222222"/>
+          <w:sz w:val="20"/>
+          <w:szCs w:val="20"/>
+          <w:lang w:val="es-ES"/>
+        </w:rPr>
+        <w:br/>
+        <w:t>5003 Devoluciones en compras</w:t>
+      </w:r>
+      <w:r>
+        <w:rPr>
+          <w:rFonts w:ascii="Arial" w:hAnsi="Arial" w:cs="Arial"/>
+          <w:color w:val="222222"/>
+          <w:sz w:val="20"/>
+          <w:szCs w:val="20"/>
+          <w:lang w:val="es-ES"/>
+        </w:rPr>
+        <w:br/>
+        <w:t>5004 </w:t>
       </w:r>
       <w:r>
         <w:rPr>
@@ -3065,73 +2634,432 @@
           <w:szCs w:val="20"/>
           <w:lang w:val="es-ES"/>
         </w:rPr>
-        <w:t>4) Ingresos</w:t>
-      </w:r>
-      <w:r>
-        <w:rPr>
-          <w:rFonts w:ascii="Arial" w:hAnsi="Arial" w:cs="Arial"/>
-          <w:color w:val="222222"/>
-          <w:sz w:val="20"/>
-          <w:szCs w:val="20"/>
-          <w:lang w:val="es-ES"/>
-        </w:rPr>
-        <w:br/>
-        <w:t>4000 Ventas</w:t>
-      </w:r>
-      <w:r>
-        <w:rPr>
-          <w:rFonts w:ascii="Arial" w:hAnsi="Arial" w:cs="Arial"/>
-          <w:color w:val="222222"/>
-          <w:sz w:val="20"/>
-          <w:szCs w:val="20"/>
-          <w:lang w:val="es-ES"/>
-        </w:rPr>
-        <w:br/>
-        <w:t>4001 Otros ingresos</w:t>
-      </w:r>
-      <w:r>
-        <w:rPr>
-          <w:rFonts w:ascii="Arial" w:hAnsi="Arial" w:cs="Arial"/>
-          <w:color w:val="222222"/>
-          <w:sz w:val="20"/>
-          <w:szCs w:val="20"/>
-          <w:lang w:val="es-ES"/>
-        </w:rPr>
-        <w:br/>
-        <w:t>4002 Devoluciones en ventas</w:t>
-      </w:r>
-      <w:r>
-        <w:rPr>
-          <w:rFonts w:ascii="Arial" w:hAnsi="Arial" w:cs="Arial"/>
-          <w:color w:val="222222"/>
-          <w:sz w:val="20"/>
-          <w:szCs w:val="20"/>
-          <w:lang w:val="es-ES"/>
-        </w:rPr>
-        <w:br/>
-        <w:t>4003 Descuentos en ventas</w:t>
-      </w:r>
-      <w:r>
-        <w:rPr>
-          <w:rFonts w:ascii="Arial" w:hAnsi="Arial" w:cs="Arial"/>
-          <w:color w:val="222222"/>
-          <w:sz w:val="20"/>
-          <w:szCs w:val="20"/>
-          <w:lang w:val="es-ES"/>
-        </w:rPr>
-        <w:br/>
-        <w:t>4004</w:t>
-      </w:r>
-      <w:r>
-        <w:rPr>
-          <w:rFonts w:ascii="Arial" w:hAnsi="Arial" w:cs="Arial"/>
-          <w:color w:val="222222"/>
-          <w:sz w:val="20"/>
-          <w:szCs w:val="20"/>
-          <w:lang w:val="es-ES"/>
-        </w:rPr>
-        <w:br/>
-        <w:t>4005</w:t>
+        <w:t>6) Cuentas de gastos </w:t>
+      </w:r>
+      <w:r>
+        <w:rPr>
+          <w:rFonts w:ascii="Arial" w:hAnsi="Arial" w:cs="Arial"/>
+          <w:color w:val="222222"/>
+          <w:sz w:val="20"/>
+          <w:szCs w:val="20"/>
+          <w:lang w:val="es-ES"/>
+        </w:rPr>
+        <w:br/>
+      </w:r>
+      <w:r>
+        <w:rPr>
+          <w:rFonts w:ascii="Arial" w:hAnsi="Arial" w:cs="Arial"/>
+          <w:b/>
+          <w:color w:val="222222"/>
+          <w:sz w:val="20"/>
+          <w:szCs w:val="20"/>
+          <w:lang w:val="es-ES"/>
+        </w:rPr>
+        <w:t>6000 Gastos generales y administrativos</w:t>
+      </w:r>
+      <w:r>
+        <w:rPr>
+          <w:rFonts w:ascii="Arial" w:hAnsi="Arial" w:cs="Arial"/>
+          <w:color w:val="222222"/>
+          <w:sz w:val="20"/>
+          <w:szCs w:val="20"/>
+          <w:lang w:val="es-ES"/>
+        </w:rPr>
+        <w:br/>
+        <w:t>          01 Sueldos</w:t>
+      </w:r>
+      <w:r>
+        <w:rPr>
+          <w:rFonts w:ascii="Arial" w:hAnsi="Arial" w:cs="Arial"/>
+          <w:color w:val="222222"/>
+          <w:sz w:val="20"/>
+          <w:szCs w:val="20"/>
+          <w:lang w:val="es-ES"/>
+        </w:rPr>
+        <w:br/>
+        <w:t>          02 Regalia pascual</w:t>
+      </w:r>
+      <w:r>
+        <w:rPr>
+          <w:rFonts w:ascii="Arial" w:hAnsi="Arial" w:cs="Arial"/>
+          <w:color w:val="222222"/>
+          <w:sz w:val="20"/>
+          <w:szCs w:val="20"/>
+          <w:lang w:val="es-ES"/>
+        </w:rPr>
+        <w:br/>
+        <w:t>          03 Vacaciones</w:t>
+      </w:r>
+      <w:r>
+        <w:rPr>
+          <w:rFonts w:ascii="Arial" w:hAnsi="Arial" w:cs="Arial"/>
+          <w:color w:val="222222"/>
+          <w:sz w:val="20"/>
+          <w:szCs w:val="20"/>
+          <w:lang w:val="es-ES"/>
+        </w:rPr>
+        <w:br/>
+        <w:t>          04 Seguro medico</w:t>
+      </w:r>
+      <w:r>
+        <w:rPr>
+          <w:rFonts w:ascii="Arial" w:hAnsi="Arial" w:cs="Arial"/>
+          <w:color w:val="222222"/>
+          <w:sz w:val="20"/>
+          <w:szCs w:val="20"/>
+          <w:lang w:val="es-ES"/>
+        </w:rPr>
+        <w:br/>
+        <w:t>          05 Impresos</w:t>
+      </w:r>
+      <w:r>
+        <w:rPr>
+          <w:rFonts w:ascii="Arial" w:hAnsi="Arial" w:cs="Arial"/>
+          <w:color w:val="222222"/>
+          <w:sz w:val="20"/>
+          <w:szCs w:val="20"/>
+          <w:lang w:val="es-ES"/>
+        </w:rPr>
+        <w:br/>
+        <w:t>          06 Materiales de oficina</w:t>
+      </w:r>
+      <w:r>
+        <w:rPr>
+          <w:rFonts w:ascii="Arial" w:hAnsi="Arial" w:cs="Arial"/>
+          <w:color w:val="222222"/>
+          <w:sz w:val="20"/>
+          <w:szCs w:val="20"/>
+          <w:lang w:val="es-ES"/>
+        </w:rPr>
+        <w:br/>
+        <w:t>          07 Limpieza</w:t>
+      </w:r>
+      <w:r>
+        <w:rPr>
+          <w:rFonts w:ascii="Arial" w:hAnsi="Arial" w:cs="Arial"/>
+          <w:color w:val="222222"/>
+          <w:sz w:val="20"/>
+          <w:szCs w:val="20"/>
+          <w:lang w:val="es-ES"/>
+        </w:rPr>
+        <w:br/>
+        <w:t>          08 Mantenimiento equipo de transporte</w:t>
+      </w:r>
+      <w:r>
+        <w:rPr>
+          <w:rFonts w:ascii="Arial" w:hAnsi="Arial" w:cs="Arial"/>
+          <w:color w:val="222222"/>
+          <w:sz w:val="20"/>
+          <w:szCs w:val="20"/>
+          <w:lang w:val="es-ES"/>
+        </w:rPr>
+        <w:br/>
+        <w:t>          09 Combustibles</w:t>
+      </w:r>
+      <w:r>
+        <w:rPr>
+          <w:rFonts w:ascii="Arial" w:hAnsi="Arial" w:cs="Arial"/>
+          <w:color w:val="222222"/>
+          <w:sz w:val="20"/>
+          <w:szCs w:val="20"/>
+          <w:lang w:val="es-ES"/>
+        </w:rPr>
+        <w:br/>
+      </w:r>
+      <w:r>
+        <w:rPr>
+          <w:rFonts w:ascii="Arial" w:hAnsi="Arial" w:cs="Arial"/>
+          <w:color w:val="222222"/>
+          <w:sz w:val="20"/>
+          <w:szCs w:val="20"/>
+          <w:lang w:val="es-ES"/>
+        </w:rPr>
+        <w:lastRenderedPageBreak/>
+        <w:t>          10 Depreciacion</w:t>
+      </w:r>
+      <w:r>
+        <w:rPr>
+          <w:rFonts w:ascii="Arial" w:hAnsi="Arial" w:cs="Arial"/>
+          <w:color w:val="222222"/>
+          <w:sz w:val="20"/>
+          <w:szCs w:val="20"/>
+          <w:lang w:val="es-ES"/>
+        </w:rPr>
+        <w:br/>
+        <w:t>          11 Telefono</w:t>
+      </w:r>
+      <w:r>
+        <w:rPr>
+          <w:rFonts w:ascii="Arial" w:hAnsi="Arial" w:cs="Arial"/>
+          <w:color w:val="222222"/>
+          <w:sz w:val="20"/>
+          <w:szCs w:val="20"/>
+          <w:lang w:val="es-ES"/>
+        </w:rPr>
+        <w:br/>
+        <w:t>          12 Prestaciones laborales</w:t>
+      </w:r>
+      <w:r>
+        <w:rPr>
+          <w:rFonts w:ascii="Arial" w:hAnsi="Arial" w:cs="Arial"/>
+          <w:color w:val="222222"/>
+          <w:sz w:val="20"/>
+          <w:szCs w:val="20"/>
+          <w:lang w:val="es-ES"/>
+        </w:rPr>
+        <w:br/>
+        <w:t>          13 Renta local</w:t>
+      </w:r>
+      <w:r>
+        <w:rPr>
+          <w:rFonts w:ascii="Arial" w:hAnsi="Arial" w:cs="Arial"/>
+          <w:color w:val="222222"/>
+          <w:sz w:val="20"/>
+          <w:szCs w:val="20"/>
+          <w:lang w:val="es-ES"/>
+        </w:rPr>
+        <w:br/>
+        <w:t>          14 Constribucion y donaciones</w:t>
+      </w:r>
+      <w:r>
+        <w:rPr>
+          <w:rFonts w:ascii="Arial" w:hAnsi="Arial" w:cs="Arial"/>
+          <w:color w:val="222222"/>
+          <w:sz w:val="20"/>
+          <w:szCs w:val="20"/>
+          <w:lang w:val="es-ES"/>
+        </w:rPr>
+        <w:br/>
+        <w:t>          15 Representacion</w:t>
+      </w:r>
+      <w:r>
+        <w:rPr>
+          <w:rFonts w:ascii="Arial" w:hAnsi="Arial" w:cs="Arial"/>
+          <w:color w:val="222222"/>
+          <w:sz w:val="20"/>
+          <w:szCs w:val="20"/>
+          <w:lang w:val="es-ES"/>
+        </w:rPr>
+        <w:br/>
+        <w:t>          16 Publicidad</w:t>
+      </w:r>
+      <w:r>
+        <w:rPr>
+          <w:rFonts w:ascii="Arial" w:hAnsi="Arial" w:cs="Arial"/>
+          <w:color w:val="222222"/>
+          <w:sz w:val="20"/>
+          <w:szCs w:val="20"/>
+          <w:lang w:val="es-ES"/>
+        </w:rPr>
+        <w:br/>
+        <w:t>          17 Amortizacion</w:t>
+      </w:r>
+      <w:r>
+        <w:rPr>
+          <w:rFonts w:ascii="Arial" w:hAnsi="Arial" w:cs="Arial"/>
+          <w:color w:val="222222"/>
+          <w:sz w:val="20"/>
+          <w:szCs w:val="20"/>
+          <w:lang w:val="es-ES"/>
+        </w:rPr>
+        <w:br/>
+        <w:t>          18 Luz</w:t>
+      </w:r>
+      <w:r>
+        <w:rPr>
+          <w:rFonts w:ascii="Arial" w:hAnsi="Arial" w:cs="Arial"/>
+          <w:color w:val="222222"/>
+          <w:sz w:val="20"/>
+          <w:szCs w:val="20"/>
+          <w:lang w:val="es-ES"/>
+        </w:rPr>
+        <w:br/>
+      </w:r>
+      <w:r>
+        <w:rPr>
+          <w:rFonts w:ascii="Arial" w:hAnsi="Arial" w:cs="Arial"/>
+          <w:b/>
+          <w:color w:val="222222"/>
+          <w:sz w:val="20"/>
+          <w:szCs w:val="20"/>
+          <w:lang w:val="es-ES"/>
+        </w:rPr>
+        <w:t>     </w:t>
+      </w:r>
+      <w:r>
+        <w:rPr>
+          <w:rFonts w:ascii="Arial" w:hAnsi="Arial" w:cs="Arial"/>
+          <w:b/>
+          <w:color w:val="222222"/>
+          <w:sz w:val="20"/>
+          <w:szCs w:val="20"/>
+          <w:lang w:val="es-ES"/>
+        </w:rPr>
+        <w:t xml:space="preserve">     </w:t>
+      </w:r>
+      <w:r>
+        <w:rPr>
+          <w:rFonts w:ascii="Arial" w:hAnsi="Arial" w:cs="Arial"/>
+          <w:b/>
+          <w:color w:val="222222"/>
+          <w:sz w:val="20"/>
+          <w:szCs w:val="20"/>
+          <w:lang w:val="es-ES"/>
+        </w:rPr>
+        <w:t>19 Mantenimientos mobiliarios y equipo de oficina</w:t>
+      </w:r>
+      <w:r>
+        <w:rPr>
+          <w:rFonts w:ascii="Arial" w:hAnsi="Arial" w:cs="Arial"/>
+          <w:color w:val="222222"/>
+          <w:sz w:val="20"/>
+          <w:szCs w:val="20"/>
+          <w:lang w:val="es-ES"/>
+        </w:rPr>
+        <w:br/>
+        <w:t>           20 Dietas y viajes</w:t>
+      </w:r>
+      <w:r>
+        <w:rPr>
+          <w:rFonts w:ascii="Arial" w:hAnsi="Arial" w:cs="Arial"/>
+          <w:color w:val="222222"/>
+          <w:sz w:val="20"/>
+          <w:szCs w:val="20"/>
+          <w:lang w:val="es-ES"/>
+        </w:rPr>
+        <w:br/>
+        <w:t>           21 Honorarios profecionales</w:t>
+      </w:r>
+      <w:r>
+        <w:rPr>
+          <w:rFonts w:ascii="Arial" w:hAnsi="Arial" w:cs="Arial"/>
+          <w:color w:val="222222"/>
+          <w:sz w:val="20"/>
+          <w:szCs w:val="20"/>
+          <w:lang w:val="es-ES"/>
+        </w:rPr>
+        <w:br/>
+        <w:t>           22 Bonifiacion</w:t>
+      </w:r>
+      <w:r>
+        <w:rPr>
+          <w:rFonts w:ascii="Arial" w:hAnsi="Arial" w:cs="Arial"/>
+          <w:color w:val="222222"/>
+          <w:sz w:val="20"/>
+          <w:szCs w:val="20"/>
+          <w:lang w:val="es-ES"/>
+        </w:rPr>
+        <w:br/>
+        <w:t>           23</w:t>
+      </w:r>
+      <w:r>
+        <w:rPr>
+          <w:rFonts w:ascii="Arial" w:hAnsi="Arial" w:cs="Arial"/>
+          <w:color w:val="222222"/>
+          <w:sz w:val="20"/>
+          <w:szCs w:val="20"/>
+          <w:lang w:val="es-ES"/>
+        </w:rPr>
+        <w:br/>
+        <w:t>           24</w:t>
+      </w:r>
+      <w:r>
+        <w:rPr>
+          <w:rFonts w:ascii="Arial" w:hAnsi="Arial" w:cs="Arial"/>
+          <w:color w:val="222222"/>
+          <w:sz w:val="20"/>
+          <w:szCs w:val="20"/>
+          <w:lang w:val="es-ES"/>
+        </w:rPr>
+        <w:br/>
+        <w:t>           25</w:t>
+      </w:r>
+      <w:r>
+        <w:rPr>
+          <w:rFonts w:ascii="Arial" w:hAnsi="Arial" w:cs="Arial"/>
+          <w:color w:val="222222"/>
+          <w:sz w:val="20"/>
+          <w:szCs w:val="20"/>
+          <w:lang w:val="es-ES"/>
+        </w:rPr>
+        <w:br/>
+        <w:t>           26</w:t>
+      </w:r>
+      <w:r>
+        <w:rPr>
+          <w:rFonts w:ascii="Arial" w:hAnsi="Arial" w:cs="Arial"/>
+          <w:color w:val="222222"/>
+          <w:sz w:val="20"/>
+          <w:szCs w:val="20"/>
+          <w:lang w:val="es-ES"/>
+        </w:rPr>
+        <w:br/>
+      </w:r>
+      <w:r>
+        <w:rPr>
+          <w:rFonts w:ascii="Arial" w:hAnsi="Arial" w:cs="Arial"/>
+          <w:b/>
+          <w:color w:val="222222"/>
+          <w:sz w:val="20"/>
+          <w:szCs w:val="20"/>
+          <w:lang w:val="es-ES"/>
+        </w:rPr>
+        <w:t>    62 Gastos financiamientos</w:t>
+      </w:r>
+      <w:r>
+        <w:rPr>
+          <w:rFonts w:ascii="Arial" w:hAnsi="Arial" w:cs="Arial"/>
+          <w:color w:val="222222"/>
+          <w:sz w:val="20"/>
+          <w:szCs w:val="20"/>
+          <w:lang w:val="es-ES"/>
+        </w:rPr>
+        <w:br/>
+        <w:t>6200 Gastos financieros</w:t>
+      </w:r>
+      <w:r>
+        <w:rPr>
+          <w:rFonts w:ascii="Arial" w:hAnsi="Arial" w:cs="Arial"/>
+          <w:color w:val="222222"/>
+          <w:sz w:val="20"/>
+          <w:szCs w:val="20"/>
+          <w:lang w:val="es-ES"/>
+        </w:rPr>
+        <w:br/>
+        <w:t>          01 Intereses sobre prestamos</w:t>
+      </w:r>
+      <w:r>
+        <w:rPr>
+          <w:rFonts w:ascii="Arial" w:hAnsi="Arial" w:cs="Arial"/>
+          <w:color w:val="222222"/>
+          <w:sz w:val="20"/>
+          <w:szCs w:val="20"/>
+          <w:lang w:val="es-ES"/>
+        </w:rPr>
+        <w:br/>
+        <w:t>          02 Cargo bancario</w:t>
+      </w:r>
+      <w:r>
+        <w:rPr>
+          <w:rFonts w:ascii="Arial" w:hAnsi="Arial" w:cs="Arial"/>
+          <w:color w:val="222222"/>
+          <w:sz w:val="20"/>
+          <w:szCs w:val="20"/>
+          <w:lang w:val="es-ES"/>
+        </w:rPr>
+        <w:br/>
+        <w:t>          03</w:t>
+      </w:r>
+      <w:r>
+        <w:rPr>
+          <w:rFonts w:ascii="Arial" w:hAnsi="Arial" w:cs="Arial"/>
+          <w:color w:val="222222"/>
+          <w:sz w:val="20"/>
+          <w:szCs w:val="20"/>
+          <w:lang w:val="es-ES"/>
+        </w:rPr>
+        <w:br/>
+        <w:t>          04</w:t>
       </w:r>
       <w:r>
         <w:rPr>
@@ -3163,822 +3091,39 @@
           <w:szCs w:val="20"/>
           <w:lang w:val="es-ES"/>
         </w:rPr>
-        <w:t>5) Costos</w:t>
-      </w:r>
-      <w:r>
-        <w:rPr>
-          <w:rFonts w:ascii="Arial" w:hAnsi="Arial" w:cs="Arial"/>
-          <w:color w:val="222222"/>
-          <w:sz w:val="20"/>
-          <w:szCs w:val="20"/>
-          <w:lang w:val="es-ES"/>
-        </w:rPr>
-        <w:br/>
-        <w:t>     50 Costo de ventas</w:t>
-      </w:r>
-      <w:r>
-        <w:rPr>
-          <w:rFonts w:ascii="Arial" w:hAnsi="Arial" w:cs="Arial"/>
-          <w:color w:val="222222"/>
-          <w:sz w:val="20"/>
-          <w:szCs w:val="20"/>
-          <w:lang w:val="es-ES"/>
-        </w:rPr>
-        <w:br/>
-        <w:t>5000 Compras</w:t>
-      </w:r>
-      <w:r>
-        <w:rPr>
-          <w:rFonts w:ascii="Arial" w:hAnsi="Arial" w:cs="Arial"/>
-          <w:color w:val="222222"/>
-          <w:sz w:val="20"/>
-          <w:szCs w:val="20"/>
-          <w:lang w:val="es-ES"/>
-        </w:rPr>
-        <w:br/>
-        <w:t>5001 Flete en compras</w:t>
-      </w:r>
-      <w:r>
-        <w:rPr>
-          <w:rFonts w:ascii="Arial" w:hAnsi="Arial" w:cs="Arial"/>
-          <w:color w:val="222222"/>
-          <w:sz w:val="20"/>
-          <w:szCs w:val="20"/>
-          <w:lang w:val="es-ES"/>
-        </w:rPr>
-        <w:br/>
-        <w:t>5002 Descuento en compras</w:t>
-      </w:r>
-      <w:r>
-        <w:rPr>
-          <w:rFonts w:ascii="Arial" w:hAnsi="Arial" w:cs="Arial"/>
-          <w:color w:val="222222"/>
-          <w:sz w:val="20"/>
-          <w:szCs w:val="20"/>
-          <w:lang w:val="es-ES"/>
-        </w:rPr>
-        <w:br/>
-        <w:t>5003 Devoluciones en compras</w:t>
-      </w:r>
-      <w:r>
-        <w:rPr>
-          <w:rFonts w:ascii="Arial" w:hAnsi="Arial" w:cs="Arial"/>
-          <w:color w:val="222222"/>
-          <w:sz w:val="20"/>
-          <w:szCs w:val="20"/>
-          <w:lang w:val="es-ES"/>
-        </w:rPr>
-        <w:br/>
-        <w:t>5004 </w:t>
-      </w:r>
-      <w:r>
-        <w:rPr>
-          <w:rFonts w:ascii="Arial" w:hAnsi="Arial" w:cs="Arial"/>
-          <w:color w:val="222222"/>
-          <w:sz w:val="20"/>
-          <w:szCs w:val="20"/>
-          <w:lang w:val="es-ES"/>
-        </w:rPr>
-        <w:br/>
-      </w:r>
-      <w:r>
-        <w:rPr>
-          <w:rFonts w:ascii="Arial" w:hAnsi="Arial" w:cs="Arial"/>
-          <w:color w:val="222222"/>
-          <w:sz w:val="20"/>
-          <w:szCs w:val="20"/>
-          <w:lang w:val="es-ES"/>
-        </w:rPr>
-        <w:br/>
-      </w:r>
-      <w:r>
-        <w:rPr>
-          <w:rFonts w:ascii="Arial" w:hAnsi="Arial" w:cs="Arial"/>
-          <w:b/>
-          <w:bCs/>
-          <w:color w:val="222222"/>
-          <w:sz w:val="20"/>
-          <w:szCs w:val="20"/>
-          <w:lang w:val="es-ES"/>
-        </w:rPr>
-        <w:t>6) Cuentas de gastos </w:t>
-      </w:r>
-      <w:r>
-        <w:rPr>
-          <w:rFonts w:ascii="Arial" w:hAnsi="Arial" w:cs="Arial"/>
-          <w:color w:val="222222"/>
-          <w:sz w:val="20"/>
-          <w:szCs w:val="20"/>
-          <w:lang w:val="es-ES"/>
-        </w:rPr>
-        <w:br/>
-      </w:r>
-      <w:r>
-        <w:rPr>
-          <w:rFonts w:ascii="Arial" w:hAnsi="Arial" w:cs="Arial"/>
-          <w:b/>
-          <w:color w:val="222222"/>
-          <w:sz w:val="20"/>
-          <w:szCs w:val="20"/>
-          <w:lang w:val="es-ES"/>
-        </w:rPr>
-        <w:t>6000 Gastos generales y administrativos</w:t>
-      </w:r>
-      <w:r>
-        <w:rPr>
-          <w:rFonts w:ascii="Arial" w:hAnsi="Arial" w:cs="Arial"/>
-          <w:color w:val="222222"/>
-          <w:sz w:val="20"/>
-          <w:szCs w:val="20"/>
-          <w:lang w:val="es-ES"/>
-        </w:rPr>
-        <w:br/>
-        <w:t>          01 Sueldos</w:t>
-      </w:r>
-      <w:r>
-        <w:rPr>
-          <w:rFonts w:ascii="Arial" w:hAnsi="Arial" w:cs="Arial"/>
-          <w:color w:val="222222"/>
-          <w:sz w:val="20"/>
-          <w:szCs w:val="20"/>
-          <w:lang w:val="es-ES"/>
-        </w:rPr>
-        <w:br/>
-        <w:t xml:space="preserve">          02 </w:t>
-      </w:r>
-      <w:proofErr w:type="spellStart"/>
-      <w:r>
-        <w:rPr>
-          <w:rFonts w:ascii="Arial" w:hAnsi="Arial" w:cs="Arial"/>
-          <w:color w:val="222222"/>
-          <w:sz w:val="20"/>
-          <w:szCs w:val="20"/>
-          <w:lang w:val="es-ES"/>
-        </w:rPr>
-        <w:t>Regalia</w:t>
-      </w:r>
-      <w:proofErr w:type="spellEnd"/>
-      <w:r>
-        <w:rPr>
-          <w:rFonts w:ascii="Arial" w:hAnsi="Arial" w:cs="Arial"/>
-          <w:color w:val="222222"/>
-          <w:sz w:val="20"/>
-          <w:szCs w:val="20"/>
-          <w:lang w:val="es-ES"/>
-        </w:rPr>
-        <w:t xml:space="preserve"> pascual</w:t>
-      </w:r>
-      <w:r>
-        <w:rPr>
-          <w:rFonts w:ascii="Arial" w:hAnsi="Arial" w:cs="Arial"/>
-          <w:color w:val="222222"/>
-          <w:sz w:val="20"/>
-          <w:szCs w:val="20"/>
-          <w:lang w:val="es-ES"/>
-        </w:rPr>
-        <w:br/>
-        <w:t>          03 Vacaciones</w:t>
-      </w:r>
-      <w:r>
-        <w:rPr>
-          <w:rFonts w:ascii="Arial" w:hAnsi="Arial" w:cs="Arial"/>
-          <w:color w:val="222222"/>
-          <w:sz w:val="20"/>
-          <w:szCs w:val="20"/>
-          <w:lang w:val="es-ES"/>
-        </w:rPr>
-        <w:br/>
-        <w:t>          04 Seguro medico</w:t>
-      </w:r>
-      <w:r>
-        <w:rPr>
-          <w:rFonts w:ascii="Arial" w:hAnsi="Arial" w:cs="Arial"/>
-          <w:color w:val="222222"/>
-          <w:sz w:val="20"/>
-          <w:szCs w:val="20"/>
-          <w:lang w:val="es-ES"/>
-        </w:rPr>
-        <w:br/>
-        <w:t>          05 Impresos</w:t>
-      </w:r>
-      <w:r>
-        <w:rPr>
-          <w:rFonts w:ascii="Arial" w:hAnsi="Arial" w:cs="Arial"/>
-          <w:color w:val="222222"/>
-          <w:sz w:val="20"/>
-          <w:szCs w:val="20"/>
-          <w:lang w:val="es-ES"/>
-        </w:rPr>
-        <w:br/>
-        <w:t>          06 Materiales de oficina</w:t>
-      </w:r>
-      <w:r>
-        <w:rPr>
-          <w:rFonts w:ascii="Arial" w:hAnsi="Arial" w:cs="Arial"/>
-          <w:color w:val="222222"/>
-          <w:sz w:val="20"/>
-          <w:szCs w:val="20"/>
-          <w:lang w:val="es-ES"/>
-        </w:rPr>
-        <w:br/>
-        <w:t>          07 Limpieza</w:t>
-      </w:r>
-      <w:r>
-        <w:rPr>
-          <w:rFonts w:ascii="Arial" w:hAnsi="Arial" w:cs="Arial"/>
-          <w:color w:val="222222"/>
-          <w:sz w:val="20"/>
-          <w:szCs w:val="20"/>
-          <w:lang w:val="es-ES"/>
-        </w:rPr>
-        <w:br/>
-        <w:t>          08 Mantenimiento equipo de transporte</w:t>
-      </w:r>
-      <w:r>
-        <w:rPr>
-          <w:rFonts w:ascii="Arial" w:hAnsi="Arial" w:cs="Arial"/>
-          <w:color w:val="222222"/>
-          <w:sz w:val="20"/>
-          <w:szCs w:val="20"/>
-          <w:lang w:val="es-ES"/>
-        </w:rPr>
-        <w:br/>
-        <w:t>          09 Combustibles</w:t>
-      </w:r>
-      <w:r>
-        <w:rPr>
-          <w:rFonts w:ascii="Arial" w:hAnsi="Arial" w:cs="Arial"/>
-          <w:color w:val="222222"/>
-          <w:sz w:val="20"/>
-          <w:szCs w:val="20"/>
-          <w:lang w:val="es-ES"/>
-        </w:rPr>
-        <w:br/>
-      </w:r>
-      <w:r>
-        <w:rPr>
-          <w:rFonts w:ascii="Arial" w:hAnsi="Arial" w:cs="Arial"/>
-          <w:color w:val="222222"/>
-          <w:sz w:val="20"/>
-          <w:szCs w:val="20"/>
-          <w:lang w:val="es-ES"/>
-        </w:rPr>
-        <w:lastRenderedPageBreak/>
-        <w:t xml:space="preserve">          10 </w:t>
-      </w:r>
-      <w:proofErr w:type="spellStart"/>
-      <w:r>
-        <w:rPr>
-          <w:rFonts w:ascii="Arial" w:hAnsi="Arial" w:cs="Arial"/>
-          <w:color w:val="222222"/>
-          <w:sz w:val="20"/>
-          <w:szCs w:val="20"/>
-          <w:lang w:val="es-ES"/>
-        </w:rPr>
-        <w:t>Depreciacion</w:t>
-      </w:r>
-      <w:proofErr w:type="spellEnd"/>
-      <w:r>
-        <w:rPr>
-          <w:rFonts w:ascii="Arial" w:hAnsi="Arial" w:cs="Arial"/>
-          <w:color w:val="222222"/>
-          <w:sz w:val="20"/>
-          <w:szCs w:val="20"/>
-          <w:lang w:val="es-ES"/>
-        </w:rPr>
-        <w:br/>
-        <w:t xml:space="preserve">          11 </w:t>
-      </w:r>
-      <w:proofErr w:type="spellStart"/>
-      <w:r>
-        <w:rPr>
-          <w:rFonts w:ascii="Arial" w:hAnsi="Arial" w:cs="Arial"/>
-          <w:color w:val="222222"/>
-          <w:sz w:val="20"/>
-          <w:szCs w:val="20"/>
-          <w:lang w:val="es-ES"/>
-        </w:rPr>
-        <w:t>Telefono</w:t>
-      </w:r>
-      <w:proofErr w:type="spellEnd"/>
-      <w:r>
-        <w:rPr>
-          <w:rFonts w:ascii="Arial" w:hAnsi="Arial" w:cs="Arial"/>
-          <w:color w:val="222222"/>
-          <w:sz w:val="20"/>
-          <w:szCs w:val="20"/>
-          <w:lang w:val="es-ES"/>
-        </w:rPr>
-        <w:br/>
-        <w:t>          12 Prestaciones laborales</w:t>
-      </w:r>
-      <w:r>
-        <w:rPr>
-          <w:rFonts w:ascii="Arial" w:hAnsi="Arial" w:cs="Arial"/>
-          <w:color w:val="222222"/>
-          <w:sz w:val="20"/>
-          <w:szCs w:val="20"/>
-          <w:lang w:val="es-ES"/>
-        </w:rPr>
-        <w:br/>
-        <w:t>          13 Renta local</w:t>
-      </w:r>
-      <w:r>
-        <w:rPr>
-          <w:rFonts w:ascii="Arial" w:hAnsi="Arial" w:cs="Arial"/>
-          <w:color w:val="222222"/>
-          <w:sz w:val="20"/>
-          <w:szCs w:val="20"/>
-          <w:lang w:val="es-ES"/>
-        </w:rPr>
-        <w:br/>
-        <w:t xml:space="preserve">          14 </w:t>
-      </w:r>
-      <w:proofErr w:type="spellStart"/>
-      <w:r>
-        <w:rPr>
-          <w:rFonts w:ascii="Arial" w:hAnsi="Arial" w:cs="Arial"/>
-          <w:color w:val="222222"/>
-          <w:sz w:val="20"/>
-          <w:szCs w:val="20"/>
-          <w:lang w:val="es-ES"/>
-        </w:rPr>
-        <w:t>Constribucion</w:t>
-      </w:r>
-      <w:proofErr w:type="spellEnd"/>
-      <w:r>
-        <w:rPr>
-          <w:rFonts w:ascii="Arial" w:hAnsi="Arial" w:cs="Arial"/>
-          <w:color w:val="222222"/>
-          <w:sz w:val="20"/>
-          <w:szCs w:val="20"/>
-          <w:lang w:val="es-ES"/>
-        </w:rPr>
-        <w:t xml:space="preserve"> y donaciones</w:t>
-      </w:r>
-      <w:r>
-        <w:rPr>
-          <w:rFonts w:ascii="Arial" w:hAnsi="Arial" w:cs="Arial"/>
-          <w:color w:val="222222"/>
-          <w:sz w:val="20"/>
-          <w:szCs w:val="20"/>
-          <w:lang w:val="es-ES"/>
-        </w:rPr>
-        <w:br/>
-        <w:t xml:space="preserve">          15 </w:t>
-      </w:r>
-      <w:proofErr w:type="spellStart"/>
-      <w:r>
-        <w:rPr>
-          <w:rFonts w:ascii="Arial" w:hAnsi="Arial" w:cs="Arial"/>
-          <w:color w:val="222222"/>
-          <w:sz w:val="20"/>
-          <w:szCs w:val="20"/>
-          <w:lang w:val="es-ES"/>
-        </w:rPr>
-        <w:t>Representacion</w:t>
-      </w:r>
-      <w:proofErr w:type="spellEnd"/>
-      <w:r>
-        <w:rPr>
-          <w:rFonts w:ascii="Arial" w:hAnsi="Arial" w:cs="Arial"/>
-          <w:color w:val="222222"/>
-          <w:sz w:val="20"/>
-          <w:szCs w:val="20"/>
-          <w:lang w:val="es-ES"/>
-        </w:rPr>
-        <w:br/>
-        <w:t>          16 Publicidad</w:t>
-      </w:r>
-      <w:r>
-        <w:rPr>
-          <w:rFonts w:ascii="Arial" w:hAnsi="Arial" w:cs="Arial"/>
-          <w:color w:val="222222"/>
-          <w:sz w:val="20"/>
-          <w:szCs w:val="20"/>
-          <w:lang w:val="es-ES"/>
-        </w:rPr>
-        <w:br/>
-        <w:t xml:space="preserve">          17 </w:t>
-      </w:r>
-      <w:proofErr w:type="spellStart"/>
-      <w:r>
-        <w:rPr>
-          <w:rFonts w:ascii="Arial" w:hAnsi="Arial" w:cs="Arial"/>
-          <w:color w:val="222222"/>
-          <w:sz w:val="20"/>
-          <w:szCs w:val="20"/>
-          <w:lang w:val="es-ES"/>
-        </w:rPr>
-        <w:t>Amortizacion</w:t>
-      </w:r>
-      <w:proofErr w:type="spellEnd"/>
-      <w:r>
-        <w:rPr>
-          <w:rFonts w:ascii="Arial" w:hAnsi="Arial" w:cs="Arial"/>
-          <w:color w:val="222222"/>
-          <w:sz w:val="20"/>
-          <w:szCs w:val="20"/>
-          <w:lang w:val="es-ES"/>
-        </w:rPr>
-        <w:br/>
-        <w:t>          18 Luz</w:t>
-      </w:r>
-      <w:r>
-        <w:rPr>
-          <w:rFonts w:ascii="Arial" w:hAnsi="Arial" w:cs="Arial"/>
-          <w:color w:val="222222"/>
-          <w:sz w:val="20"/>
-          <w:szCs w:val="20"/>
-          <w:lang w:val="es-ES"/>
-        </w:rPr>
-        <w:br/>
-      </w:r>
-      <w:r>
-        <w:rPr>
-          <w:rFonts w:ascii="Arial" w:hAnsi="Arial" w:cs="Arial"/>
-          <w:b/>
-          <w:color w:val="222222"/>
-          <w:sz w:val="20"/>
-          <w:szCs w:val="20"/>
-          <w:lang w:val="es-ES"/>
-        </w:rPr>
-        <w:t>     </w:t>
-      </w:r>
-      <w:r>
-        <w:rPr>
-          <w:rFonts w:ascii="Arial" w:hAnsi="Arial" w:cs="Arial"/>
-          <w:b/>
-          <w:color w:val="222222"/>
-          <w:sz w:val="20"/>
-          <w:szCs w:val="20"/>
-          <w:lang w:val="es-ES"/>
-        </w:rPr>
-        <w:t xml:space="preserve">     </w:t>
-      </w:r>
-      <w:r>
-        <w:rPr>
-          <w:rFonts w:ascii="Arial" w:hAnsi="Arial" w:cs="Arial"/>
-          <w:b/>
-          <w:color w:val="222222"/>
-          <w:sz w:val="20"/>
-          <w:szCs w:val="20"/>
-          <w:lang w:val="es-ES"/>
-        </w:rPr>
-        <w:t>19 Mantenimientos mobiliarios y equipo de oficina</w:t>
-      </w:r>
-      <w:r>
-        <w:rPr>
-          <w:rFonts w:ascii="Arial" w:hAnsi="Arial" w:cs="Arial"/>
-          <w:color w:val="222222"/>
-          <w:sz w:val="20"/>
-          <w:szCs w:val="20"/>
-          <w:lang w:val="es-ES"/>
-        </w:rPr>
-        <w:br/>
-        <w:t>           20 Dietas y viajes</w:t>
-      </w:r>
-      <w:r>
-        <w:rPr>
-          <w:rFonts w:ascii="Arial" w:hAnsi="Arial" w:cs="Arial"/>
-          <w:color w:val="222222"/>
-          <w:sz w:val="20"/>
-          <w:szCs w:val="20"/>
-          <w:lang w:val="es-ES"/>
-        </w:rPr>
-        <w:br/>
-        <w:t xml:space="preserve">           21 Honorarios </w:t>
-      </w:r>
-      <w:proofErr w:type="spellStart"/>
-      <w:r>
-        <w:rPr>
-          <w:rFonts w:ascii="Arial" w:hAnsi="Arial" w:cs="Arial"/>
-          <w:color w:val="222222"/>
-          <w:sz w:val="20"/>
-          <w:szCs w:val="20"/>
-          <w:lang w:val="es-ES"/>
-        </w:rPr>
-        <w:t>profecionales</w:t>
-      </w:r>
-      <w:proofErr w:type="spellEnd"/>
-      <w:r>
-        <w:rPr>
-          <w:rFonts w:ascii="Arial" w:hAnsi="Arial" w:cs="Arial"/>
-          <w:color w:val="222222"/>
-          <w:sz w:val="20"/>
-          <w:szCs w:val="20"/>
-          <w:lang w:val="es-ES"/>
-        </w:rPr>
-        <w:br/>
-        <w:t xml:space="preserve">           22 </w:t>
-      </w:r>
-      <w:proofErr w:type="spellStart"/>
-      <w:r>
-        <w:rPr>
-          <w:rFonts w:ascii="Arial" w:hAnsi="Arial" w:cs="Arial"/>
-          <w:color w:val="222222"/>
-          <w:sz w:val="20"/>
-          <w:szCs w:val="20"/>
-          <w:lang w:val="es-ES"/>
-        </w:rPr>
-        <w:t>Bonifiacion</w:t>
-      </w:r>
-      <w:proofErr w:type="spellEnd"/>
-      <w:r>
-        <w:rPr>
-          <w:rFonts w:ascii="Arial" w:hAnsi="Arial" w:cs="Arial"/>
-          <w:color w:val="222222"/>
-          <w:sz w:val="20"/>
-          <w:szCs w:val="20"/>
-          <w:lang w:val="es-ES"/>
-        </w:rPr>
-        <w:br/>
-        <w:t>           23</w:t>
-      </w:r>
-      <w:r>
-        <w:rPr>
-          <w:rFonts w:ascii="Arial" w:hAnsi="Arial" w:cs="Arial"/>
-          <w:color w:val="222222"/>
-          <w:sz w:val="20"/>
-          <w:szCs w:val="20"/>
-          <w:lang w:val="es-ES"/>
-        </w:rPr>
-        <w:br/>
-        <w:t>           24</w:t>
-      </w:r>
-      <w:r>
-        <w:rPr>
-          <w:rFonts w:ascii="Arial" w:hAnsi="Arial" w:cs="Arial"/>
-          <w:color w:val="222222"/>
-          <w:sz w:val="20"/>
-          <w:szCs w:val="20"/>
-          <w:lang w:val="es-ES"/>
-        </w:rPr>
-        <w:br/>
-        <w:t>           25</w:t>
-      </w:r>
-      <w:r>
-        <w:rPr>
-          <w:rFonts w:ascii="Arial" w:hAnsi="Arial" w:cs="Arial"/>
-          <w:color w:val="222222"/>
-          <w:sz w:val="20"/>
-          <w:szCs w:val="20"/>
-          <w:lang w:val="es-ES"/>
-        </w:rPr>
-        <w:br/>
-        <w:t>           26</w:t>
-      </w:r>
-      <w:r>
-        <w:rPr>
-          <w:rFonts w:ascii="Arial" w:hAnsi="Arial" w:cs="Arial"/>
-          <w:color w:val="222222"/>
-          <w:sz w:val="20"/>
-          <w:szCs w:val="20"/>
-          <w:lang w:val="es-ES"/>
-        </w:rPr>
-        <w:br/>
-      </w:r>
-      <w:r>
-        <w:rPr>
-          <w:rFonts w:ascii="Arial" w:hAnsi="Arial" w:cs="Arial"/>
-          <w:b/>
-          <w:color w:val="222222"/>
-          <w:sz w:val="20"/>
-          <w:szCs w:val="20"/>
-          <w:lang w:val="es-ES"/>
-        </w:rPr>
-        <w:t>    62 Gastos financiamientos</w:t>
-      </w:r>
-      <w:r>
-        <w:rPr>
-          <w:rFonts w:ascii="Arial" w:hAnsi="Arial" w:cs="Arial"/>
-          <w:color w:val="222222"/>
-          <w:sz w:val="20"/>
-          <w:szCs w:val="20"/>
-          <w:lang w:val="es-ES"/>
-        </w:rPr>
-        <w:br/>
-        <w:t>6200 Gastos financieros</w:t>
-      </w:r>
-      <w:r>
-        <w:rPr>
-          <w:rFonts w:ascii="Arial" w:hAnsi="Arial" w:cs="Arial"/>
-          <w:color w:val="222222"/>
-          <w:sz w:val="20"/>
-          <w:szCs w:val="20"/>
-          <w:lang w:val="es-ES"/>
-        </w:rPr>
-        <w:br/>
-        <w:t>          01 Intereses sobre prestamos</w:t>
-      </w:r>
-      <w:r>
-        <w:rPr>
-          <w:rFonts w:ascii="Arial" w:hAnsi="Arial" w:cs="Arial"/>
-          <w:color w:val="222222"/>
-          <w:sz w:val="20"/>
-          <w:szCs w:val="20"/>
-          <w:lang w:val="es-ES"/>
-        </w:rPr>
-        <w:br/>
-        <w:t>          02 Cargo bancario</w:t>
-      </w:r>
-      <w:r>
-        <w:rPr>
-          <w:rFonts w:ascii="Arial" w:hAnsi="Arial" w:cs="Arial"/>
-          <w:color w:val="222222"/>
-          <w:sz w:val="20"/>
-          <w:szCs w:val="20"/>
-          <w:lang w:val="es-ES"/>
-        </w:rPr>
-        <w:br/>
-        <w:t>          03</w:t>
-      </w:r>
-      <w:r>
-        <w:rPr>
-          <w:rFonts w:ascii="Arial" w:hAnsi="Arial" w:cs="Arial"/>
-          <w:color w:val="222222"/>
-          <w:sz w:val="20"/>
-          <w:szCs w:val="20"/>
-          <w:lang w:val="es-ES"/>
-        </w:rPr>
-        <w:br/>
-        <w:t>          04</w:t>
-      </w:r>
-      <w:r>
-        <w:rPr>
-          <w:rFonts w:ascii="Arial" w:hAnsi="Arial" w:cs="Arial"/>
-          <w:color w:val="222222"/>
-          <w:sz w:val="20"/>
-          <w:szCs w:val="20"/>
-          <w:lang w:val="es-ES"/>
-        </w:rPr>
-        <w:br/>
-      </w:r>
-      <w:r>
-        <w:rPr>
-          <w:rFonts w:ascii="Arial" w:hAnsi="Arial" w:cs="Arial"/>
-          <w:color w:val="222222"/>
-          <w:sz w:val="20"/>
-          <w:szCs w:val="20"/>
-          <w:lang w:val="es-ES"/>
-        </w:rPr>
-        <w:br/>
-      </w:r>
-      <w:r>
-        <w:rPr>
-          <w:rFonts w:ascii="Arial" w:hAnsi="Arial" w:cs="Arial"/>
-          <w:b/>
-          <w:bCs/>
-          <w:color w:val="222222"/>
-          <w:sz w:val="20"/>
-          <w:szCs w:val="20"/>
-          <w:lang w:val="es-ES"/>
-        </w:rPr>
-        <w:t xml:space="preserve">7) Cuentas de </w:t>
-      </w:r>
-      <w:r>
-        <w:rPr>
-          <w:rFonts w:ascii="Arial" w:hAnsi="Arial" w:cs="Arial"/>
-          <w:b/>
-          <w:bCs/>
-          <w:color w:val="222222"/>
-          <w:sz w:val="20"/>
-          <w:szCs w:val="20"/>
-          <w:lang w:val="es-ES"/>
-        </w:rPr>
-        <w:t>Resúmenes</w:t>
-      </w:r>
-      <w:r>
-        <w:rPr>
-          <w:rFonts w:ascii="Arial" w:hAnsi="Arial" w:cs="Arial"/>
-          <w:color w:val="222222"/>
-          <w:sz w:val="20"/>
-          <w:szCs w:val="20"/>
-          <w:lang w:val="es-ES"/>
-        </w:rPr>
-        <w:br/>
-        <w:t xml:space="preserve">7000 Resumen de ganancias y </w:t>
-      </w:r>
-      <w:proofErr w:type="spellStart"/>
-      <w:r>
-        <w:rPr>
-          <w:rFonts w:ascii="Arial" w:hAnsi="Arial" w:cs="Arial"/>
-          <w:color w:val="222222"/>
-          <w:sz w:val="20"/>
-          <w:szCs w:val="20"/>
-          <w:lang w:val="es-ES"/>
-        </w:rPr>
-        <w:t>perdidas</w:t>
-      </w:r>
-      <w:proofErr w:type="spellEnd"/>
-      <w:r>
-        <w:rPr>
-          <w:rFonts w:ascii="Arial" w:hAnsi="Arial" w:cs="Arial"/>
-          <w:color w:val="222222"/>
-          <w:sz w:val="20"/>
-          <w:szCs w:val="20"/>
-          <w:lang w:val="es-ES"/>
-        </w:rPr>
-        <w:br/>
-      </w:r>
-      <w:r>
-        <w:rPr>
-          <w:rFonts w:ascii="Arial" w:hAnsi="Arial" w:cs="Arial"/>
-          <w:color w:val="222222"/>
-          <w:sz w:val="20"/>
-          <w:szCs w:val="20"/>
-          <w:lang w:val="es-ES"/>
-        </w:rPr>
-        <w:br/>
-        <w:t xml:space="preserve">Este es un </w:t>
-      </w:r>
-      <w:proofErr w:type="spellStart"/>
-      <w:r>
-        <w:rPr>
-          <w:rFonts w:ascii="Arial" w:hAnsi="Arial" w:cs="Arial"/>
-          <w:color w:val="222222"/>
-          <w:sz w:val="20"/>
-          <w:szCs w:val="20"/>
-          <w:lang w:val="es-ES"/>
-        </w:rPr>
-        <w:t>catalogo</w:t>
-      </w:r>
-      <w:proofErr w:type="spellEnd"/>
-      <w:r>
-        <w:rPr>
-          <w:rFonts w:ascii="Arial" w:hAnsi="Arial" w:cs="Arial"/>
-          <w:color w:val="222222"/>
-          <w:sz w:val="20"/>
-          <w:szCs w:val="20"/>
-          <w:lang w:val="es-ES"/>
-        </w:rPr>
-        <w:t xml:space="preserve"> de las cuentas </w:t>
-      </w:r>
-      <w:proofErr w:type="spellStart"/>
-      <w:r>
-        <w:rPr>
-          <w:rFonts w:ascii="Arial" w:hAnsi="Arial" w:cs="Arial"/>
-          <w:color w:val="222222"/>
-          <w:sz w:val="20"/>
-          <w:szCs w:val="20"/>
-          <w:lang w:val="es-ES"/>
-        </w:rPr>
-        <w:t>mas</w:t>
-      </w:r>
-      <w:proofErr w:type="spellEnd"/>
-      <w:r>
-        <w:rPr>
-          <w:rFonts w:ascii="Arial" w:hAnsi="Arial" w:cs="Arial"/>
-          <w:color w:val="222222"/>
-          <w:sz w:val="20"/>
-          <w:szCs w:val="20"/>
-          <w:lang w:val="es-ES"/>
-        </w:rPr>
-        <w:t xml:space="preserve"> usadas y sencillas </w:t>
-      </w:r>
-      <w:proofErr w:type="spellStart"/>
-      <w:r>
-        <w:rPr>
-          <w:rFonts w:ascii="Arial" w:hAnsi="Arial" w:cs="Arial"/>
-          <w:color w:val="222222"/>
-          <w:sz w:val="20"/>
-          <w:szCs w:val="20"/>
-          <w:lang w:val="es-ES"/>
-        </w:rPr>
-        <w:t>mas</w:t>
-      </w:r>
-      <w:proofErr w:type="spellEnd"/>
-      <w:r>
-        <w:rPr>
-          <w:rFonts w:ascii="Arial" w:hAnsi="Arial" w:cs="Arial"/>
-          <w:color w:val="222222"/>
-          <w:sz w:val="20"/>
-          <w:szCs w:val="20"/>
-          <w:lang w:val="es-ES"/>
-        </w:rPr>
-        <w:t xml:space="preserve"> adelante agregare mucha </w:t>
-      </w:r>
-      <w:proofErr w:type="spellStart"/>
-      <w:r>
-        <w:rPr>
-          <w:rFonts w:ascii="Arial" w:hAnsi="Arial" w:cs="Arial"/>
-          <w:color w:val="222222"/>
-          <w:sz w:val="20"/>
-          <w:szCs w:val="20"/>
-          <w:lang w:val="es-ES"/>
-        </w:rPr>
-        <w:t>mas</w:t>
-      </w:r>
-      <w:proofErr w:type="spellEnd"/>
-      <w:r>
-        <w:rPr>
-          <w:rFonts w:ascii="Arial" w:hAnsi="Arial" w:cs="Arial"/>
-          <w:color w:val="222222"/>
-          <w:sz w:val="20"/>
-          <w:szCs w:val="20"/>
-          <w:lang w:val="es-ES"/>
-        </w:rPr>
-        <w:t xml:space="preserve"> cuentas.</w:t>
+        <w:t>7) Cuentas de Resúmenes</w:t>
+      </w:r>
+      <w:r>
+        <w:rPr>
+          <w:rFonts w:ascii="Arial" w:hAnsi="Arial" w:cs="Arial"/>
+          <w:color w:val="222222"/>
+          <w:sz w:val="20"/>
+          <w:szCs w:val="20"/>
+          <w:lang w:val="es-ES"/>
+        </w:rPr>
+        <w:br/>
+        <w:t>7000 Resumen de ganancias y perdidas</w:t>
+      </w:r>
+      <w:r>
+        <w:rPr>
+          <w:rFonts w:ascii="Arial" w:hAnsi="Arial" w:cs="Arial"/>
+          <w:color w:val="222222"/>
+          <w:sz w:val="20"/>
+          <w:szCs w:val="20"/>
+          <w:lang w:val="es-ES"/>
+        </w:rPr>
+        <w:br/>
+      </w:r>
+      <w:r>
+        <w:rPr>
+          <w:rFonts w:ascii="Arial" w:hAnsi="Arial" w:cs="Arial"/>
+          <w:color w:val="222222"/>
+          <w:sz w:val="20"/>
+          <w:szCs w:val="20"/>
+          <w:lang w:val="es-ES"/>
+        </w:rPr>
+        <w:br/>
+        <w:t>Este es un catalogo de las cuentas mas usadas y sencillas mas adelante agregare mucha mas cuentas.</w:t>
       </w:r>
     </w:p>
     <w:p>
@@ -3990,11 +3135,11 @@
       <w:r>
         <w:rPr>
           <w:noProof/>
-          <w:lang w:val="es-ES"/>
+          <w:lang w:val="es-ES" w:eastAsia="es-ES"/>
         </w:rPr>
         <w:lastRenderedPageBreak/>
         <w:drawing>
-          <wp:anchor distT="0" distB="0" distL="114300" distR="114300" simplePos="0" relativeHeight="251658240" behindDoc="0" locked="0" layoutInCell="1" allowOverlap="1" wp14:anchorId="75D8741E" wp14:editId="0F4E732F">
+          <wp:anchor distT="0" distB="0" distL="114300" distR="114300" simplePos="0" relativeHeight="251659264" behindDoc="0" locked="0" layoutInCell="1" allowOverlap="1" wp14:anchorId="6DEF9F6C" wp14:editId="1CC3DE82">
             <wp:simplePos x="0" y="0"/>
             <wp:positionH relativeFrom="column">
               <wp:posOffset>-739554</wp:posOffset>
@@ -4078,26 +3223,12 @@
           <w:lang w:val="es-ES"/>
         </w:rPr>
       </w:pPr>
-      <w:proofErr w:type="spellStart"/>
       <w:r>
         <w:rPr>
           <w:lang w:val="es-ES"/>
         </w:rPr>
         <w:lastRenderedPageBreak/>
-        <w:t>Modulo</w:t>
-      </w:r>
-      <w:proofErr w:type="spellEnd"/>
-      <w:r>
-        <w:rPr>
-          <w:lang w:val="es-ES"/>
-        </w:rPr>
-        <w:t xml:space="preserve"> de ventas e </w:t>
-      </w:r>
-      <w:r>
-        <w:rPr>
-          <w:lang w:val="es-ES"/>
-        </w:rPr>
-        <w:t>Ítems</w:t>
+        <w:t>Módulo de ventas e Ítems</w:t>
       </w:r>
     </w:p>
     <w:p>
@@ -4163,21 +3294,7 @@
         <w:rPr>
           <w:lang w:val="es-ES"/>
         </w:rPr>
-        <w:t xml:space="preserve">Tipo </w:t>
-      </w:r>
-      <w:proofErr w:type="spellStart"/>
-      <w:r>
-        <w:rPr>
-          <w:lang w:val="es-ES"/>
-        </w:rPr>
-        <w:t>item</w:t>
-      </w:r>
-      <w:proofErr w:type="spellEnd"/>
-      <w:r>
-        <w:rPr>
-          <w:lang w:val="es-ES"/>
-        </w:rPr>
-        <w:t xml:space="preserve"> =&gt; tabla de producto y servicio</w:t>
+        <w:t>Tipo ítem =&gt; tabla de producto y servicio</w:t>
       </w:r>
     </w:p>
     <w:p>
@@ -4256,7 +3373,7 @@
         <w:rPr>
           <w:lang w:val="es-ES"/>
         </w:rPr>
-        <w:t xml:space="preserve">Ventas comprobante </w:t>
+        <w:t xml:space="preserve">Ventas comprobantes </w:t>
       </w:r>
     </w:p>
     <w:p>
@@ -4295,21 +3412,7 @@
         <w:rPr>
           <w:lang w:val="es-ES"/>
         </w:rPr>
-        <w:t xml:space="preserve">Venta de </w:t>
-      </w:r>
-      <w:proofErr w:type="spellStart"/>
-      <w:r>
-        <w:rPr>
-          <w:lang w:val="es-ES"/>
-        </w:rPr>
-        <w:t>régimenes</w:t>
-      </w:r>
-      <w:proofErr w:type="spellEnd"/>
-      <w:r>
-        <w:rPr>
-          <w:lang w:val="es-ES"/>
-        </w:rPr>
-        <w:t xml:space="preserve"> especiales</w:t>
+        <w:t>Venta de regímenes especiales</w:t>
       </w:r>
     </w:p>
     <w:p>
@@ -4335,166 +3438,708 @@
         <w:rPr>
           <w:lang w:val="es-ES"/>
         </w:rPr>
+        <w:t xml:space="preserve"> Ítems  ===</w:t>
+      </w:r>
+      <w:r>
+        <w:rPr>
+          <w:lang w:val="es-ES"/>
+        </w:rPr>
         <w:t xml:space="preserve"> </w:t>
       </w:r>
-      <w:proofErr w:type="spellStart"/>
-      <w:r>
-        <w:rPr>
-          <w:lang w:val="es-ES"/>
-        </w:rPr>
-        <w:t>Items</w:t>
-      </w:r>
-      <w:proofErr w:type="spellEnd"/>
-      <w:r>
-        <w:rPr>
-          <w:lang w:val="es-ES"/>
-        </w:rPr>
-        <w:t xml:space="preserve">  ===</w:t>
-      </w:r>
-      <w:r>
-        <w:rPr>
-          <w:lang w:val="es-ES"/>
-        </w:rPr>
-        <w:t xml:space="preserve"> </w:t>
-      </w:r>
-      <w:r>
-        <w:rPr>
-          <w:lang w:val="es-ES"/>
-        </w:rPr>
-        <w:t>Bienes y servicios == tipos de ventas == Facturas == cuentas que afectan == agrupación por estado</w:t>
-      </w:r>
-      <w:r>
-        <w:rPr>
-          <w:lang w:val="es-ES"/>
-        </w:rPr>
-        <w:t>.</w:t>
-      </w:r>
-    </w:p>
-    <w:p>
-      <w:pPr>
-        <w:tabs>
-          <w:tab w:val="left" w:pos="2367"/>
-        </w:tabs>
-        <w:rPr>
-          <w:lang w:val="es-ES"/>
-        </w:rPr>
-      </w:pPr>
-    </w:p>
-    <w:p>
-      <w:pPr>
-        <w:tabs>
-          <w:tab w:val="left" w:pos="2367"/>
-        </w:tabs>
-        <w:rPr>
-          <w:lang w:val="es-ES"/>
-        </w:rPr>
-      </w:pPr>
-      <w:r>
-        <w:rPr>
-          <w:lang w:val="es-ES"/>
-        </w:rPr>
-        <w:t>NOTAS</w:t>
-      </w:r>
-    </w:p>
-    <w:p>
-      <w:pPr>
-        <w:pStyle w:val="ListParagraph"/>
-        <w:numPr>
-          <w:ilvl w:val="0"/>
-          <w:numId w:val="4"/>
-        </w:numPr>
-        <w:tabs>
-          <w:tab w:val="left" w:pos="2367"/>
-        </w:tabs>
-        <w:rPr>
-          <w:lang w:val="es-ES"/>
-        </w:rPr>
-      </w:pPr>
-      <w:r>
-        <w:rPr>
-          <w:lang w:val="es-ES"/>
-        </w:rPr>
-        <w:t>AGREGAR CAMPO SUCURSAL EN LA EMPRESA</w:t>
-      </w:r>
-    </w:p>
-    <w:p>
-      <w:pPr>
-        <w:pStyle w:val="ListParagraph"/>
-        <w:numPr>
-          <w:ilvl w:val="0"/>
-          <w:numId w:val="4"/>
-        </w:numPr>
-        <w:tabs>
-          <w:tab w:val="left" w:pos="2367"/>
-        </w:tabs>
-        <w:rPr>
-          <w:lang w:val="es-ES"/>
-        </w:rPr>
-      </w:pPr>
-    </w:p>
-    <w:p>
-      <w:pPr>
-        <w:rPr>
-          <w:lang w:val="es-ES"/>
-        </w:rPr>
-      </w:pPr>
-    </w:p>
-    <w:p>
-      <w:pPr>
-        <w:rPr>
-          <w:lang w:val="es-ES"/>
-        </w:rPr>
-      </w:pPr>
-    </w:p>
-    <w:p>
-      <w:pPr>
-        <w:rPr>
-          <w:lang w:val="es-ES"/>
-        </w:rPr>
-      </w:pPr>
-    </w:p>
-    <w:p>
-      <w:pPr>
-        <w:rPr>
-          <w:lang w:val="es-ES"/>
-        </w:rPr>
-      </w:pPr>
-    </w:p>
-    <w:p>
-      <w:pPr>
-        <w:rPr>
-          <w:lang w:val="es-ES"/>
-        </w:rPr>
-      </w:pPr>
-    </w:p>
-    <w:p>
-      <w:pPr>
-        <w:rPr>
-          <w:lang w:val="es-ES"/>
-        </w:rPr>
-      </w:pPr>
-    </w:p>
-    <w:p>
-      <w:pPr>
-        <w:rPr>
-          <w:lang w:val="es-ES"/>
-        </w:rPr>
-      </w:pPr>
-    </w:p>
-    <w:p>
-      <w:pPr>
-        <w:rPr>
-          <w:lang w:val="es-ES"/>
-        </w:rPr>
-      </w:pPr>
-    </w:p>
-    <w:p>
-      <w:pPr>
-        <w:rPr>
-          <w:lang w:val="es-ES"/>
-        </w:rPr>
-      </w:pPr>
-    </w:p>
+      <w:r>
+        <w:rPr>
+          <w:lang w:val="es-ES"/>
+        </w:rPr>
+        <w:t>Bienes y servicios == tipos de ventas == Facturas == cuentas que afectan == agrupación por estado.</w:t>
+      </w:r>
+    </w:p>
+    <w:p>
+      <w:pPr>
+        <w:rPr>
+          <w:lang w:val="es-ES"/>
+        </w:rPr>
+      </w:pPr>
+    </w:p>
+    <w:p>
+      <w:pPr>
+        <w:rPr>
+          <w:lang w:val="es-ES"/>
+        </w:rPr>
+      </w:pPr>
+    </w:p>
+    <w:p>
+      <w:pPr>
+        <w:rPr>
+          <w:lang w:val="es-ES"/>
+        </w:rPr>
+      </w:pPr>
+    </w:p>
+    <w:p>
+      <w:pPr>
+        <w:rPr>
+          <w:lang w:val="es-ES"/>
+        </w:rPr>
+      </w:pPr>
+    </w:p>
+    <w:p>
+      <w:pPr>
+        <w:rPr>
+          <w:lang w:val="es-ES"/>
+        </w:rPr>
+      </w:pPr>
+    </w:p>
+    <w:p>
+      <w:pPr>
+        <w:rPr>
+          <w:lang w:val="es-ES"/>
+        </w:rPr>
+      </w:pPr>
+    </w:p>
+    <w:p>
+      <w:pPr>
+        <w:rPr>
+          <w:lang w:val="es-ES"/>
+        </w:rPr>
+      </w:pPr>
+    </w:p>
+    <w:p>
+      <w:pPr>
+        <w:rPr>
+          <w:lang w:val="es-ES"/>
+        </w:rPr>
+      </w:pPr>
+    </w:p>
+    <w:p>
+      <w:pPr>
+        <w:rPr>
+          <w:lang w:val="es-ES"/>
+        </w:rPr>
+      </w:pPr>
+    </w:p>
+    <w:p>
+      <w:pPr>
+        <w:rPr>
+          <w:lang w:val="es-ES"/>
+        </w:rPr>
+      </w:pPr>
+      <w:r>
+        <w:rPr>
+          <w:lang w:val="es-ES"/>
+        </w:rPr>
+        <w:lastRenderedPageBreak/>
+        <w:t>Tipos de Ventas:</w:t>
+      </w:r>
+    </w:p>
+    <w:p>
+      <w:pPr>
+        <w:rPr>
+          <w:lang w:val="es-ES"/>
+        </w:rPr>
+      </w:pPr>
+      <w:r>
+        <w:rPr>
+          <w:lang w:val="es-ES"/>
+        </w:rPr>
+        <w:t>Comprobante Fiscal (B01) Características:</w:t>
+      </w:r>
+    </w:p>
+    <w:p>
+      <w:pPr>
+        <w:rPr>
+          <w:lang w:val="es-ES"/>
+        </w:rPr>
+      </w:pPr>
+      <w:r>
+        <w:rPr>
+          <w:lang w:val="es-ES"/>
+        </w:rPr>
+        <w:t>-Datos de quien recibe la factura</w:t>
+      </w:r>
+    </w:p>
+    <w:p>
+      <w:pPr>
+        <w:rPr>
+          <w:lang w:val="es-ES"/>
+        </w:rPr>
+      </w:pPr>
+      <w:r>
+        <w:rPr>
+          <w:lang w:val="es-ES"/>
+        </w:rPr>
+        <w:t>-Datos de quien emite la factura</w:t>
+      </w:r>
+    </w:p>
+    <w:p>
+      <w:pPr>
+        <w:rPr>
+          <w:lang w:val="es-ES"/>
+        </w:rPr>
+      </w:pPr>
+      <w:r>
+        <w:rPr>
+          <w:lang w:val="es-ES"/>
+        </w:rPr>
+        <w:t>Numero de factura</w:t>
+      </w:r>
+    </w:p>
+    <w:p>
+      <w:pPr>
+        <w:rPr>
+          <w:lang w:val="es-ES"/>
+        </w:rPr>
+      </w:pPr>
+      <w:r>
+        <w:rPr>
+          <w:lang w:val="es-ES"/>
+        </w:rPr>
+        <w:t>Numero de Comprobante fiscal</w:t>
+      </w:r>
+    </w:p>
+    <w:p>
+      <w:pPr>
+        <w:rPr>
+          <w:lang w:val="es-ES"/>
+        </w:rPr>
+      </w:pPr>
+      <w:r>
+        <w:rPr>
+          <w:lang w:val="es-ES"/>
+        </w:rPr>
+        <w:t>Fecha de vencimiento del comprobante fiscal</w:t>
+      </w:r>
+    </w:p>
+    <w:p>
+      <w:pPr>
+        <w:rPr>
+          <w:lang w:val="es-ES"/>
+        </w:rPr>
+      </w:pPr>
+      <w:r>
+        <w:rPr>
+          <w:lang w:val="es-ES"/>
+        </w:rPr>
+        <w:t>Detalles de facturación</w:t>
+      </w:r>
+    </w:p>
+    <w:p>
+      <w:pPr>
+        <w:rPr>
+          <w:lang w:val="es-ES"/>
+        </w:rPr>
+      </w:pPr>
+      <w:r>
+        <w:rPr>
+          <w:lang w:val="es-ES"/>
+        </w:rPr>
+        <w:t>Moneda de facturación</w:t>
+      </w:r>
+    </w:p>
+    <w:p>
+      <w:pPr>
+        <w:rPr>
+          <w:lang w:val="es-ES"/>
+        </w:rPr>
+      </w:pPr>
+    </w:p>
+    <w:p>
+      <w:pPr>
+        <w:rPr>
+          <w:lang w:val="es-ES"/>
+        </w:rPr>
+      </w:pPr>
+      <w:r>
+        <w:rPr>
+          <w:lang w:val="es-ES"/>
+        </w:rPr>
+        <w:t xml:space="preserve">Comprobante </w:t>
+      </w:r>
+      <w:r>
+        <w:rPr>
+          <w:lang w:val="es-ES"/>
+        </w:rPr>
+        <w:t xml:space="preserve">CONSUMO </w:t>
+      </w:r>
+      <w:r>
+        <w:rPr>
+          <w:lang w:val="es-ES"/>
+        </w:rPr>
+        <w:t>(B02) Características:</w:t>
+      </w:r>
+    </w:p>
+    <w:p>
+      <w:pPr>
+        <w:rPr>
+          <w:lang w:val="es-ES"/>
+        </w:rPr>
+      </w:pPr>
+      <w:r>
+        <w:rPr>
+          <w:lang w:val="es-ES"/>
+        </w:rPr>
+        <w:t>-Datos de quien recibe la factura</w:t>
+      </w:r>
+    </w:p>
+    <w:p>
+      <w:pPr>
+        <w:rPr>
+          <w:lang w:val="es-ES"/>
+        </w:rPr>
+      </w:pPr>
+      <w:r>
+        <w:rPr>
+          <w:lang w:val="es-ES"/>
+        </w:rPr>
+        <w:t>-Datos de quien emite la factura</w:t>
+      </w:r>
+    </w:p>
+    <w:p>
+      <w:pPr>
+        <w:rPr>
+          <w:lang w:val="es-ES"/>
+        </w:rPr>
+      </w:pPr>
+      <w:r>
+        <w:rPr>
+          <w:lang w:val="es-ES"/>
+        </w:rPr>
+        <w:t>Numero de factura</w:t>
+      </w:r>
+    </w:p>
+    <w:p>
+      <w:pPr>
+        <w:rPr>
+          <w:lang w:val="es-ES"/>
+        </w:rPr>
+      </w:pPr>
+      <w:r>
+        <w:rPr>
+          <w:lang w:val="es-ES"/>
+        </w:rPr>
+        <w:t xml:space="preserve">Numero de Comprobante </w:t>
+      </w:r>
+    </w:p>
+    <w:p>
+      <w:pPr>
+        <w:rPr>
+          <w:lang w:val="es-ES"/>
+        </w:rPr>
+      </w:pPr>
+      <w:r>
+        <w:rPr>
+          <w:lang w:val="es-ES"/>
+        </w:rPr>
+        <w:t>Fecha de vencimiento del comprobante N/A</w:t>
+      </w:r>
+    </w:p>
+    <w:p>
+      <w:pPr>
+        <w:rPr>
+          <w:lang w:val="es-ES"/>
+        </w:rPr>
+      </w:pPr>
+      <w:r>
+        <w:rPr>
+          <w:lang w:val="es-ES"/>
+        </w:rPr>
+        <w:t>Detalles de facturación</w:t>
+      </w:r>
+    </w:p>
+    <w:p>
+      <w:pPr>
+        <w:rPr>
+          <w:lang w:val="es-ES"/>
+        </w:rPr>
+      </w:pPr>
+      <w:r>
+        <w:rPr>
+          <w:lang w:val="es-ES"/>
+        </w:rPr>
+        <w:t>Moneda de facturación</w:t>
+      </w:r>
+    </w:p>
+    <w:p>
+      <w:pPr>
+        <w:rPr>
+          <w:lang w:val="es-ES"/>
+        </w:rPr>
+      </w:pPr>
+    </w:p>
+    <w:p>
+      <w:pPr>
+        <w:rPr>
+          <w:lang w:val="es-ES"/>
+        </w:rPr>
+      </w:pPr>
+      <w:r>
+        <w:rPr>
+          <w:lang w:val="es-ES"/>
+        </w:rPr>
+        <w:t>Comprobante Régimen Especial (B140) No grava ITBIS (TASA 0%) Características:</w:t>
+      </w:r>
+    </w:p>
+    <w:p>
+      <w:pPr>
+        <w:rPr>
+          <w:lang w:val="es-ES"/>
+        </w:rPr>
+      </w:pPr>
+      <w:r>
+        <w:rPr>
+          <w:lang w:val="es-ES"/>
+        </w:rPr>
+        <w:t>-Datos de quien recibe la factura</w:t>
+      </w:r>
+    </w:p>
+    <w:p>
+      <w:pPr>
+        <w:rPr>
+          <w:lang w:val="es-ES"/>
+        </w:rPr>
+      </w:pPr>
+      <w:r>
+        <w:rPr>
+          <w:lang w:val="es-ES"/>
+        </w:rPr>
+        <w:t>-Datos de quien emite la factura</w:t>
+      </w:r>
+    </w:p>
+    <w:p>
+      <w:pPr>
+        <w:rPr>
+          <w:lang w:val="es-ES"/>
+        </w:rPr>
+      </w:pPr>
+      <w:r>
+        <w:rPr>
+          <w:lang w:val="es-ES"/>
+        </w:rPr>
+        <w:t>Numero de factura</w:t>
+      </w:r>
+    </w:p>
+    <w:p>
+      <w:pPr>
+        <w:rPr>
+          <w:lang w:val="es-ES"/>
+        </w:rPr>
+      </w:pPr>
+      <w:r>
+        <w:rPr>
+          <w:lang w:val="es-ES"/>
+        </w:rPr>
+        <w:t xml:space="preserve">Numero de Comprobante </w:t>
+      </w:r>
+    </w:p>
+    <w:p>
+      <w:pPr>
+        <w:rPr>
+          <w:lang w:val="es-ES"/>
+        </w:rPr>
+      </w:pPr>
+      <w:r>
+        <w:rPr>
+          <w:lang w:val="es-ES"/>
+        </w:rPr>
+        <w:t xml:space="preserve">Fecha de vencimiento del comprobante </w:t>
+      </w:r>
+    </w:p>
+    <w:p>
+      <w:pPr>
+        <w:rPr>
+          <w:lang w:val="es-ES"/>
+        </w:rPr>
+      </w:pPr>
+      <w:r>
+        <w:rPr>
+          <w:lang w:val="es-ES"/>
+        </w:rPr>
+        <w:t>Detalles de facturación</w:t>
+      </w:r>
+    </w:p>
+    <w:p>
+      <w:pPr>
+        <w:rPr>
+          <w:lang w:val="es-ES"/>
+        </w:rPr>
+      </w:pPr>
+      <w:r>
+        <w:rPr>
+          <w:lang w:val="es-ES"/>
+        </w:rPr>
+        <w:t>Moneda de facturación</w:t>
+      </w:r>
+    </w:p>
+    <w:p>
+      <w:pPr>
+        <w:rPr>
+          <w:lang w:val="es-ES"/>
+        </w:rPr>
+      </w:pPr>
+    </w:p>
+    <w:p>
+      <w:pPr>
+        <w:rPr>
+          <w:lang w:val="es-ES"/>
+        </w:rPr>
+      </w:pPr>
+    </w:p>
+    <w:p>
+      <w:pPr>
+        <w:rPr>
+          <w:lang w:val="es-ES"/>
+        </w:rPr>
+      </w:pPr>
+      <w:r>
+        <w:rPr>
+          <w:lang w:val="es-ES"/>
+        </w:rPr>
+        <w:lastRenderedPageBreak/>
+        <w:t>Comprobante Gubernamental (B150) Características:</w:t>
+      </w:r>
+    </w:p>
+    <w:p>
+      <w:pPr>
+        <w:rPr>
+          <w:lang w:val="es-ES"/>
+        </w:rPr>
+      </w:pPr>
+      <w:r>
+        <w:rPr>
+          <w:lang w:val="es-ES"/>
+        </w:rPr>
+        <w:t>-Datos de quien recibe la factura</w:t>
+      </w:r>
+    </w:p>
+    <w:p>
+      <w:pPr>
+        <w:rPr>
+          <w:lang w:val="es-ES"/>
+        </w:rPr>
+      </w:pPr>
+      <w:r>
+        <w:rPr>
+          <w:lang w:val="es-ES"/>
+        </w:rPr>
+        <w:t>-Datos de quien emite la factura</w:t>
+      </w:r>
+    </w:p>
+    <w:p>
+      <w:pPr>
+        <w:rPr>
+          <w:lang w:val="es-ES"/>
+        </w:rPr>
+      </w:pPr>
+      <w:r>
+        <w:rPr>
+          <w:lang w:val="es-ES"/>
+        </w:rPr>
+        <w:t>Numero de factura</w:t>
+      </w:r>
+    </w:p>
+    <w:p>
+      <w:pPr>
+        <w:rPr>
+          <w:lang w:val="es-ES"/>
+        </w:rPr>
+      </w:pPr>
+      <w:r>
+        <w:rPr>
+          <w:lang w:val="es-ES"/>
+        </w:rPr>
+        <w:t xml:space="preserve">Numero de Comprobante </w:t>
+      </w:r>
+    </w:p>
+    <w:p>
+      <w:pPr>
+        <w:rPr>
+          <w:lang w:val="es-ES"/>
+        </w:rPr>
+      </w:pPr>
+      <w:r>
+        <w:rPr>
+          <w:lang w:val="es-ES"/>
+        </w:rPr>
+        <w:t xml:space="preserve">Fecha de vencimiento del comprobante </w:t>
+      </w:r>
+    </w:p>
+    <w:p>
+      <w:pPr>
+        <w:rPr>
+          <w:lang w:val="es-ES"/>
+        </w:rPr>
+      </w:pPr>
+      <w:r>
+        <w:rPr>
+          <w:lang w:val="es-ES"/>
+        </w:rPr>
+        <w:t>Detalles de facturación</w:t>
+      </w:r>
+    </w:p>
+    <w:p>
+      <w:pPr>
+        <w:rPr>
+          <w:lang w:val="es-ES"/>
+        </w:rPr>
+      </w:pPr>
+      <w:r>
+        <w:rPr>
+          <w:lang w:val="es-ES"/>
+        </w:rPr>
+        <w:t>Moneda de facturación</w:t>
+      </w:r>
+    </w:p>
+    <w:p>
+      <w:pPr>
+        <w:rPr>
+          <w:lang w:val="es-ES"/>
+        </w:rPr>
+      </w:pPr>
+    </w:p>
+    <w:p>
+      <w:pPr>
+        <w:rPr>
+          <w:lang w:val="es-ES"/>
+        </w:rPr>
+      </w:pPr>
+      <w:r>
+        <w:rPr>
+          <w:lang w:val="es-ES"/>
+        </w:rPr>
+        <w:t>Comprobante Gubernamental (B04) Características: (Si la nota de crédito pasa de los 30 dias de la factura original lleva ITBIS tasa 0)</w:t>
+      </w:r>
+    </w:p>
+    <w:p>
+      <w:pPr>
+        <w:rPr>
+          <w:lang w:val="es-ES"/>
+        </w:rPr>
+      </w:pPr>
+      <w:r>
+        <w:rPr>
+          <w:lang w:val="es-ES"/>
+        </w:rPr>
+        <w:t>-Datos de quien recibe la factura</w:t>
+      </w:r>
+    </w:p>
+    <w:p>
+      <w:pPr>
+        <w:rPr>
+          <w:lang w:val="es-ES"/>
+        </w:rPr>
+      </w:pPr>
+      <w:r>
+        <w:rPr>
+          <w:lang w:val="es-ES"/>
+        </w:rPr>
+        <w:t>-Datos de quien emite la factura</w:t>
+      </w:r>
+    </w:p>
+    <w:p>
+      <w:pPr>
+        <w:rPr>
+          <w:lang w:val="es-ES"/>
+        </w:rPr>
+      </w:pPr>
+      <w:r>
+        <w:rPr>
+          <w:lang w:val="es-ES"/>
+        </w:rPr>
+        <w:t>Numero de factura</w:t>
+      </w:r>
+    </w:p>
+    <w:p>
+      <w:pPr>
+        <w:rPr>
+          <w:lang w:val="es-ES"/>
+        </w:rPr>
+      </w:pPr>
+      <w:r>
+        <w:rPr>
+          <w:lang w:val="es-ES"/>
+        </w:rPr>
+        <w:t>Numero de Comprobante Nota de Crédito</w:t>
+      </w:r>
+    </w:p>
+    <w:p>
+      <w:pPr>
+        <w:rPr>
+          <w:lang w:val="es-ES"/>
+        </w:rPr>
+      </w:pPr>
+      <w:r>
+        <w:rPr>
+          <w:lang w:val="es-ES"/>
+        </w:rPr>
+        <w:t>Numero de Comprobante afectado</w:t>
+      </w:r>
+    </w:p>
+    <w:p>
+      <w:pPr>
+        <w:rPr>
+          <w:lang w:val="es-ES"/>
+        </w:rPr>
+      </w:pPr>
+      <w:r>
+        <w:rPr>
+          <w:lang w:val="es-ES"/>
+        </w:rPr>
+        <w:t xml:space="preserve">Fecha de vencimiento del comprobante </w:t>
+      </w:r>
+    </w:p>
+    <w:p>
+      <w:pPr>
+        <w:rPr>
+          <w:lang w:val="es-ES"/>
+        </w:rPr>
+      </w:pPr>
+      <w:r>
+        <w:rPr>
+          <w:lang w:val="es-ES"/>
+        </w:rPr>
+        <w:t>Detalles de facturación</w:t>
+      </w:r>
+    </w:p>
+    <w:p>
+      <w:pPr>
+        <w:rPr>
+          <w:lang w:val="es-ES"/>
+        </w:rPr>
+      </w:pPr>
+      <w:r>
+        <w:rPr>
+          <w:lang w:val="es-ES"/>
+        </w:rPr>
+        <w:t>Moneda de facturación</w:t>
+      </w:r>
+    </w:p>
+    <w:p>
+      <w:pPr>
+        <w:rPr>
+          <w:lang w:val="es-ES"/>
+        </w:rPr>
+      </w:pPr>
+    </w:p>
+    <w:p>
+      <w:pPr>
+        <w:rPr>
+          <w:lang w:val="es-ES"/>
+        </w:rPr>
+      </w:pPr>
+    </w:p>
+    <w:p>
+      <w:pPr>
+        <w:rPr>
+          <w:lang w:val="es-ES"/>
+        </w:rPr>
+      </w:pPr>
+    </w:p>
+    <w:p>
+      <w:pPr>
+        <w:rPr>
+          <w:lang w:val="es-ES"/>
+        </w:rPr>
+      </w:pPr>
+    </w:p>
+    <w:p/>
     <w:sectPr>
       <w:pgSz w:w="12240" w:h="15840"/>
       <w:pgMar w:top="1440" w:right="1440" w:bottom="1440" w:left="1440" w:header="720" w:footer="720" w:gutter="0"/>
@@ -5372,6 +5017,7 @@
   <w:style w:type="paragraph" w:default="1" w:styleId="Normal">
     <w:name w:val="Normal"/>
     <w:qFormat/>
+    <w:rsid w:val="00794DD3"/>
   </w:style>
   <w:style w:type="paragraph" w:styleId="Heading1">
     <w:name w:val="heading 1"/>

</xml_diff>

<commit_message>
inicio modulo de cuentas por pagar
</commit_message>
<xml_diff>
--- a/franchesca Contabilidad (1).docx
+++ b/franchesca Contabilidad (1).docx
@@ -4117,6 +4117,34 @@
           <w:lang w:val="es-ES"/>
         </w:rPr>
       </w:pPr>
+    </w:p>
+    <w:p>
+      <w:pPr>
+        <w:pStyle w:val="Heading1"/>
+        <w:rPr>
+          <w:lang w:val="es-ES"/>
+        </w:rPr>
+      </w:pPr>
+      <w:r>
+        <w:rPr>
+          <w:lang w:val="es-ES"/>
+        </w:rPr>
+        <w:t>CUENTAS POR PAGAR</w:t>
+      </w:r>
+    </w:p>
+    <w:p>
+      <w:pPr>
+        <w:pStyle w:val="Heading2"/>
+        <w:rPr>
+          <w:lang w:val="es-ES"/>
+        </w:rPr>
+      </w:pPr>
+      <w:r>
+        <w:rPr>
+          <w:lang w:val="es-ES"/>
+        </w:rPr>
+        <w:t>PROVEEDORES</w:t>
+      </w:r>
     </w:p>
     <w:p>
       <w:pPr>

</xml_diff>

<commit_message>
agrego tipo gasto en facturas por pagar
</commit_message>
<xml_diff>
--- a/franchesca Contabilidad (1).docx
+++ b/franchesca Contabilidad (1).docx
@@ -4144,6 +4144,32 @@
           <w:lang w:val="es-ES"/>
         </w:rPr>
         <w:t>PROVEEDORES</w:t>
+      </w:r>
+    </w:p>
+    <w:p>
+      <w:pPr>
+        <w:rPr>
+          <w:lang w:val="es-ES"/>
+        </w:rPr>
+      </w:pPr>
+    </w:p>
+    <w:p>
+      <w:pPr>
+        <w:rPr>
+          <w:lang w:val="es-ES"/>
+        </w:rPr>
+      </w:pPr>
+      <w:r>
+        <w:rPr>
+          <w:lang w:val="es-ES"/>
+        </w:rPr>
+        <w:t>Tabla proveedores,  como tablas hijas se hicieron tabla</w:t>
+      </w:r>
+      <w:r>
+        <w:rPr>
+          <w:lang w:val="es-ES"/>
+        </w:rPr>
+        <w:t xml:space="preserve"> teléfonos, direcciones y correos de los proveedores.</w:t>
       </w:r>
     </w:p>
     <w:p>

</xml_diff>